<commit_message>
finish topic 10 & 11 (tree & linked list)
</commit_message>
<xml_diff>
--- a/212033JTopic10/Tutorial/tut12_13.docx
+++ b/212033JTopic10/Tutorial/tut12_13.docx
@@ -4,13 +4,20 @@
   <w:body>
     <w:p>
       <w:pPr>
-        <w:spacing w:after="0" w:line="259" w:lineRule="auto"/>
+        <w:spacing w:after="0" w:line="240" w:lineRule="auto"/>
         <w:ind w:left="10" w:firstLine="0"/>
         <w:jc w:val="center"/>
-      </w:pPr>
-      <w:r>
-        <w:rPr>
-          <w:sz w:val="28"/>
+        <w:rPr>
+          <w:rFonts w:asciiTheme="minorHAnsi" w:hAnsiTheme="minorHAnsi" w:cstheme="minorHAnsi"/>
+          <w:sz w:val="28"/>
+          <w:szCs w:val="24"/>
+        </w:rPr>
+      </w:pPr>
+      <w:r>
+        <w:rPr>
+          <w:rFonts w:asciiTheme="minorHAnsi" w:hAnsiTheme="minorHAnsi" w:cstheme="minorHAnsi"/>
+          <w:sz w:val="32"/>
+          <w:szCs w:val="24"/>
         </w:rPr>
         <w:t>Tutorial 12 &amp; 13</w:t>
       </w:r>
@@ -18,54 +25,100 @@
     <w:p>
       <w:pPr>
         <w:pStyle w:val="Heading1"/>
-      </w:pPr>
-      <w:r>
+        <w:spacing w:after="0" w:line="240" w:lineRule="auto"/>
+        <w:rPr>
+          <w:rFonts w:asciiTheme="minorHAnsi" w:hAnsiTheme="minorHAnsi" w:cstheme="minorHAnsi"/>
+          <w:sz w:val="32"/>
+          <w:szCs w:val="24"/>
+        </w:rPr>
+      </w:pPr>
+      <w:r>
+        <w:rPr>
+          <w:rFonts w:asciiTheme="minorHAnsi" w:hAnsiTheme="minorHAnsi" w:cstheme="minorHAnsi"/>
+          <w:sz w:val="32"/>
+          <w:szCs w:val="24"/>
+        </w:rPr>
         <w:t>Trees</w:t>
       </w:r>
     </w:p>
     <w:p>
       <w:pPr>
-        <w:spacing w:after="130"/>
+        <w:spacing w:after="0" w:line="240" w:lineRule="auto"/>
         <w:ind w:left="566" w:hanging="547"/>
-      </w:pPr>
-      <w:proofErr w:type="gramStart"/>
-      <w:r>
-        <w:rPr>
-          <w:rFonts w:ascii="Calibri" w:eastAsia="Calibri" w:hAnsi="Calibri" w:cs="Calibri"/>
-        </w:rPr>
-        <w:t>1 .</w:t>
-      </w:r>
-      <w:proofErr w:type="gramEnd"/>
-      <w:r>
-        <w:rPr>
-          <w:rFonts w:ascii="Calibri" w:eastAsia="Calibri" w:hAnsi="Calibri" w:cs="Calibri"/>
-        </w:rPr>
-        <w:t xml:space="preserve"> </w:t>
-      </w:r>
-      <w:r>
+        <w:rPr>
+          <w:rFonts w:asciiTheme="minorHAnsi" w:hAnsiTheme="minorHAnsi" w:cstheme="minorHAnsi"/>
+          <w:sz w:val="28"/>
+          <w:szCs w:val="24"/>
+        </w:rPr>
+      </w:pPr>
+      <w:r>
+        <w:rPr>
+          <w:rFonts w:asciiTheme="minorHAnsi" w:eastAsia="Calibri" w:hAnsiTheme="minorHAnsi" w:cstheme="minorHAnsi"/>
+          <w:sz w:val="28"/>
+          <w:szCs w:val="24"/>
+        </w:rPr>
+        <w:t xml:space="preserve">1 . </w:t>
+      </w:r>
+      <w:r>
+        <w:rPr>
+          <w:rFonts w:asciiTheme="minorHAnsi" w:hAnsiTheme="minorHAnsi" w:cstheme="minorHAnsi"/>
+          <w:sz w:val="28"/>
+          <w:szCs w:val="24"/>
+        </w:rPr>
         <w:t>Given a binary tree of size 76, what is the minimum number of levels it can contain? What is the maximum number of levels?</w:t>
       </w:r>
     </w:p>
     <w:p>
       <w:pPr>
-        <w:spacing w:after="398"/>
-        <w:ind w:left="571"/>
-      </w:pPr>
-      <w:r>
-        <w:rPr>
-          <w:noProof/>
+        <w:pStyle w:val="ListParagraph"/>
+        <w:numPr>
+          <w:ilvl w:val="0"/>
+          <w:numId w:val="4"/>
+        </w:numPr>
+        <w:spacing w:after="0" w:line="240" w:lineRule="auto"/>
+        <w:rPr>
+          <w:rFonts w:asciiTheme="minorHAnsi" w:hAnsiTheme="minorHAnsi" w:cstheme="minorHAnsi"/>
+          <w:sz w:val="28"/>
+          <w:szCs w:val="24"/>
+        </w:rPr>
+      </w:pPr>
+      <w:r>
+        <w:rPr>
+          <w:rFonts w:asciiTheme="minorHAnsi" w:hAnsiTheme="minorHAnsi" w:cstheme="minorHAnsi"/>
+          <w:sz w:val="28"/>
+          <w:szCs w:val="24"/>
+        </w:rPr>
+        <w:t>NOTE: Size of a binary tree is the number of nodes in the tree.]</w:t>
+      </w:r>
+    </w:p>
+    <w:p>
+      <w:pPr>
+        <w:spacing w:after="0" w:line="240" w:lineRule="auto"/>
+        <w:rPr>
+          <w:rFonts w:asciiTheme="minorHAnsi" w:hAnsiTheme="minorHAnsi" w:cstheme="minorHAnsi"/>
+          <w:sz w:val="28"/>
+          <w:szCs w:val="24"/>
+        </w:rPr>
+      </w:pPr>
+      <w:r>
+        <w:rPr>
+          <w:rFonts w:asciiTheme="minorHAnsi" w:hAnsiTheme="minorHAnsi" w:cstheme="minorHAnsi"/>
+          <w:sz w:val="28"/>
+          <w:szCs w:val="24"/>
         </w:rPr>
         <w:drawing>
-          <wp:inline distT="0" distB="0" distL="0" distR="0" wp14:anchorId="1ED9913A" wp14:editId="1BA5215C">
-            <wp:extent cx="30492" cy="134112"/>
-            <wp:effectExtent l="0" t="0" r="0" b="0"/>
-            <wp:docPr id="1495" name="Picture 1495"/>
-            <wp:cNvGraphicFramePr/>
+          <wp:inline distT="0" distB="0" distL="0" distR="0" wp14:anchorId="403C81F0" wp14:editId="6C51ABA0">
+            <wp:extent cx="3665538" cy="3345470"/>
+            <wp:effectExtent l="0" t="0" r="0" b="7620"/>
+            <wp:docPr id="3" name="Picture 3"/>
+            <wp:cNvGraphicFramePr>
+              <a:graphicFrameLocks xmlns:a="http://schemas.openxmlformats.org/drawingml/2006/main" noChangeAspect="1"/>
+            </wp:cNvGraphicFramePr>
             <a:graphic xmlns:a="http://schemas.openxmlformats.org/drawingml/2006/main">
               <a:graphicData uri="http://schemas.openxmlformats.org/drawingml/2006/picture">
                 <pic:pic xmlns:pic="http://schemas.openxmlformats.org/drawingml/2006/picture">
                   <pic:nvPicPr>
-                    <pic:cNvPr id="1495" name="Picture 1495"/>
+                    <pic:cNvPr id="1" name=""/>
                     <pic:cNvPicPr/>
                   </pic:nvPicPr>
                   <pic:blipFill>
@@ -77,7 +130,7 @@
                   <pic:spPr>
                     <a:xfrm>
                       <a:off x="0" y="0"/>
-                      <a:ext cx="30492" cy="134112"/>
+                      <a:ext cx="3665538" cy="3345470"/>
                     </a:xfrm>
                     <a:prstGeom prst="rect">
                       <a:avLst/>
@@ -89,8 +142,240 @@
           </wp:inline>
         </w:drawing>
       </w:r>
-      <w:r>
-        <w:t>NOTE: Size of a binary tree is the number of nodes in the tree.]</w:t>
+    </w:p>
+    <w:p>
+      <w:pPr>
+        <w:spacing w:after="0" w:line="240" w:lineRule="auto"/>
+        <w:rPr>
+          <w:rFonts w:asciiTheme="minorHAnsi" w:hAnsiTheme="minorHAnsi" w:cstheme="minorHAnsi"/>
+          <w:b/>
+          <w:bCs/>
+          <w:i/>
+          <w:iCs/>
+          <w:color w:val="5B9BD5" w:themeColor="accent5"/>
+          <w:sz w:val="28"/>
+          <w:szCs w:val="24"/>
+        </w:rPr>
+      </w:pPr>
+      <w:r>
+        <w:rPr>
+          <w:rFonts w:asciiTheme="minorHAnsi" w:hAnsiTheme="minorHAnsi" w:cstheme="minorHAnsi"/>
+          <w:b/>
+          <w:bCs/>
+          <w:i/>
+          <w:iCs/>
+          <w:color w:val="5B9BD5" w:themeColor="accent5"/>
+          <w:sz w:val="28"/>
+          <w:szCs w:val="24"/>
+        </w:rPr>
+        <w:t>To determine the minimum number of levels to contain a specific number of nodes, we need to consider the maximum number of nodes at each level since the nodes will have to be organized with each level at full capacity.</w:t>
+      </w:r>
+    </w:p>
+    <w:p>
+      <w:pPr>
+        <w:spacing w:after="0" w:line="240" w:lineRule="auto"/>
+        <w:rPr>
+          <w:rFonts w:asciiTheme="minorHAnsi" w:hAnsiTheme="minorHAnsi" w:cstheme="minorHAnsi"/>
+          <w:b/>
+          <w:bCs/>
+          <w:i/>
+          <w:iCs/>
+          <w:color w:val="5B9BD5" w:themeColor="accent5"/>
+          <w:sz w:val="28"/>
+          <w:szCs w:val="24"/>
+        </w:rPr>
+      </w:pPr>
+    </w:p>
+    <w:p>
+      <w:pPr>
+        <w:spacing w:after="0" w:line="240" w:lineRule="auto"/>
+        <w:rPr>
+          <w:rFonts w:asciiTheme="minorHAnsi" w:hAnsiTheme="minorHAnsi" w:cstheme="minorHAnsi"/>
+          <w:b/>
+          <w:bCs/>
+          <w:i/>
+          <w:iCs/>
+          <w:color w:val="5B9BD5" w:themeColor="accent5"/>
+          <w:sz w:val="28"/>
+          <w:szCs w:val="24"/>
+        </w:rPr>
+      </w:pPr>
+      <w:r>
+        <w:rPr>
+          <w:rFonts w:asciiTheme="minorHAnsi" w:hAnsiTheme="minorHAnsi" w:cstheme="minorHAnsi"/>
+          <w:b/>
+          <w:bCs/>
+          <w:i/>
+          <w:iCs/>
+          <w:color w:val="5B9BD5" w:themeColor="accent5"/>
+          <w:sz w:val="28"/>
+          <w:szCs w:val="24"/>
+        </w:rPr>
+        <w:t>From the above diagram, we can conclude that minimum number of levels of a binary tree of size [log2 n] + 1. Eg.</w:t>
+      </w:r>
+    </w:p>
+    <w:p>
+      <w:pPr>
+        <w:pStyle w:val="ListParagraph"/>
+        <w:numPr>
+          <w:ilvl w:val="0"/>
+          <w:numId w:val="4"/>
+        </w:numPr>
+        <w:spacing w:after="0" w:line="240" w:lineRule="auto"/>
+        <w:rPr>
+          <w:rFonts w:asciiTheme="minorHAnsi" w:hAnsiTheme="minorHAnsi" w:cstheme="minorHAnsi"/>
+          <w:b/>
+          <w:bCs/>
+          <w:i/>
+          <w:iCs/>
+          <w:color w:val="5B9BD5" w:themeColor="accent5"/>
+          <w:sz w:val="28"/>
+          <w:szCs w:val="24"/>
+        </w:rPr>
+      </w:pPr>
+      <w:r>
+        <w:rPr>
+          <w:rFonts w:asciiTheme="minorHAnsi" w:hAnsiTheme="minorHAnsi" w:cstheme="minorHAnsi"/>
+          <w:b/>
+          <w:bCs/>
+          <w:i/>
+          <w:iCs/>
+          <w:color w:val="5B9BD5" w:themeColor="accent5"/>
+          <w:sz w:val="28"/>
+          <w:szCs w:val="24"/>
+        </w:rPr>
+        <w:t>If size of tree is 7, minimum levels is [log2 7] + 1 = 2 + 1 = 3</w:t>
+      </w:r>
+    </w:p>
+    <w:p>
+      <w:pPr>
+        <w:pStyle w:val="ListParagraph"/>
+        <w:numPr>
+          <w:ilvl w:val="0"/>
+          <w:numId w:val="4"/>
+        </w:numPr>
+        <w:spacing w:after="0" w:line="240" w:lineRule="auto"/>
+        <w:rPr>
+          <w:rFonts w:asciiTheme="minorHAnsi" w:hAnsiTheme="minorHAnsi" w:cstheme="minorHAnsi"/>
+          <w:b/>
+          <w:bCs/>
+          <w:i/>
+          <w:iCs/>
+          <w:color w:val="5B9BD5" w:themeColor="accent5"/>
+          <w:sz w:val="28"/>
+          <w:szCs w:val="24"/>
+        </w:rPr>
+      </w:pPr>
+      <w:r>
+        <w:rPr>
+          <w:rFonts w:asciiTheme="minorHAnsi" w:hAnsiTheme="minorHAnsi" w:cstheme="minorHAnsi"/>
+          <w:b/>
+          <w:bCs/>
+          <w:i/>
+          <w:iCs/>
+          <w:color w:val="5B9BD5" w:themeColor="accent5"/>
+          <w:sz w:val="28"/>
+          <w:szCs w:val="24"/>
+        </w:rPr>
+        <w:t>If size of tree is 8, minimum levels is [log2 8] + 1 = 3 + 1 = 4</w:t>
+      </w:r>
+    </w:p>
+    <w:p>
+      <w:pPr>
+        <w:spacing w:after="0" w:line="240" w:lineRule="auto"/>
+        <w:rPr>
+          <w:rFonts w:asciiTheme="minorHAnsi" w:hAnsiTheme="minorHAnsi" w:cstheme="minorHAnsi"/>
+          <w:b/>
+          <w:bCs/>
+          <w:i/>
+          <w:iCs/>
+          <w:color w:val="5B9BD5" w:themeColor="accent5"/>
+          <w:sz w:val="28"/>
+          <w:szCs w:val="24"/>
+        </w:rPr>
+      </w:pPr>
+    </w:p>
+    <w:p>
+      <w:pPr>
+        <w:spacing w:after="0" w:line="240" w:lineRule="auto"/>
+        <w:rPr>
+          <w:rFonts w:asciiTheme="minorHAnsi" w:hAnsiTheme="minorHAnsi" w:cstheme="minorHAnsi"/>
+          <w:b/>
+          <w:bCs/>
+          <w:i/>
+          <w:iCs/>
+          <w:color w:val="5B9BD5" w:themeColor="accent5"/>
+          <w:sz w:val="28"/>
+          <w:szCs w:val="24"/>
+        </w:rPr>
+      </w:pPr>
+      <w:r>
+        <w:rPr>
+          <w:rFonts w:asciiTheme="minorHAnsi" w:hAnsiTheme="minorHAnsi" w:cstheme="minorHAnsi"/>
+          <w:b/>
+          <w:bCs/>
+          <w:i/>
+          <w:iCs/>
+          <w:color w:val="5B9BD5" w:themeColor="accent5"/>
+          <w:sz w:val="28"/>
+          <w:szCs w:val="24"/>
+        </w:rPr>
+        <w:t>Therefore, for a binary tree of size 76, the minimum number of levels is:</w:t>
+      </w:r>
+    </w:p>
+    <w:p>
+      <w:pPr>
+        <w:spacing w:after="0" w:line="240" w:lineRule="auto"/>
+        <w:rPr>
+          <w:rFonts w:asciiTheme="minorHAnsi" w:hAnsiTheme="minorHAnsi" w:cstheme="minorHAnsi"/>
+          <w:b/>
+          <w:bCs/>
+          <w:i/>
+          <w:iCs/>
+          <w:color w:val="5B9BD5" w:themeColor="accent5"/>
+          <w:sz w:val="28"/>
+          <w:szCs w:val="24"/>
+        </w:rPr>
+      </w:pPr>
+      <w:r>
+        <w:rPr>
+          <w:rFonts w:asciiTheme="minorHAnsi" w:hAnsiTheme="minorHAnsi" w:cstheme="minorHAnsi"/>
+          <w:b/>
+          <w:bCs/>
+          <w:i/>
+          <w:iCs/>
+          <w:color w:val="5B9BD5" w:themeColor="accent5"/>
+          <w:sz w:val="28"/>
+          <w:szCs w:val="24"/>
+        </w:rPr>
+        <w:t xml:space="preserve">[log2 76] + 1 = 6 + 1 = 7 </w:t>
+      </w:r>
+    </w:p>
+    <w:p>
+      <w:pPr>
+        <w:spacing w:after="160" w:line="259" w:lineRule="auto"/>
+        <w:ind w:left="0" w:firstLine="0"/>
+        <w:rPr>
+          <w:rFonts w:asciiTheme="minorHAnsi" w:hAnsiTheme="minorHAnsi" w:cstheme="minorHAnsi"/>
+          <w:b/>
+          <w:bCs/>
+          <w:i/>
+          <w:iCs/>
+          <w:sz w:val="28"/>
+          <w:szCs w:val="24"/>
+        </w:rPr>
+      </w:pPr>
+      <w:r>
+        <w:rPr>
+          <w:rFonts w:asciiTheme="minorHAnsi" w:hAnsiTheme="minorHAnsi" w:cstheme="minorHAnsi"/>
+          <w:b/>
+          <w:bCs/>
+          <w:i/>
+          <w:iCs/>
+          <w:sz w:val="28"/>
+          <w:szCs w:val="24"/>
+        </w:rPr>
+        <w:br w:type="page"/>
       </w:r>
     </w:p>
     <w:p>
@@ -99,12 +384,260 @@
           <w:ilvl w:val="0"/>
           <w:numId w:val="1"/>
         </w:numPr>
-        <w:spacing w:after="401"/>
+        <w:spacing w:after="0" w:line="240" w:lineRule="auto"/>
         <w:ind w:left="572" w:hanging="567"/>
-      </w:pPr>
-      <w:r>
+        <w:rPr>
+          <w:rFonts w:asciiTheme="minorHAnsi" w:hAnsiTheme="minorHAnsi" w:cstheme="minorHAnsi"/>
+          <w:sz w:val="28"/>
+          <w:szCs w:val="24"/>
+        </w:rPr>
+      </w:pPr>
+      <w:r>
+        <w:rPr>
+          <w:rFonts w:asciiTheme="minorHAnsi" w:hAnsiTheme="minorHAnsi" w:cstheme="minorHAnsi"/>
+          <w:sz w:val="28"/>
+          <w:szCs w:val="24"/>
+        </w:rPr>
+        <w:lastRenderedPageBreak/>
         <w:t>What is the maximum number of nodes possible in a binary tree with 5 levels?</w:t>
       </w:r>
+    </w:p>
+    <w:p>
+      <w:pPr>
+        <w:spacing w:after="0" w:line="240" w:lineRule="auto"/>
+        <w:rPr>
+          <w:rFonts w:asciiTheme="minorHAnsi" w:hAnsiTheme="minorHAnsi" w:cstheme="minorHAnsi"/>
+          <w:b/>
+          <w:bCs/>
+          <w:i/>
+          <w:iCs/>
+          <w:color w:val="5B9BD5" w:themeColor="accent5"/>
+          <w:sz w:val="28"/>
+          <w:szCs w:val="24"/>
+        </w:rPr>
+      </w:pPr>
+      <w:r>
+        <w:rPr>
+          <w:rFonts w:asciiTheme="minorHAnsi" w:hAnsiTheme="minorHAnsi" w:cstheme="minorHAnsi"/>
+          <w:b/>
+          <w:bCs/>
+          <w:i/>
+          <w:iCs/>
+          <w:color w:val="5B9BD5" w:themeColor="accent5"/>
+          <w:sz w:val="28"/>
+          <w:szCs w:val="24"/>
+        </w:rPr>
+        <w:t xml:space="preserve">From </w:t>
+      </w:r>
+      <w:r>
+        <w:rPr>
+          <w:rFonts w:asciiTheme="minorHAnsi" w:hAnsiTheme="minorHAnsi" w:cstheme="minorHAnsi"/>
+          <w:b/>
+          <w:bCs/>
+          <w:i/>
+          <w:iCs/>
+          <w:color w:val="5B9BD5" w:themeColor="accent5"/>
+          <w:sz w:val="28"/>
+          <w:szCs w:val="24"/>
+        </w:rPr>
+        <w:t>the above diagram, we can conclude that maximum number of nodes possible in a binary tree occurs when it is a perfect binary tree (a full binary tree in which all the leaf nodes are at the same level).</w:t>
+      </w:r>
+    </w:p>
+    <w:p>
+      <w:pPr>
+        <w:spacing w:after="0" w:line="240" w:lineRule="auto"/>
+        <w:rPr>
+          <w:rFonts w:asciiTheme="minorHAnsi" w:hAnsiTheme="minorHAnsi" w:cstheme="minorHAnsi"/>
+          <w:b/>
+          <w:bCs/>
+          <w:i/>
+          <w:iCs/>
+          <w:color w:val="5B9BD5" w:themeColor="accent5"/>
+          <w:sz w:val="28"/>
+          <w:szCs w:val="24"/>
+        </w:rPr>
+      </w:pPr>
+    </w:p>
+    <w:p>
+      <w:pPr>
+        <w:spacing w:after="0" w:line="240" w:lineRule="auto"/>
+        <w:rPr>
+          <w:rFonts w:asciiTheme="minorHAnsi" w:hAnsiTheme="minorHAnsi" w:cstheme="minorHAnsi"/>
+          <w:b/>
+          <w:bCs/>
+          <w:i/>
+          <w:iCs/>
+          <w:color w:val="5B9BD5" w:themeColor="accent5"/>
+          <w:sz w:val="28"/>
+          <w:szCs w:val="24"/>
+        </w:rPr>
+      </w:pPr>
+      <w:r>
+        <w:rPr>
+          <w:rFonts w:asciiTheme="minorHAnsi" w:hAnsiTheme="minorHAnsi" w:cstheme="minorHAnsi"/>
+          <w:b/>
+          <w:bCs/>
+          <w:i/>
+          <w:iCs/>
+          <w:color w:val="5B9BD5" w:themeColor="accent5"/>
+          <w:sz w:val="28"/>
+          <w:szCs w:val="24"/>
+        </w:rPr>
+        <w:t>For a binary tree with n levels, the maximum number of nodes is 2^n – 1. Eg</w:t>
+      </w:r>
+    </w:p>
+    <w:p>
+      <w:pPr>
+        <w:pStyle w:val="ListParagraph"/>
+        <w:numPr>
+          <w:ilvl w:val="0"/>
+          <w:numId w:val="4"/>
+        </w:numPr>
+        <w:spacing w:after="0" w:line="240" w:lineRule="auto"/>
+        <w:rPr>
+          <w:rFonts w:asciiTheme="minorHAnsi" w:hAnsiTheme="minorHAnsi" w:cstheme="minorHAnsi"/>
+          <w:b/>
+          <w:bCs/>
+          <w:i/>
+          <w:iCs/>
+          <w:color w:val="5B9BD5" w:themeColor="accent5"/>
+          <w:sz w:val="28"/>
+          <w:szCs w:val="24"/>
+        </w:rPr>
+      </w:pPr>
+      <w:r>
+        <w:rPr>
+          <w:rFonts w:asciiTheme="minorHAnsi" w:hAnsiTheme="minorHAnsi" w:cstheme="minorHAnsi"/>
+          <w:b/>
+          <w:bCs/>
+          <w:i/>
+          <w:iCs/>
+          <w:color w:val="5B9BD5" w:themeColor="accent5"/>
+          <w:sz w:val="28"/>
+          <w:szCs w:val="24"/>
+        </w:rPr>
+        <w:t>If number of levels is 3, the maximum number of nodes is 2^3 – 1 = 7</w:t>
+      </w:r>
+    </w:p>
+    <w:p>
+      <w:pPr>
+        <w:pStyle w:val="ListParagraph"/>
+        <w:numPr>
+          <w:ilvl w:val="0"/>
+          <w:numId w:val="4"/>
+        </w:numPr>
+        <w:spacing w:after="0" w:line="240" w:lineRule="auto"/>
+        <w:rPr>
+          <w:rFonts w:asciiTheme="minorHAnsi" w:hAnsiTheme="minorHAnsi" w:cstheme="minorHAnsi"/>
+          <w:b/>
+          <w:bCs/>
+          <w:i/>
+          <w:iCs/>
+          <w:color w:val="5B9BD5" w:themeColor="accent5"/>
+          <w:sz w:val="28"/>
+          <w:szCs w:val="24"/>
+        </w:rPr>
+      </w:pPr>
+      <w:r>
+        <w:rPr>
+          <w:rFonts w:asciiTheme="minorHAnsi" w:hAnsiTheme="minorHAnsi" w:cstheme="minorHAnsi"/>
+          <w:b/>
+          <w:bCs/>
+          <w:i/>
+          <w:iCs/>
+          <w:color w:val="5B9BD5" w:themeColor="accent5"/>
+          <w:sz w:val="28"/>
+          <w:szCs w:val="24"/>
+        </w:rPr>
+        <w:t>If number of levels is 4, the maximum number of nodes is 2^4 – 1 = 15</w:t>
+      </w:r>
+    </w:p>
+    <w:p>
+      <w:pPr>
+        <w:spacing w:after="0" w:line="240" w:lineRule="auto"/>
+        <w:rPr>
+          <w:rFonts w:asciiTheme="minorHAnsi" w:hAnsiTheme="minorHAnsi" w:cstheme="minorHAnsi"/>
+          <w:b/>
+          <w:bCs/>
+          <w:i/>
+          <w:iCs/>
+          <w:color w:val="5B9BD5" w:themeColor="accent5"/>
+          <w:sz w:val="28"/>
+          <w:szCs w:val="24"/>
+        </w:rPr>
+      </w:pPr>
+    </w:p>
+    <w:p>
+      <w:pPr>
+        <w:spacing w:after="0" w:line="240" w:lineRule="auto"/>
+        <w:rPr>
+          <w:rFonts w:asciiTheme="minorHAnsi" w:hAnsiTheme="minorHAnsi" w:cstheme="minorHAnsi"/>
+          <w:b/>
+          <w:bCs/>
+          <w:i/>
+          <w:iCs/>
+          <w:color w:val="5B9BD5" w:themeColor="accent5"/>
+          <w:sz w:val="28"/>
+          <w:szCs w:val="24"/>
+        </w:rPr>
+      </w:pPr>
+      <w:r>
+        <w:rPr>
+          <w:rFonts w:asciiTheme="minorHAnsi" w:hAnsiTheme="minorHAnsi" w:cstheme="minorHAnsi"/>
+          <w:b/>
+          <w:bCs/>
+          <w:i/>
+          <w:iCs/>
+          <w:color w:val="5B9BD5" w:themeColor="accent5"/>
+          <w:sz w:val="28"/>
+          <w:szCs w:val="24"/>
+        </w:rPr>
+        <w:t>Therefore, the maximum number of nodes in a binary tree with 5 levels is:</w:t>
+      </w:r>
+    </w:p>
+    <w:p>
+      <w:pPr>
+        <w:pStyle w:val="ListParagraph"/>
+        <w:numPr>
+          <w:ilvl w:val="0"/>
+          <w:numId w:val="4"/>
+        </w:numPr>
+        <w:spacing w:after="0" w:line="240" w:lineRule="auto"/>
+        <w:rPr>
+          <w:rFonts w:asciiTheme="minorHAnsi" w:hAnsiTheme="minorHAnsi" w:cstheme="minorHAnsi"/>
+          <w:b/>
+          <w:bCs/>
+          <w:i/>
+          <w:iCs/>
+          <w:color w:val="5B9BD5" w:themeColor="accent5"/>
+          <w:sz w:val="28"/>
+          <w:szCs w:val="24"/>
+        </w:rPr>
+      </w:pPr>
+      <w:r>
+        <w:rPr>
+          <w:rFonts w:asciiTheme="minorHAnsi" w:hAnsiTheme="minorHAnsi" w:cstheme="minorHAnsi"/>
+          <w:b/>
+          <w:bCs/>
+          <w:i/>
+          <w:iCs/>
+          <w:color w:val="5B9BD5" w:themeColor="accent5"/>
+          <w:sz w:val="28"/>
+          <w:szCs w:val="24"/>
+        </w:rPr>
+        <w:t>2^5 – 1 = 32 – 1 = 31 nodes</w:t>
+      </w:r>
+    </w:p>
+    <w:p>
+      <w:pPr>
+        <w:spacing w:after="0" w:line="240" w:lineRule="auto"/>
+        <w:ind w:left="5" w:firstLine="0"/>
+        <w:rPr>
+          <w:rFonts w:asciiTheme="minorHAnsi" w:hAnsiTheme="minorHAnsi" w:cstheme="minorHAnsi"/>
+          <w:sz w:val="28"/>
+          <w:szCs w:val="24"/>
+        </w:rPr>
+      </w:pPr>
     </w:p>
     <w:p>
       <w:pPr>
@@ -112,21 +645,39 @@
           <w:ilvl w:val="0"/>
           <w:numId w:val="1"/>
         </w:numPr>
-        <w:spacing w:after="78"/>
+        <w:spacing w:after="0" w:line="240" w:lineRule="auto"/>
         <w:ind w:left="572" w:hanging="567"/>
-      </w:pPr>
-      <w:r>
+        <w:rPr>
+          <w:rFonts w:asciiTheme="minorHAnsi" w:hAnsiTheme="minorHAnsi" w:cstheme="minorHAnsi"/>
+          <w:sz w:val="28"/>
+          <w:szCs w:val="24"/>
+        </w:rPr>
+      </w:pPr>
+      <w:r>
+        <w:rPr>
+          <w:rFonts w:asciiTheme="minorHAnsi" w:hAnsiTheme="minorHAnsi" w:cstheme="minorHAnsi"/>
+          <w:sz w:val="28"/>
+          <w:szCs w:val="24"/>
+        </w:rPr>
         <w:t>Given the following binary trees:</w:t>
       </w:r>
     </w:p>
     <w:p>
       <w:pPr>
-        <w:spacing w:after="0" w:line="259" w:lineRule="auto"/>
+        <w:spacing w:after="0" w:line="240" w:lineRule="auto"/>
         <w:ind w:left="1028" w:firstLine="0"/>
-      </w:pPr>
-      <w:r>
-        <w:rPr>
+        <w:rPr>
+          <w:rFonts w:asciiTheme="minorHAnsi" w:hAnsiTheme="minorHAnsi" w:cstheme="minorHAnsi"/>
+          <w:sz w:val="28"/>
+          <w:szCs w:val="24"/>
+        </w:rPr>
+      </w:pPr>
+      <w:r>
+        <w:rPr>
+          <w:rFonts w:asciiTheme="minorHAnsi" w:hAnsiTheme="minorHAnsi" w:cstheme="minorHAnsi"/>
           <w:noProof/>
+          <w:sz w:val="28"/>
+          <w:szCs w:val="24"/>
         </w:rPr>
         <w:drawing>
           <wp:inline distT="0" distB="0" distL="0" distR="0" wp14:anchorId="28FD7E3F" wp14:editId="1FE0F6BA">
@@ -165,6 +716,12 @@
     </w:p>
     <w:p>
       <w:pPr>
+        <w:spacing w:after="0" w:line="240" w:lineRule="auto"/>
+        <w:rPr>
+          <w:rFonts w:asciiTheme="minorHAnsi" w:hAnsiTheme="minorHAnsi" w:cstheme="minorHAnsi"/>
+          <w:sz w:val="28"/>
+          <w:szCs w:val="24"/>
+        </w:rPr>
         <w:sectPr>
           <w:headerReference w:type="even" r:id="rId9"/>
           <w:headerReference w:type="default" r:id="rId10"/>
@@ -180,42 +737,21 @@
     </w:p>
     <w:p>
       <w:pPr>
-        <w:spacing w:after="489" w:line="321" w:lineRule="auto"/>
+        <w:spacing w:after="0" w:line="240" w:lineRule="auto"/>
         <w:ind w:left="590" w:right="-5"/>
-      </w:pPr>
-      <w:r>
-        <w:rPr>
-          <w:sz w:val="18"/>
-        </w:rPr>
-        <w:t xml:space="preserve">(Content from Reference Text: Data Structures &amp; Algorithms using Python. </w:t>
-      </w:r>
-      <w:proofErr w:type="spellStart"/>
-      <w:r>
-        <w:rPr>
-          <w:sz w:val="18"/>
-        </w:rPr>
-        <w:t>Rance</w:t>
-      </w:r>
-      <w:proofErr w:type="spellEnd"/>
-      <w:r>
-        <w:rPr>
-          <w:sz w:val="18"/>
-        </w:rPr>
-        <w:t xml:space="preserve"> D. </w:t>
-      </w:r>
-      <w:proofErr w:type="spellStart"/>
-      <w:r>
-        <w:rPr>
-          <w:sz w:val="18"/>
-        </w:rPr>
-        <w:t>Necaise</w:t>
-      </w:r>
-      <w:proofErr w:type="spellEnd"/>
-      <w:r>
-        <w:rPr>
-          <w:sz w:val="18"/>
-        </w:rPr>
-        <w:t>, Wiley, 1st Edition, 2011)</w:t>
+        <w:rPr>
+          <w:rFonts w:asciiTheme="minorHAnsi" w:hAnsiTheme="minorHAnsi" w:cstheme="minorHAnsi"/>
+          <w:sz w:val="28"/>
+          <w:szCs w:val="24"/>
+        </w:rPr>
+      </w:pPr>
+      <w:r>
+        <w:rPr>
+          <w:rFonts w:asciiTheme="minorHAnsi" w:hAnsiTheme="minorHAnsi" w:cstheme="minorHAnsi"/>
+          <w:sz w:val="20"/>
+          <w:szCs w:val="24"/>
+        </w:rPr>
+        <w:t>(Content from Reference Text: Data Structures &amp; Algorithms using Python. Rance D. Necaise, Wiley, 1st Edition, 2011)</w:t>
       </w:r>
     </w:p>
     <w:p>
@@ -224,19 +760,21 @@
           <w:ilvl w:val="0"/>
           <w:numId w:val="2"/>
         </w:numPr>
-        <w:spacing w:after="247"/>
+        <w:spacing w:after="0" w:line="240" w:lineRule="auto"/>
         <w:ind w:hanging="375"/>
-      </w:pPr>
-      <w:r>
-        <w:t xml:space="preserve">Indicate all the structure properties that apply to each tree: full, </w:t>
-      </w:r>
-      <w:proofErr w:type="gramStart"/>
-      <w:r>
-        <w:t>perfect</w:t>
-      </w:r>
-      <w:proofErr w:type="gramEnd"/>
-      <w:r>
-        <w:t xml:space="preserve"> and complete.</w:t>
+        <w:rPr>
+          <w:rFonts w:asciiTheme="minorHAnsi" w:hAnsiTheme="minorHAnsi" w:cstheme="minorHAnsi"/>
+          <w:sz w:val="28"/>
+          <w:szCs w:val="24"/>
+        </w:rPr>
+      </w:pPr>
+      <w:r>
+        <w:rPr>
+          <w:rFonts w:asciiTheme="minorHAnsi" w:hAnsiTheme="minorHAnsi" w:cstheme="minorHAnsi"/>
+          <w:sz w:val="28"/>
+          <w:szCs w:val="24"/>
+        </w:rPr>
+        <w:t>Indicate all the structure properties that apply to each tree: full, perfect and complete.</w:t>
       </w:r>
     </w:p>
     <w:p>
@@ -245,18 +783,39 @@
           <w:ilvl w:val="0"/>
           <w:numId w:val="2"/>
         </w:numPr>
+        <w:spacing w:after="0" w:line="240" w:lineRule="auto"/>
         <w:ind w:hanging="375"/>
-      </w:pPr>
-      <w:r>
+        <w:rPr>
+          <w:rFonts w:asciiTheme="minorHAnsi" w:hAnsiTheme="minorHAnsi" w:cstheme="minorHAnsi"/>
+          <w:sz w:val="28"/>
+          <w:szCs w:val="24"/>
+        </w:rPr>
+      </w:pPr>
+      <w:r>
+        <w:rPr>
+          <w:rFonts w:asciiTheme="minorHAnsi" w:hAnsiTheme="minorHAnsi" w:cstheme="minorHAnsi"/>
+          <w:sz w:val="28"/>
+          <w:szCs w:val="24"/>
+        </w:rPr>
         <w:t>Determine the size of each tree.</w:t>
       </w:r>
     </w:p>
     <w:p>
       <w:pPr>
-        <w:spacing w:after="90"/>
+        <w:spacing w:after="0" w:line="240" w:lineRule="auto"/>
         <w:ind w:left="951"/>
-      </w:pPr>
-      <w:r>
+        <w:rPr>
+          <w:rFonts w:asciiTheme="minorHAnsi" w:hAnsiTheme="minorHAnsi" w:cstheme="minorHAnsi"/>
+          <w:sz w:val="28"/>
+          <w:szCs w:val="24"/>
+        </w:rPr>
+      </w:pPr>
+      <w:r>
+        <w:rPr>
+          <w:rFonts w:asciiTheme="minorHAnsi" w:hAnsiTheme="minorHAnsi" w:cstheme="minorHAnsi"/>
+          <w:sz w:val="28"/>
+          <w:szCs w:val="24"/>
+        </w:rPr>
         <w:t>[NOTE: Size of a binary tree is the number of nodes in the tree.]</w:t>
       </w:r>
     </w:p>
@@ -266,18 +825,39 @@
           <w:ilvl w:val="0"/>
           <w:numId w:val="2"/>
         </w:numPr>
+        <w:spacing w:after="0" w:line="240" w:lineRule="auto"/>
         <w:ind w:hanging="375"/>
-      </w:pPr>
-      <w:r>
+        <w:rPr>
+          <w:rFonts w:asciiTheme="minorHAnsi" w:hAnsiTheme="minorHAnsi" w:cstheme="minorHAnsi"/>
+          <w:sz w:val="28"/>
+          <w:szCs w:val="24"/>
+        </w:rPr>
+      </w:pPr>
+      <w:r>
+        <w:rPr>
+          <w:rFonts w:asciiTheme="minorHAnsi" w:hAnsiTheme="minorHAnsi" w:cstheme="minorHAnsi"/>
+          <w:sz w:val="28"/>
+          <w:szCs w:val="24"/>
+        </w:rPr>
         <w:t>Determine the height of each tree.</w:t>
       </w:r>
     </w:p>
     <w:p>
       <w:pPr>
-        <w:spacing w:after="125"/>
+        <w:spacing w:after="0" w:line="240" w:lineRule="auto"/>
         <w:ind w:left="951"/>
-      </w:pPr>
-      <w:r>
+        <w:rPr>
+          <w:rFonts w:asciiTheme="minorHAnsi" w:hAnsiTheme="minorHAnsi" w:cstheme="minorHAnsi"/>
+          <w:sz w:val="28"/>
+          <w:szCs w:val="24"/>
+        </w:rPr>
+      </w:pPr>
+      <w:r>
+        <w:rPr>
+          <w:rFonts w:asciiTheme="minorHAnsi" w:hAnsiTheme="minorHAnsi" w:cstheme="minorHAnsi"/>
+          <w:sz w:val="28"/>
+          <w:szCs w:val="24"/>
+        </w:rPr>
         <w:t>[NOTE: Height of a binary tree is the maximum depth of any node in the tree.]</w:t>
       </w:r>
     </w:p>
@@ -287,44 +867,1127 @@
           <w:ilvl w:val="0"/>
           <w:numId w:val="2"/>
         </w:numPr>
+        <w:spacing w:after="0" w:line="240" w:lineRule="auto"/>
         <w:ind w:hanging="375"/>
-      </w:pPr>
-      <w:r>
+        <w:rPr>
+          <w:rFonts w:asciiTheme="minorHAnsi" w:hAnsiTheme="minorHAnsi" w:cstheme="minorHAnsi"/>
+          <w:sz w:val="28"/>
+          <w:szCs w:val="24"/>
+        </w:rPr>
+      </w:pPr>
+      <w:r>
+        <w:rPr>
+          <w:rFonts w:asciiTheme="minorHAnsi" w:hAnsiTheme="minorHAnsi" w:cstheme="minorHAnsi"/>
+          <w:sz w:val="28"/>
+          <w:szCs w:val="24"/>
+        </w:rPr>
         <w:t>Determine the width of each tree.</w:t>
       </w:r>
     </w:p>
     <w:p>
       <w:pPr>
+        <w:spacing w:after="0" w:line="240" w:lineRule="auto"/>
         <w:ind w:left="951"/>
-      </w:pPr>
-      <w:r>
+        <w:rPr>
+          <w:rFonts w:asciiTheme="minorHAnsi" w:hAnsiTheme="minorHAnsi" w:cstheme="minorHAnsi"/>
+          <w:sz w:val="28"/>
+          <w:szCs w:val="24"/>
+        </w:rPr>
+      </w:pPr>
+      <w:r>
+        <w:rPr>
+          <w:rFonts w:asciiTheme="minorHAnsi" w:hAnsiTheme="minorHAnsi" w:cstheme="minorHAnsi"/>
+          <w:sz w:val="28"/>
+          <w:szCs w:val="24"/>
+        </w:rPr>
+        <w:lastRenderedPageBreak/>
         <w:t>[NOTE: Width of a binary tree is the number of nodes on the level containing the most nodes.]</w:t>
       </w:r>
+    </w:p>
+    <w:p>
+      <w:pPr>
+        <w:spacing w:after="0" w:line="240" w:lineRule="auto"/>
+        <w:ind w:left="0" w:firstLine="0"/>
+        <w:rPr>
+          <w:rFonts w:asciiTheme="minorHAnsi" w:hAnsiTheme="minorHAnsi" w:cstheme="minorHAnsi"/>
+          <w:sz w:val="28"/>
+          <w:szCs w:val="24"/>
+        </w:rPr>
+      </w:pPr>
+    </w:p>
+    <w:tbl>
+      <w:tblPr>
+        <w:tblStyle w:val="TableGrid"/>
+        <w:tblW w:w="0" w:type="auto"/>
+        <w:tblLook w:val="04A0" w:firstRow="1" w:lastRow="0" w:firstColumn="1" w:lastColumn="0" w:noHBand="0" w:noVBand="1"/>
+      </w:tblPr>
+      <w:tblGrid>
+        <w:gridCol w:w="4508"/>
+        <w:gridCol w:w="4509"/>
+      </w:tblGrid>
+      <w:tr>
+        <w:tc>
+          <w:tcPr>
+            <w:tcW w:w="4508" w:type="dxa"/>
+          </w:tcPr>
+          <w:p>
+            <w:pPr>
+              <w:spacing w:after="0" w:line="240" w:lineRule="auto"/>
+              <w:ind w:left="0" w:firstLine="0"/>
+              <w:rPr>
+                <w:rFonts w:asciiTheme="minorHAnsi" w:hAnsiTheme="minorHAnsi" w:cstheme="minorHAnsi"/>
+                <w:sz w:val="28"/>
+                <w:szCs w:val="24"/>
+              </w:rPr>
+            </w:pPr>
+          </w:p>
+          <w:p>
+            <w:pPr>
+              <w:spacing w:after="0" w:line="240" w:lineRule="auto"/>
+              <w:ind w:left="0" w:firstLine="0"/>
+              <w:rPr>
+                <w:rFonts w:asciiTheme="minorHAnsi" w:hAnsiTheme="minorHAnsi" w:cstheme="minorHAnsi"/>
+                <w:sz w:val="28"/>
+                <w:szCs w:val="24"/>
+              </w:rPr>
+            </w:pPr>
+            <w:r>
+              <w:rPr>
+                <w:rFonts w:asciiTheme="minorHAnsi" w:hAnsiTheme="minorHAnsi" w:cstheme="minorHAnsi"/>
+                <w:sz w:val="28"/>
+                <w:szCs w:val="24"/>
+              </w:rPr>
+              <w:drawing>
+                <wp:inline distT="0" distB="0" distL="0" distR="0" wp14:anchorId="74FF4F6E" wp14:editId="16E83861">
+                  <wp:extent cx="1043940" cy="1173480"/>
+                  <wp:effectExtent l="0" t="0" r="3810" b="7620"/>
+                  <wp:docPr id="4" name="Picture 4"/>
+                  <wp:cNvGraphicFramePr>
+                    <a:graphicFrameLocks xmlns:a="http://schemas.openxmlformats.org/drawingml/2006/main" noChangeAspect="1"/>
+                  </wp:cNvGraphicFramePr>
+                  <a:graphic xmlns:a="http://schemas.openxmlformats.org/drawingml/2006/main">
+                    <a:graphicData uri="http://schemas.openxmlformats.org/drawingml/2006/picture">
+                      <pic:pic xmlns:pic="http://schemas.openxmlformats.org/drawingml/2006/picture">
+                        <pic:nvPicPr>
+                          <pic:cNvPr id="1" name=""/>
+                          <pic:cNvPicPr/>
+                        </pic:nvPicPr>
+                        <pic:blipFill rotWithShape="1">
+                          <a:blip r:embed="rId15"/>
+                          <a:srcRect r="78825" b="53475"/>
+                          <a:stretch/>
+                        </pic:blipFill>
+                        <pic:spPr bwMode="auto">
+                          <a:xfrm>
+                            <a:off x="0" y="0"/>
+                            <a:ext cx="1044031" cy="1173582"/>
+                          </a:xfrm>
+                          <a:prstGeom prst="rect">
+                            <a:avLst/>
+                          </a:prstGeom>
+                          <a:ln>
+                            <a:noFill/>
+                          </a:ln>
+                          <a:extLst>
+                            <a:ext uri="{53640926-AAD7-44D8-BBD7-CCE9431645EC}">
+                              <a14:shadowObscured xmlns:a14="http://schemas.microsoft.com/office/drawing/2010/main"/>
+                            </a:ext>
+                          </a:extLst>
+                        </pic:spPr>
+                      </pic:pic>
+                    </a:graphicData>
+                  </a:graphic>
+                </wp:inline>
+              </w:drawing>
+            </w:r>
+          </w:p>
+        </w:tc>
+        <w:tc>
+          <w:tcPr>
+            <w:tcW w:w="4509" w:type="dxa"/>
+          </w:tcPr>
+          <w:p>
+            <w:pPr>
+              <w:spacing w:after="0" w:line="240" w:lineRule="auto"/>
+              <w:rPr>
+                <w:rFonts w:asciiTheme="minorHAnsi" w:hAnsiTheme="minorHAnsi" w:cstheme="minorHAnsi"/>
+                <w:b/>
+                <w:bCs/>
+                <w:i/>
+                <w:iCs/>
+                <w:color w:val="5B9BD5" w:themeColor="accent5"/>
+                <w:sz w:val="28"/>
+                <w:szCs w:val="24"/>
+              </w:rPr>
+            </w:pPr>
+            <w:r>
+              <w:rPr>
+                <w:rFonts w:asciiTheme="minorHAnsi" w:hAnsiTheme="minorHAnsi" w:cstheme="minorHAnsi"/>
+                <w:b/>
+                <w:bCs/>
+                <w:i/>
+                <w:iCs/>
+                <w:color w:val="5B9BD5" w:themeColor="accent5"/>
+                <w:sz w:val="28"/>
+                <w:szCs w:val="24"/>
+              </w:rPr>
+              <w:t>Full binary tree</w:t>
+            </w:r>
+          </w:p>
+          <w:p>
+            <w:pPr>
+              <w:spacing w:after="0" w:line="240" w:lineRule="auto"/>
+              <w:rPr>
+                <w:rFonts w:asciiTheme="minorHAnsi" w:hAnsiTheme="minorHAnsi" w:cstheme="minorHAnsi"/>
+                <w:b/>
+                <w:bCs/>
+                <w:i/>
+                <w:iCs/>
+                <w:color w:val="5B9BD5" w:themeColor="accent5"/>
+                <w:sz w:val="28"/>
+                <w:szCs w:val="24"/>
+              </w:rPr>
+            </w:pPr>
+          </w:p>
+          <w:p>
+            <w:pPr>
+              <w:spacing w:after="0" w:line="240" w:lineRule="auto"/>
+              <w:rPr>
+                <w:rFonts w:asciiTheme="minorHAnsi" w:hAnsiTheme="minorHAnsi" w:cstheme="minorHAnsi"/>
+                <w:b/>
+                <w:bCs/>
+                <w:i/>
+                <w:iCs/>
+                <w:color w:val="5B9BD5" w:themeColor="accent5"/>
+                <w:sz w:val="28"/>
+                <w:szCs w:val="24"/>
+              </w:rPr>
+            </w:pPr>
+            <w:r>
+              <w:rPr>
+                <w:rFonts w:asciiTheme="minorHAnsi" w:hAnsiTheme="minorHAnsi" w:cstheme="minorHAnsi"/>
+                <w:b/>
+                <w:bCs/>
+                <w:i/>
+                <w:iCs/>
+                <w:color w:val="5B9BD5" w:themeColor="accent5"/>
+                <w:sz w:val="28"/>
+                <w:szCs w:val="24"/>
+              </w:rPr>
+              <w:t>Size: 7</w:t>
+            </w:r>
+          </w:p>
+          <w:p>
+            <w:pPr>
+              <w:spacing w:after="0" w:line="240" w:lineRule="auto"/>
+              <w:rPr>
+                <w:rFonts w:asciiTheme="minorHAnsi" w:hAnsiTheme="minorHAnsi" w:cstheme="minorHAnsi"/>
+                <w:b/>
+                <w:bCs/>
+                <w:i/>
+                <w:iCs/>
+                <w:color w:val="5B9BD5" w:themeColor="accent5"/>
+                <w:sz w:val="28"/>
+                <w:szCs w:val="24"/>
+              </w:rPr>
+            </w:pPr>
+            <w:r>
+              <w:rPr>
+                <w:rFonts w:asciiTheme="minorHAnsi" w:hAnsiTheme="minorHAnsi" w:cstheme="minorHAnsi"/>
+                <w:b/>
+                <w:bCs/>
+                <w:i/>
+                <w:iCs/>
+                <w:color w:val="5B9BD5" w:themeColor="accent5"/>
+                <w:sz w:val="28"/>
+                <w:szCs w:val="24"/>
+              </w:rPr>
+              <w:t>Height: 3</w:t>
+            </w:r>
+          </w:p>
+          <w:p>
+            <w:pPr>
+              <w:spacing w:after="0" w:line="240" w:lineRule="auto"/>
+              <w:rPr>
+                <w:rFonts w:asciiTheme="minorHAnsi" w:hAnsiTheme="minorHAnsi" w:cstheme="minorHAnsi"/>
+                <w:sz w:val="28"/>
+                <w:szCs w:val="24"/>
+              </w:rPr>
+            </w:pPr>
+            <w:r>
+              <w:rPr>
+                <w:rFonts w:asciiTheme="minorHAnsi" w:hAnsiTheme="minorHAnsi" w:cstheme="minorHAnsi"/>
+                <w:b/>
+                <w:bCs/>
+                <w:i/>
+                <w:iCs/>
+                <w:color w:val="5B9BD5" w:themeColor="accent5"/>
+                <w:sz w:val="28"/>
+                <w:szCs w:val="24"/>
+              </w:rPr>
+              <w:t>Width: 2</w:t>
+            </w:r>
+          </w:p>
+        </w:tc>
+      </w:tr>
+      <w:tr>
+        <w:tc>
+          <w:tcPr>
+            <w:tcW w:w="4508" w:type="dxa"/>
+          </w:tcPr>
+          <w:p>
+            <w:pPr>
+              <w:spacing w:after="0" w:line="240" w:lineRule="auto"/>
+              <w:ind w:left="0" w:firstLine="0"/>
+              <w:rPr>
+                <w:rFonts w:asciiTheme="minorHAnsi" w:hAnsiTheme="minorHAnsi" w:cstheme="minorHAnsi"/>
+                <w:sz w:val="28"/>
+                <w:szCs w:val="24"/>
+              </w:rPr>
+            </w:pPr>
+          </w:p>
+          <w:p>
+            <w:pPr>
+              <w:spacing w:after="0" w:line="240" w:lineRule="auto"/>
+              <w:ind w:left="0" w:firstLine="0"/>
+              <w:rPr>
+                <w:rFonts w:asciiTheme="minorHAnsi" w:hAnsiTheme="minorHAnsi" w:cstheme="minorHAnsi"/>
+                <w:sz w:val="28"/>
+                <w:szCs w:val="24"/>
+              </w:rPr>
+            </w:pPr>
+            <w:r>
+              <w:rPr>
+                <w:rFonts w:asciiTheme="minorHAnsi" w:hAnsiTheme="minorHAnsi" w:cstheme="minorHAnsi"/>
+                <w:sz w:val="28"/>
+                <w:szCs w:val="24"/>
+              </w:rPr>
+              <w:drawing>
+                <wp:inline distT="0" distB="0" distL="0" distR="0" wp14:anchorId="350EEFE7" wp14:editId="0392D0D7">
+                  <wp:extent cx="2232660" cy="1127760"/>
+                  <wp:effectExtent l="0" t="0" r="0" b="0"/>
+                  <wp:docPr id="5" name="Picture 5"/>
+                  <wp:cNvGraphicFramePr>
+                    <a:graphicFrameLocks xmlns:a="http://schemas.openxmlformats.org/drawingml/2006/main" noChangeAspect="1"/>
+                  </wp:cNvGraphicFramePr>
+                  <a:graphic xmlns:a="http://schemas.openxmlformats.org/drawingml/2006/main">
+                    <a:graphicData uri="http://schemas.openxmlformats.org/drawingml/2006/picture">
+                      <pic:pic xmlns:pic="http://schemas.openxmlformats.org/drawingml/2006/picture">
+                        <pic:nvPicPr>
+                          <pic:cNvPr id="1" name=""/>
+                          <pic:cNvPicPr/>
+                        </pic:nvPicPr>
+                        <pic:blipFill rotWithShape="1">
+                          <a:blip r:embed="rId15"/>
+                          <a:srcRect l="25038" r="29651" b="55262"/>
+                          <a:stretch/>
+                        </pic:blipFill>
+                        <pic:spPr bwMode="auto">
+                          <a:xfrm>
+                            <a:off x="0" y="0"/>
+                            <a:ext cx="2234112" cy="1128494"/>
+                          </a:xfrm>
+                          <a:prstGeom prst="rect">
+                            <a:avLst/>
+                          </a:prstGeom>
+                          <a:ln>
+                            <a:noFill/>
+                          </a:ln>
+                          <a:extLst>
+                            <a:ext uri="{53640926-AAD7-44D8-BBD7-CCE9431645EC}">
+                              <a14:shadowObscured xmlns:a14="http://schemas.microsoft.com/office/drawing/2010/main"/>
+                            </a:ext>
+                          </a:extLst>
+                        </pic:spPr>
+                      </pic:pic>
+                    </a:graphicData>
+                  </a:graphic>
+                </wp:inline>
+              </w:drawing>
+            </w:r>
+          </w:p>
+        </w:tc>
+        <w:tc>
+          <w:tcPr>
+            <w:tcW w:w="4509" w:type="dxa"/>
+          </w:tcPr>
+          <w:p>
+            <w:pPr>
+              <w:spacing w:after="0" w:line="240" w:lineRule="auto"/>
+              <w:rPr>
+                <w:rFonts w:asciiTheme="minorHAnsi" w:hAnsiTheme="minorHAnsi" w:cstheme="minorHAnsi"/>
+                <w:b/>
+                <w:bCs/>
+                <w:i/>
+                <w:iCs/>
+                <w:color w:val="5B9BD5" w:themeColor="accent5"/>
+                <w:sz w:val="28"/>
+                <w:szCs w:val="24"/>
+              </w:rPr>
+            </w:pPr>
+            <w:r>
+              <w:rPr>
+                <w:rFonts w:asciiTheme="minorHAnsi" w:hAnsiTheme="minorHAnsi" w:cstheme="minorHAnsi"/>
+                <w:b/>
+                <w:bCs/>
+                <w:i/>
+                <w:iCs/>
+                <w:color w:val="5B9BD5" w:themeColor="accent5"/>
+                <w:sz w:val="28"/>
+                <w:szCs w:val="24"/>
+              </w:rPr>
+              <w:t>Perfect binary tree</w:t>
+            </w:r>
+          </w:p>
+          <w:p>
+            <w:pPr>
+              <w:spacing w:after="0" w:line="240" w:lineRule="auto"/>
+              <w:rPr>
+                <w:rFonts w:asciiTheme="minorHAnsi" w:hAnsiTheme="minorHAnsi" w:cstheme="minorHAnsi"/>
+                <w:b/>
+                <w:bCs/>
+                <w:i/>
+                <w:iCs/>
+                <w:color w:val="5B9BD5" w:themeColor="accent5"/>
+                <w:sz w:val="28"/>
+                <w:szCs w:val="24"/>
+              </w:rPr>
+            </w:pPr>
+          </w:p>
+          <w:p>
+            <w:pPr>
+              <w:spacing w:after="0" w:line="240" w:lineRule="auto"/>
+              <w:rPr>
+                <w:rFonts w:asciiTheme="minorHAnsi" w:hAnsiTheme="minorHAnsi" w:cstheme="minorHAnsi"/>
+                <w:b/>
+                <w:bCs/>
+                <w:i/>
+                <w:iCs/>
+                <w:color w:val="5B9BD5" w:themeColor="accent5"/>
+                <w:sz w:val="28"/>
+                <w:szCs w:val="24"/>
+              </w:rPr>
+            </w:pPr>
+            <w:r>
+              <w:rPr>
+                <w:rFonts w:asciiTheme="minorHAnsi" w:hAnsiTheme="minorHAnsi" w:cstheme="minorHAnsi"/>
+                <w:b/>
+                <w:bCs/>
+                <w:i/>
+                <w:iCs/>
+                <w:color w:val="5B9BD5" w:themeColor="accent5"/>
+                <w:sz w:val="28"/>
+                <w:szCs w:val="24"/>
+              </w:rPr>
+              <w:t>Size: 15</w:t>
+            </w:r>
+          </w:p>
+          <w:p>
+            <w:pPr>
+              <w:spacing w:after="0" w:line="240" w:lineRule="auto"/>
+              <w:rPr>
+                <w:rFonts w:asciiTheme="minorHAnsi" w:hAnsiTheme="minorHAnsi" w:cstheme="minorHAnsi"/>
+                <w:b/>
+                <w:bCs/>
+                <w:i/>
+                <w:iCs/>
+                <w:color w:val="5B9BD5" w:themeColor="accent5"/>
+                <w:sz w:val="28"/>
+                <w:szCs w:val="24"/>
+              </w:rPr>
+            </w:pPr>
+            <w:r>
+              <w:rPr>
+                <w:rFonts w:asciiTheme="minorHAnsi" w:hAnsiTheme="minorHAnsi" w:cstheme="minorHAnsi"/>
+                <w:b/>
+                <w:bCs/>
+                <w:i/>
+                <w:iCs/>
+                <w:color w:val="5B9BD5" w:themeColor="accent5"/>
+                <w:sz w:val="28"/>
+                <w:szCs w:val="24"/>
+              </w:rPr>
+              <w:t>Height: 3</w:t>
+            </w:r>
+          </w:p>
+          <w:p>
+            <w:pPr>
+              <w:spacing w:after="0" w:line="240" w:lineRule="auto"/>
+              <w:rPr>
+                <w:rFonts w:asciiTheme="minorHAnsi" w:hAnsiTheme="minorHAnsi" w:cstheme="minorHAnsi"/>
+                <w:sz w:val="28"/>
+                <w:szCs w:val="24"/>
+              </w:rPr>
+            </w:pPr>
+            <w:r>
+              <w:rPr>
+                <w:rFonts w:asciiTheme="minorHAnsi" w:hAnsiTheme="minorHAnsi" w:cstheme="minorHAnsi"/>
+                <w:b/>
+                <w:bCs/>
+                <w:i/>
+                <w:iCs/>
+                <w:color w:val="5B9BD5" w:themeColor="accent5"/>
+                <w:sz w:val="28"/>
+                <w:szCs w:val="24"/>
+              </w:rPr>
+              <w:t>Width: 8</w:t>
+            </w:r>
+          </w:p>
+        </w:tc>
+      </w:tr>
+      <w:tr>
+        <w:tc>
+          <w:tcPr>
+            <w:tcW w:w="4508" w:type="dxa"/>
+          </w:tcPr>
+          <w:p>
+            <w:pPr>
+              <w:spacing w:after="0" w:line="240" w:lineRule="auto"/>
+              <w:ind w:left="0" w:firstLine="0"/>
+              <w:rPr>
+                <w:rFonts w:asciiTheme="minorHAnsi" w:hAnsiTheme="minorHAnsi" w:cstheme="minorHAnsi"/>
+                <w:sz w:val="28"/>
+                <w:szCs w:val="24"/>
+              </w:rPr>
+            </w:pPr>
+            <w:r>
+              <w:rPr>
+                <w:rFonts w:asciiTheme="minorHAnsi" w:hAnsiTheme="minorHAnsi" w:cstheme="minorHAnsi"/>
+                <w:sz w:val="28"/>
+                <w:szCs w:val="24"/>
+              </w:rPr>
+              <w:drawing>
+                <wp:inline distT="0" distB="0" distL="0" distR="0" wp14:anchorId="3BBD1BD7" wp14:editId="681B9B8D">
+                  <wp:extent cx="1120140" cy="2240280"/>
+                  <wp:effectExtent l="0" t="0" r="3810" b="7620"/>
+                  <wp:docPr id="6" name="Picture 6"/>
+                  <wp:cNvGraphicFramePr>
+                    <a:graphicFrameLocks xmlns:a="http://schemas.openxmlformats.org/drawingml/2006/main" noChangeAspect="1"/>
+                  </wp:cNvGraphicFramePr>
+                  <a:graphic xmlns:a="http://schemas.openxmlformats.org/drawingml/2006/main">
+                    <a:graphicData uri="http://schemas.openxmlformats.org/drawingml/2006/picture">
+                      <pic:pic xmlns:pic="http://schemas.openxmlformats.org/drawingml/2006/picture">
+                        <pic:nvPicPr>
+                          <pic:cNvPr id="1" name=""/>
+                          <pic:cNvPicPr/>
+                        </pic:nvPicPr>
+                        <pic:blipFill rotWithShape="1">
+                          <a:blip r:embed="rId15"/>
+                          <a:srcRect l="75547" r="1726" b="11154"/>
+                          <a:stretch/>
+                        </pic:blipFill>
+                        <pic:spPr bwMode="auto">
+                          <a:xfrm>
+                            <a:off x="0" y="0"/>
+                            <a:ext cx="1120546" cy="2241092"/>
+                          </a:xfrm>
+                          <a:prstGeom prst="rect">
+                            <a:avLst/>
+                          </a:prstGeom>
+                          <a:ln>
+                            <a:noFill/>
+                          </a:ln>
+                          <a:extLst>
+                            <a:ext uri="{53640926-AAD7-44D8-BBD7-CCE9431645EC}">
+                              <a14:shadowObscured xmlns:a14="http://schemas.microsoft.com/office/drawing/2010/main"/>
+                            </a:ext>
+                          </a:extLst>
+                        </pic:spPr>
+                      </pic:pic>
+                    </a:graphicData>
+                  </a:graphic>
+                </wp:inline>
+              </w:drawing>
+            </w:r>
+          </w:p>
+        </w:tc>
+        <w:tc>
+          <w:tcPr>
+            <w:tcW w:w="4509" w:type="dxa"/>
+          </w:tcPr>
+          <w:p>
+            <w:pPr>
+              <w:spacing w:after="0" w:line="240" w:lineRule="auto"/>
+              <w:rPr>
+                <w:rFonts w:asciiTheme="minorHAnsi" w:hAnsiTheme="minorHAnsi" w:cstheme="minorHAnsi"/>
+                <w:b/>
+                <w:bCs/>
+                <w:i/>
+                <w:iCs/>
+                <w:color w:val="5B9BD5" w:themeColor="accent5"/>
+                <w:sz w:val="28"/>
+                <w:szCs w:val="24"/>
+              </w:rPr>
+            </w:pPr>
+            <w:r>
+              <w:rPr>
+                <w:rFonts w:asciiTheme="minorHAnsi" w:hAnsiTheme="minorHAnsi" w:cstheme="minorHAnsi"/>
+                <w:b/>
+                <w:bCs/>
+                <w:i/>
+                <w:iCs/>
+                <w:color w:val="5B9BD5" w:themeColor="accent5"/>
+                <w:sz w:val="28"/>
+                <w:szCs w:val="24"/>
+              </w:rPr>
+              <w:t>Binary Tree</w:t>
+            </w:r>
+          </w:p>
+          <w:p>
+            <w:pPr>
+              <w:spacing w:after="0" w:line="240" w:lineRule="auto"/>
+              <w:rPr>
+                <w:rFonts w:asciiTheme="minorHAnsi" w:hAnsiTheme="minorHAnsi" w:cstheme="minorHAnsi"/>
+                <w:b/>
+                <w:bCs/>
+                <w:i/>
+                <w:iCs/>
+                <w:color w:val="5B9BD5" w:themeColor="accent5"/>
+                <w:sz w:val="28"/>
+                <w:szCs w:val="24"/>
+              </w:rPr>
+            </w:pPr>
+          </w:p>
+          <w:p>
+            <w:pPr>
+              <w:spacing w:after="0" w:line="240" w:lineRule="auto"/>
+              <w:rPr>
+                <w:rFonts w:asciiTheme="minorHAnsi" w:hAnsiTheme="minorHAnsi" w:cstheme="minorHAnsi"/>
+                <w:b/>
+                <w:bCs/>
+                <w:i/>
+                <w:iCs/>
+                <w:color w:val="5B9BD5" w:themeColor="accent5"/>
+                <w:sz w:val="28"/>
+                <w:szCs w:val="24"/>
+              </w:rPr>
+            </w:pPr>
+            <w:r>
+              <w:rPr>
+                <w:rFonts w:asciiTheme="minorHAnsi" w:hAnsiTheme="minorHAnsi" w:cstheme="minorHAnsi"/>
+                <w:b/>
+                <w:bCs/>
+                <w:i/>
+                <w:iCs/>
+                <w:color w:val="5B9BD5" w:themeColor="accent5"/>
+                <w:sz w:val="28"/>
+                <w:szCs w:val="24"/>
+              </w:rPr>
+              <w:t>Size: 14</w:t>
+            </w:r>
+          </w:p>
+          <w:p>
+            <w:pPr>
+              <w:spacing w:after="0" w:line="240" w:lineRule="auto"/>
+              <w:rPr>
+                <w:rFonts w:asciiTheme="minorHAnsi" w:hAnsiTheme="minorHAnsi" w:cstheme="minorHAnsi"/>
+                <w:b/>
+                <w:bCs/>
+                <w:i/>
+                <w:iCs/>
+                <w:color w:val="5B9BD5" w:themeColor="accent5"/>
+                <w:sz w:val="28"/>
+                <w:szCs w:val="24"/>
+              </w:rPr>
+            </w:pPr>
+            <w:r>
+              <w:rPr>
+                <w:rFonts w:asciiTheme="minorHAnsi" w:hAnsiTheme="minorHAnsi" w:cstheme="minorHAnsi"/>
+                <w:b/>
+                <w:bCs/>
+                <w:i/>
+                <w:iCs/>
+                <w:color w:val="5B9BD5" w:themeColor="accent5"/>
+                <w:sz w:val="28"/>
+                <w:szCs w:val="24"/>
+              </w:rPr>
+              <w:t>Height: 7</w:t>
+            </w:r>
+          </w:p>
+          <w:p>
+            <w:pPr>
+              <w:spacing w:after="0" w:line="240" w:lineRule="auto"/>
+              <w:rPr>
+                <w:rFonts w:asciiTheme="minorHAnsi" w:hAnsiTheme="minorHAnsi" w:cstheme="minorHAnsi"/>
+                <w:sz w:val="28"/>
+                <w:szCs w:val="24"/>
+              </w:rPr>
+            </w:pPr>
+            <w:r>
+              <w:rPr>
+                <w:rFonts w:asciiTheme="minorHAnsi" w:hAnsiTheme="minorHAnsi" w:cstheme="minorHAnsi"/>
+                <w:b/>
+                <w:bCs/>
+                <w:i/>
+                <w:iCs/>
+                <w:color w:val="5B9BD5" w:themeColor="accent5"/>
+                <w:sz w:val="28"/>
+                <w:szCs w:val="24"/>
+              </w:rPr>
+              <w:t>Width: 2</w:t>
+            </w:r>
+          </w:p>
+        </w:tc>
+      </w:tr>
+      <w:tr>
+        <w:tc>
+          <w:tcPr>
+            <w:tcW w:w="4508" w:type="dxa"/>
+          </w:tcPr>
+          <w:p>
+            <w:pPr>
+              <w:spacing w:after="0" w:line="240" w:lineRule="auto"/>
+              <w:ind w:left="0" w:firstLine="0"/>
+              <w:rPr>
+                <w:rFonts w:asciiTheme="minorHAnsi" w:hAnsiTheme="minorHAnsi" w:cstheme="minorHAnsi"/>
+                <w:sz w:val="28"/>
+                <w:szCs w:val="24"/>
+              </w:rPr>
+            </w:pPr>
+            <w:r>
+              <w:rPr>
+                <w:rFonts w:asciiTheme="minorHAnsi" w:hAnsiTheme="minorHAnsi" w:cstheme="minorHAnsi"/>
+                <w:sz w:val="28"/>
+                <w:szCs w:val="24"/>
+              </w:rPr>
+              <w:drawing>
+                <wp:inline distT="0" distB="0" distL="0" distR="0" wp14:anchorId="486933EF" wp14:editId="61802C6F">
+                  <wp:extent cx="1013460" cy="1165860"/>
+                  <wp:effectExtent l="0" t="0" r="0" b="0"/>
+                  <wp:docPr id="7" name="Picture 7"/>
+                  <wp:cNvGraphicFramePr>
+                    <a:graphicFrameLocks xmlns:a="http://schemas.openxmlformats.org/drawingml/2006/main" noChangeAspect="1"/>
+                  </wp:cNvGraphicFramePr>
+                  <a:graphic xmlns:a="http://schemas.openxmlformats.org/drawingml/2006/main">
+                    <a:graphicData uri="http://schemas.openxmlformats.org/drawingml/2006/picture">
+                      <pic:pic xmlns:pic="http://schemas.openxmlformats.org/drawingml/2006/picture">
+                        <pic:nvPicPr>
+                          <pic:cNvPr id="1" name=""/>
+                          <pic:cNvPicPr/>
+                        </pic:nvPicPr>
+                        <pic:blipFill rotWithShape="1">
+                          <a:blip r:embed="rId15"/>
+                          <a:srcRect t="53776" r="79444"/>
+                          <a:stretch/>
+                        </pic:blipFill>
+                        <pic:spPr bwMode="auto">
+                          <a:xfrm>
+                            <a:off x="0" y="0"/>
+                            <a:ext cx="1013548" cy="1165961"/>
+                          </a:xfrm>
+                          <a:prstGeom prst="rect">
+                            <a:avLst/>
+                          </a:prstGeom>
+                          <a:ln>
+                            <a:noFill/>
+                          </a:ln>
+                          <a:extLst>
+                            <a:ext uri="{53640926-AAD7-44D8-BBD7-CCE9431645EC}">
+                              <a14:shadowObscured xmlns:a14="http://schemas.microsoft.com/office/drawing/2010/main"/>
+                            </a:ext>
+                          </a:extLst>
+                        </pic:spPr>
+                      </pic:pic>
+                    </a:graphicData>
+                  </a:graphic>
+                </wp:inline>
+              </w:drawing>
+            </w:r>
+          </w:p>
+        </w:tc>
+        <w:tc>
+          <w:tcPr>
+            <w:tcW w:w="4509" w:type="dxa"/>
+          </w:tcPr>
+          <w:p>
+            <w:pPr>
+              <w:spacing w:after="0" w:line="240" w:lineRule="auto"/>
+              <w:rPr>
+                <w:rFonts w:asciiTheme="minorHAnsi" w:hAnsiTheme="minorHAnsi" w:cstheme="minorHAnsi"/>
+                <w:b/>
+                <w:bCs/>
+                <w:i/>
+                <w:iCs/>
+                <w:color w:val="5B9BD5" w:themeColor="accent5"/>
+                <w:sz w:val="28"/>
+                <w:szCs w:val="24"/>
+              </w:rPr>
+            </w:pPr>
+            <w:r>
+              <w:rPr>
+                <w:rFonts w:asciiTheme="minorHAnsi" w:hAnsiTheme="minorHAnsi" w:cstheme="minorHAnsi"/>
+                <w:b/>
+                <w:bCs/>
+                <w:i/>
+                <w:iCs/>
+                <w:color w:val="5B9BD5" w:themeColor="accent5"/>
+                <w:sz w:val="28"/>
+                <w:szCs w:val="24"/>
+              </w:rPr>
+              <w:t>Binary Tree</w:t>
+            </w:r>
+          </w:p>
+          <w:p>
+            <w:pPr>
+              <w:spacing w:after="0" w:line="240" w:lineRule="auto"/>
+              <w:rPr>
+                <w:rFonts w:asciiTheme="minorHAnsi" w:hAnsiTheme="minorHAnsi" w:cstheme="minorHAnsi"/>
+                <w:b/>
+                <w:bCs/>
+                <w:i/>
+                <w:iCs/>
+                <w:color w:val="5B9BD5" w:themeColor="accent5"/>
+                <w:sz w:val="28"/>
+                <w:szCs w:val="24"/>
+              </w:rPr>
+            </w:pPr>
+          </w:p>
+          <w:p>
+            <w:pPr>
+              <w:spacing w:after="0" w:line="240" w:lineRule="auto"/>
+              <w:rPr>
+                <w:rFonts w:asciiTheme="minorHAnsi" w:hAnsiTheme="minorHAnsi" w:cstheme="minorHAnsi"/>
+                <w:b/>
+                <w:bCs/>
+                <w:i/>
+                <w:iCs/>
+                <w:color w:val="5B9BD5" w:themeColor="accent5"/>
+                <w:sz w:val="28"/>
+                <w:szCs w:val="24"/>
+              </w:rPr>
+            </w:pPr>
+            <w:r>
+              <w:rPr>
+                <w:rFonts w:asciiTheme="minorHAnsi" w:hAnsiTheme="minorHAnsi" w:cstheme="minorHAnsi"/>
+                <w:b/>
+                <w:bCs/>
+                <w:i/>
+                <w:iCs/>
+                <w:color w:val="5B9BD5" w:themeColor="accent5"/>
+                <w:sz w:val="28"/>
+                <w:szCs w:val="24"/>
+              </w:rPr>
+              <w:t>Size: 11</w:t>
+            </w:r>
+          </w:p>
+          <w:p>
+            <w:pPr>
+              <w:spacing w:after="0" w:line="240" w:lineRule="auto"/>
+              <w:rPr>
+                <w:rFonts w:asciiTheme="minorHAnsi" w:hAnsiTheme="minorHAnsi" w:cstheme="minorHAnsi"/>
+                <w:b/>
+                <w:bCs/>
+                <w:i/>
+                <w:iCs/>
+                <w:color w:val="5B9BD5" w:themeColor="accent5"/>
+                <w:sz w:val="28"/>
+                <w:szCs w:val="24"/>
+              </w:rPr>
+            </w:pPr>
+            <w:r>
+              <w:rPr>
+                <w:rFonts w:asciiTheme="minorHAnsi" w:hAnsiTheme="minorHAnsi" w:cstheme="minorHAnsi"/>
+                <w:b/>
+                <w:bCs/>
+                <w:i/>
+                <w:iCs/>
+                <w:color w:val="5B9BD5" w:themeColor="accent5"/>
+                <w:sz w:val="28"/>
+                <w:szCs w:val="24"/>
+              </w:rPr>
+              <w:t>Height: 3</w:t>
+            </w:r>
+          </w:p>
+          <w:p>
+            <w:pPr>
+              <w:spacing w:after="0" w:line="240" w:lineRule="auto"/>
+              <w:rPr>
+                <w:rFonts w:asciiTheme="minorHAnsi" w:hAnsiTheme="minorHAnsi" w:cstheme="minorHAnsi"/>
+                <w:sz w:val="28"/>
+                <w:szCs w:val="24"/>
+              </w:rPr>
+            </w:pPr>
+            <w:r>
+              <w:rPr>
+                <w:rFonts w:asciiTheme="minorHAnsi" w:hAnsiTheme="minorHAnsi" w:cstheme="minorHAnsi"/>
+                <w:b/>
+                <w:bCs/>
+                <w:i/>
+                <w:iCs/>
+                <w:color w:val="5B9BD5" w:themeColor="accent5"/>
+                <w:sz w:val="28"/>
+                <w:szCs w:val="24"/>
+              </w:rPr>
+              <w:t>Width: 5</w:t>
+            </w:r>
+          </w:p>
+        </w:tc>
+      </w:tr>
+      <w:tr>
+        <w:tc>
+          <w:tcPr>
+            <w:tcW w:w="4508" w:type="dxa"/>
+          </w:tcPr>
+          <w:p>
+            <w:pPr>
+              <w:spacing w:after="0" w:line="240" w:lineRule="auto"/>
+              <w:ind w:left="0" w:firstLine="0"/>
+              <w:rPr>
+                <w:rFonts w:asciiTheme="minorHAnsi" w:hAnsiTheme="minorHAnsi" w:cstheme="minorHAnsi"/>
+                <w:sz w:val="28"/>
+                <w:szCs w:val="24"/>
+              </w:rPr>
+            </w:pPr>
+            <w:r>
+              <w:rPr>
+                <w:rFonts w:asciiTheme="minorHAnsi" w:hAnsiTheme="minorHAnsi" w:cstheme="minorHAnsi"/>
+                <w:sz w:val="28"/>
+                <w:szCs w:val="24"/>
+              </w:rPr>
+              <w:lastRenderedPageBreak/>
+              <w:drawing>
+                <wp:inline distT="0" distB="0" distL="0" distR="0" wp14:anchorId="47CFD5F8" wp14:editId="3F64D2F2">
+                  <wp:extent cx="1874520" cy="1158240"/>
+                  <wp:effectExtent l="0" t="0" r="0" b="3810"/>
+                  <wp:docPr id="8" name="Picture 8"/>
+                  <wp:cNvGraphicFramePr>
+                    <a:graphicFrameLocks xmlns:a="http://schemas.openxmlformats.org/drawingml/2006/main" noChangeAspect="1"/>
+                  </wp:cNvGraphicFramePr>
+                  <a:graphic xmlns:a="http://schemas.openxmlformats.org/drawingml/2006/main">
+                    <a:graphicData uri="http://schemas.openxmlformats.org/drawingml/2006/picture">
+                      <pic:pic xmlns:pic="http://schemas.openxmlformats.org/drawingml/2006/picture">
+                        <pic:nvPicPr>
+                          <pic:cNvPr id="1" name=""/>
+                          <pic:cNvPicPr/>
+                        </pic:nvPicPr>
+                        <pic:blipFill rotWithShape="1">
+                          <a:blip r:embed="rId15"/>
+                          <a:srcRect l="32767" t="52568" r="29204" b="1502"/>
+                          <a:stretch/>
+                        </pic:blipFill>
+                        <pic:spPr bwMode="auto">
+                          <a:xfrm>
+                            <a:off x="0" y="0"/>
+                            <a:ext cx="1875042" cy="1158562"/>
+                          </a:xfrm>
+                          <a:prstGeom prst="rect">
+                            <a:avLst/>
+                          </a:prstGeom>
+                          <a:ln>
+                            <a:noFill/>
+                          </a:ln>
+                          <a:extLst>
+                            <a:ext uri="{53640926-AAD7-44D8-BBD7-CCE9431645EC}">
+                              <a14:shadowObscured xmlns:a14="http://schemas.microsoft.com/office/drawing/2010/main"/>
+                            </a:ext>
+                          </a:extLst>
+                        </pic:spPr>
+                      </pic:pic>
+                    </a:graphicData>
+                  </a:graphic>
+                </wp:inline>
+              </w:drawing>
+            </w:r>
+          </w:p>
+        </w:tc>
+        <w:tc>
+          <w:tcPr>
+            <w:tcW w:w="4509" w:type="dxa"/>
+          </w:tcPr>
+          <w:p>
+            <w:pPr>
+              <w:spacing w:after="0" w:line="240" w:lineRule="auto"/>
+              <w:rPr>
+                <w:rFonts w:asciiTheme="minorHAnsi" w:hAnsiTheme="minorHAnsi" w:cstheme="minorHAnsi"/>
+                <w:b/>
+                <w:bCs/>
+                <w:i/>
+                <w:iCs/>
+                <w:color w:val="5B9BD5" w:themeColor="accent5"/>
+                <w:sz w:val="28"/>
+                <w:szCs w:val="24"/>
+              </w:rPr>
+            </w:pPr>
+            <w:r>
+              <w:rPr>
+                <w:rFonts w:asciiTheme="minorHAnsi" w:hAnsiTheme="minorHAnsi" w:cstheme="minorHAnsi"/>
+                <w:b/>
+                <w:bCs/>
+                <w:i/>
+                <w:iCs/>
+                <w:color w:val="5B9BD5" w:themeColor="accent5"/>
+                <w:sz w:val="28"/>
+                <w:szCs w:val="24"/>
+              </w:rPr>
+              <w:t>Binary Tree</w:t>
+            </w:r>
+          </w:p>
+          <w:p>
+            <w:pPr>
+              <w:spacing w:after="0" w:line="240" w:lineRule="auto"/>
+              <w:rPr>
+                <w:rFonts w:asciiTheme="minorHAnsi" w:hAnsiTheme="minorHAnsi" w:cstheme="minorHAnsi"/>
+                <w:b/>
+                <w:bCs/>
+                <w:i/>
+                <w:iCs/>
+                <w:color w:val="5B9BD5" w:themeColor="accent5"/>
+                <w:sz w:val="28"/>
+                <w:szCs w:val="24"/>
+              </w:rPr>
+            </w:pPr>
+          </w:p>
+          <w:p>
+            <w:pPr>
+              <w:spacing w:after="0" w:line="240" w:lineRule="auto"/>
+              <w:rPr>
+                <w:rFonts w:asciiTheme="minorHAnsi" w:hAnsiTheme="minorHAnsi" w:cstheme="minorHAnsi"/>
+                <w:b/>
+                <w:bCs/>
+                <w:i/>
+                <w:iCs/>
+                <w:color w:val="5B9BD5" w:themeColor="accent5"/>
+                <w:sz w:val="28"/>
+                <w:szCs w:val="24"/>
+              </w:rPr>
+            </w:pPr>
+            <w:r>
+              <w:rPr>
+                <w:rFonts w:asciiTheme="minorHAnsi" w:hAnsiTheme="minorHAnsi" w:cstheme="minorHAnsi"/>
+                <w:b/>
+                <w:bCs/>
+                <w:i/>
+                <w:iCs/>
+                <w:color w:val="5B9BD5" w:themeColor="accent5"/>
+                <w:sz w:val="28"/>
+                <w:szCs w:val="24"/>
+              </w:rPr>
+              <w:t>Size: 11</w:t>
+            </w:r>
+          </w:p>
+          <w:p>
+            <w:pPr>
+              <w:spacing w:after="0" w:line="240" w:lineRule="auto"/>
+              <w:rPr>
+                <w:rFonts w:asciiTheme="minorHAnsi" w:hAnsiTheme="minorHAnsi" w:cstheme="minorHAnsi"/>
+                <w:b/>
+                <w:bCs/>
+                <w:i/>
+                <w:iCs/>
+                <w:color w:val="5B9BD5" w:themeColor="accent5"/>
+                <w:sz w:val="28"/>
+                <w:szCs w:val="24"/>
+              </w:rPr>
+            </w:pPr>
+            <w:r>
+              <w:rPr>
+                <w:rFonts w:asciiTheme="minorHAnsi" w:hAnsiTheme="minorHAnsi" w:cstheme="minorHAnsi"/>
+                <w:b/>
+                <w:bCs/>
+                <w:i/>
+                <w:iCs/>
+                <w:color w:val="5B9BD5" w:themeColor="accent5"/>
+                <w:sz w:val="28"/>
+                <w:szCs w:val="24"/>
+              </w:rPr>
+              <w:t>Height: 3</w:t>
+            </w:r>
+          </w:p>
+          <w:p>
+            <w:pPr>
+              <w:spacing w:after="0" w:line="240" w:lineRule="auto"/>
+              <w:rPr>
+                <w:rFonts w:asciiTheme="minorHAnsi" w:hAnsiTheme="minorHAnsi" w:cstheme="minorHAnsi"/>
+                <w:sz w:val="28"/>
+                <w:szCs w:val="24"/>
+              </w:rPr>
+            </w:pPr>
+            <w:r>
+              <w:rPr>
+                <w:rFonts w:asciiTheme="minorHAnsi" w:hAnsiTheme="minorHAnsi" w:cstheme="minorHAnsi"/>
+                <w:b/>
+                <w:bCs/>
+                <w:i/>
+                <w:iCs/>
+                <w:color w:val="5B9BD5" w:themeColor="accent5"/>
+                <w:sz w:val="28"/>
+                <w:szCs w:val="24"/>
+              </w:rPr>
+              <w:t>Width: 5</w:t>
+            </w:r>
+          </w:p>
+        </w:tc>
+      </w:tr>
+    </w:tbl>
+    <w:p>
+      <w:pPr>
+        <w:spacing w:after="0" w:line="240" w:lineRule="auto"/>
+        <w:ind w:left="0" w:firstLine="0"/>
+        <w:rPr>
+          <w:rFonts w:asciiTheme="minorHAnsi" w:hAnsiTheme="minorHAnsi" w:cstheme="minorHAnsi"/>
+          <w:sz w:val="28"/>
+          <w:szCs w:val="24"/>
+        </w:rPr>
+      </w:pPr>
+    </w:p>
+    <w:p>
+      <w:pPr>
+        <w:spacing w:after="0" w:line="240" w:lineRule="auto"/>
+        <w:ind w:left="0" w:firstLine="0"/>
+        <w:rPr>
+          <w:rFonts w:asciiTheme="minorHAnsi" w:hAnsiTheme="minorHAnsi" w:cstheme="minorHAnsi"/>
+          <w:sz w:val="28"/>
+          <w:szCs w:val="24"/>
+        </w:rPr>
+      </w:pPr>
     </w:p>
     <w:p>
       <w:pPr>
         <w:tabs>
           <w:tab w:val="center" w:pos="2228"/>
         </w:tabs>
+        <w:spacing w:after="0" w:line="240" w:lineRule="auto"/>
         <w:ind w:left="0" w:firstLine="0"/>
-      </w:pPr>
-      <w:r>
-        <w:lastRenderedPageBreak/>
+        <w:rPr>
+          <w:rFonts w:asciiTheme="minorHAnsi" w:hAnsiTheme="minorHAnsi" w:cstheme="minorHAnsi"/>
+          <w:sz w:val="28"/>
+          <w:szCs w:val="24"/>
+        </w:rPr>
+      </w:pPr>
+      <w:r>
+        <w:rPr>
+          <w:rFonts w:asciiTheme="minorHAnsi" w:hAnsiTheme="minorHAnsi" w:cstheme="minorHAnsi"/>
+          <w:sz w:val="28"/>
+          <w:szCs w:val="24"/>
+        </w:rPr>
         <w:t xml:space="preserve">4. </w:t>
       </w:r>
       <w:r>
+        <w:rPr>
+          <w:rFonts w:asciiTheme="minorHAnsi" w:hAnsiTheme="minorHAnsi" w:cstheme="minorHAnsi"/>
+          <w:sz w:val="28"/>
+          <w:szCs w:val="24"/>
+        </w:rPr>
         <w:tab/>
         <w:t>Consider the following binary tree:</w:t>
       </w:r>
     </w:p>
     <w:p>
       <w:pPr>
-        <w:spacing w:after="189" w:line="259" w:lineRule="auto"/>
+        <w:spacing w:after="0" w:line="240" w:lineRule="auto"/>
         <w:ind w:left="3256" w:firstLine="0"/>
-      </w:pPr>
-      <w:r>
-        <w:rPr>
+        <w:rPr>
+          <w:rFonts w:asciiTheme="minorHAnsi" w:hAnsiTheme="minorHAnsi" w:cstheme="minorHAnsi"/>
+          <w:sz w:val="28"/>
+          <w:szCs w:val="24"/>
+        </w:rPr>
+      </w:pPr>
+      <w:r>
+        <w:rPr>
+          <w:rFonts w:asciiTheme="minorHAnsi" w:hAnsiTheme="minorHAnsi" w:cstheme="minorHAnsi"/>
           <w:noProof/>
+          <w:sz w:val="28"/>
+          <w:szCs w:val="24"/>
         </w:rPr>
         <w:drawing>
           <wp:inline distT="0" distB="0" distL="0" distR="0" wp14:anchorId="14660E1F" wp14:editId="2A3878DB">
@@ -340,7 +2003,7 @@
                     <pic:cNvPicPr/>
                   </pic:nvPicPr>
                   <pic:blipFill>
-                    <a:blip r:embed="rId15"/>
+                    <a:blip r:embed="rId16"/>
                     <a:stretch>
                       <a:fillRect/>
                     </a:stretch>
@@ -363,42 +2026,21 @@
     </w:p>
     <w:p>
       <w:pPr>
-        <w:spacing w:after="448" w:line="321" w:lineRule="auto"/>
+        <w:spacing w:after="0" w:line="240" w:lineRule="auto"/>
         <w:ind w:left="590" w:right="-5"/>
-      </w:pPr>
-      <w:r>
-        <w:rPr>
-          <w:sz w:val="18"/>
-        </w:rPr>
-        <w:t xml:space="preserve">(Content from Reference Text: Data Structures &amp; Algorithms using Python. </w:t>
-      </w:r>
-      <w:proofErr w:type="spellStart"/>
-      <w:r>
-        <w:rPr>
-          <w:sz w:val="18"/>
-        </w:rPr>
-        <w:t>Rance</w:t>
-      </w:r>
-      <w:proofErr w:type="spellEnd"/>
-      <w:r>
-        <w:rPr>
-          <w:sz w:val="18"/>
-        </w:rPr>
-        <w:t xml:space="preserve"> O </w:t>
-      </w:r>
-      <w:proofErr w:type="spellStart"/>
-      <w:r>
-        <w:rPr>
-          <w:sz w:val="18"/>
-        </w:rPr>
-        <w:t>Necaise</w:t>
-      </w:r>
-      <w:proofErr w:type="spellEnd"/>
-      <w:r>
-        <w:rPr>
-          <w:sz w:val="18"/>
-        </w:rPr>
-        <w:t>, Wiley, 1st Edition, 2011)</w:t>
+        <w:rPr>
+          <w:rFonts w:asciiTheme="minorHAnsi" w:hAnsiTheme="minorHAnsi" w:cstheme="minorHAnsi"/>
+          <w:sz w:val="28"/>
+          <w:szCs w:val="24"/>
+        </w:rPr>
+      </w:pPr>
+      <w:r>
+        <w:rPr>
+          <w:rFonts w:asciiTheme="minorHAnsi" w:hAnsiTheme="minorHAnsi" w:cstheme="minorHAnsi"/>
+          <w:sz w:val="20"/>
+          <w:szCs w:val="24"/>
+        </w:rPr>
+        <w:t>(Content from Reference Text: Data Structures &amp; Algorithms using Python. Rance O Necaise, Wiley, 1st Edition, 2011)</w:t>
       </w:r>
     </w:p>
     <w:p>
@@ -407,56 +2049,21 @@
           <w:ilvl w:val="0"/>
           <w:numId w:val="3"/>
         </w:numPr>
+        <w:spacing w:after="0" w:line="240" w:lineRule="auto"/>
         <w:ind w:hanging="375"/>
-      </w:pPr>
-      <w:r>
+        <w:rPr>
+          <w:rFonts w:asciiTheme="minorHAnsi" w:hAnsiTheme="minorHAnsi" w:cstheme="minorHAnsi"/>
+          <w:sz w:val="28"/>
+          <w:szCs w:val="24"/>
+        </w:rPr>
+      </w:pPr>
+      <w:r>
+        <w:rPr>
+          <w:rFonts w:asciiTheme="minorHAnsi" w:hAnsiTheme="minorHAnsi" w:cstheme="minorHAnsi"/>
+          <w:sz w:val="28"/>
+          <w:szCs w:val="24"/>
+        </w:rPr>
         <w:t>Show the order that the nodes will be visited in the following tree traversal methods:</w:t>
-      </w:r>
-    </w:p>
-    <w:p>
-      <w:pPr>
-        <w:ind w:left="1018"/>
-      </w:pPr>
-      <w:r>
-        <w:rPr>
-          <w:noProof/>
-        </w:rPr>
-        <w:drawing>
-          <wp:inline distT="0" distB="0" distL="0" distR="0" wp14:anchorId="538128DF" wp14:editId="1D09DF83">
-            <wp:extent cx="18295" cy="103632"/>
-            <wp:effectExtent l="0" t="0" r="0" b="0"/>
-            <wp:docPr id="6274" name="Picture 6274"/>
-            <wp:cNvGraphicFramePr/>
-            <a:graphic xmlns:a="http://schemas.openxmlformats.org/drawingml/2006/main">
-              <a:graphicData uri="http://schemas.openxmlformats.org/drawingml/2006/picture">
-                <pic:pic xmlns:pic="http://schemas.openxmlformats.org/drawingml/2006/picture">
-                  <pic:nvPicPr>
-                    <pic:cNvPr id="6274" name="Picture 6274"/>
-                    <pic:cNvPicPr/>
-                  </pic:nvPicPr>
-                  <pic:blipFill>
-                    <a:blip r:embed="rId16"/>
-                    <a:stretch>
-                      <a:fillRect/>
-                    </a:stretch>
-                  </pic:blipFill>
-                  <pic:spPr>
-                    <a:xfrm>
-                      <a:off x="0" y="0"/>
-                      <a:ext cx="18295" cy="103632"/>
-                    </a:xfrm>
-                    <a:prstGeom prst="rect">
-                      <a:avLst/>
-                    </a:prstGeom>
-                  </pic:spPr>
-                </pic:pic>
-              </a:graphicData>
-            </a:graphic>
-          </wp:inline>
-        </w:drawing>
-      </w:r>
-      <w:r>
-        <w:t>Pre-order traversal</w:t>
       </w:r>
     </w:p>
     <w:p>
@@ -465,10 +2072,50 @@
           <w:ilvl w:val="1"/>
           <w:numId w:val="3"/>
         </w:numPr>
+        <w:spacing w:after="0" w:line="240" w:lineRule="auto"/>
         <w:ind w:hanging="730"/>
-      </w:pPr>
-      <w:r>
-        <w:t>In-order traversal</w:t>
+        <w:rPr>
+          <w:rFonts w:asciiTheme="minorHAnsi" w:hAnsiTheme="minorHAnsi" w:cstheme="minorHAnsi"/>
+          <w:sz w:val="28"/>
+          <w:szCs w:val="24"/>
+        </w:rPr>
+      </w:pPr>
+      <w:r>
+        <w:rPr>
+          <w:rFonts w:asciiTheme="minorHAnsi" w:hAnsiTheme="minorHAnsi" w:cstheme="minorHAnsi"/>
+          <w:sz w:val="28"/>
+          <w:szCs w:val="24"/>
+        </w:rPr>
+        <w:t>Pre-order traversal</w:t>
+      </w:r>
+    </w:p>
+    <w:p>
+      <w:pPr>
+        <w:spacing w:after="0" w:line="240" w:lineRule="auto"/>
+        <w:ind w:left="1666" w:firstLine="0"/>
+        <w:rPr>
+          <w:rFonts w:asciiTheme="minorHAnsi" w:hAnsiTheme="minorHAnsi" w:cstheme="minorHAnsi"/>
+          <w:b/>
+          <w:bCs/>
+          <w:i/>
+          <w:iCs/>
+          <w:color w:val="5B9BD5" w:themeColor="accent5"/>
+          <w:sz w:val="28"/>
+          <w:szCs w:val="24"/>
+        </w:rPr>
+      </w:pPr>
+      <w:r>
+        <w:rPr>
+          <w:rFonts w:asciiTheme="minorHAnsi" w:hAnsiTheme="minorHAnsi" w:cstheme="minorHAnsi"/>
+          <w:b/>
+          <w:bCs/>
+          <w:i/>
+          <w:iCs/>
+          <w:color w:val="5B9BD5" w:themeColor="accent5"/>
+          <w:sz w:val="28"/>
+          <w:szCs w:val="24"/>
+        </w:rPr>
+        <w:t>14  78  39  52  83  17  9  41  2  60  23  4  19</w:t>
       </w:r>
     </w:p>
     <w:p>
@@ -477,10 +2124,50 @@
           <w:ilvl w:val="1"/>
           <w:numId w:val="3"/>
         </w:numPr>
+        <w:spacing w:after="0" w:line="240" w:lineRule="auto"/>
         <w:ind w:hanging="730"/>
-      </w:pPr>
-      <w:r>
-        <w:t>Post-order traversal</w:t>
+        <w:rPr>
+          <w:rFonts w:asciiTheme="minorHAnsi" w:hAnsiTheme="minorHAnsi" w:cstheme="minorHAnsi"/>
+          <w:sz w:val="28"/>
+          <w:szCs w:val="24"/>
+        </w:rPr>
+      </w:pPr>
+      <w:r>
+        <w:rPr>
+          <w:rFonts w:asciiTheme="minorHAnsi" w:hAnsiTheme="minorHAnsi" w:cstheme="minorHAnsi"/>
+          <w:sz w:val="28"/>
+          <w:szCs w:val="24"/>
+        </w:rPr>
+        <w:t>In-order traversal</w:t>
+      </w:r>
+    </w:p>
+    <w:p>
+      <w:pPr>
+        <w:spacing w:after="0" w:line="240" w:lineRule="auto"/>
+        <w:ind w:left="1666" w:firstLine="0"/>
+        <w:rPr>
+          <w:rFonts w:asciiTheme="minorHAnsi" w:hAnsiTheme="minorHAnsi" w:cstheme="minorHAnsi"/>
+          <w:b/>
+          <w:bCs/>
+          <w:i/>
+          <w:iCs/>
+          <w:color w:val="5B9BD5" w:themeColor="accent5"/>
+          <w:sz w:val="28"/>
+          <w:szCs w:val="24"/>
+        </w:rPr>
+      </w:pPr>
+      <w:r>
+        <w:rPr>
+          <w:rFonts w:asciiTheme="minorHAnsi" w:hAnsiTheme="minorHAnsi" w:cstheme="minorHAnsi"/>
+          <w:b/>
+          <w:bCs/>
+          <w:i/>
+          <w:iCs/>
+          <w:color w:val="5B9BD5" w:themeColor="accent5"/>
+          <w:sz w:val="28"/>
+          <w:szCs w:val="24"/>
+        </w:rPr>
+        <w:t>39  78  17  83  9  52  41  14  60  2  4  23  19</w:t>
       </w:r>
     </w:p>
     <w:p>
@@ -489,11 +2176,102 @@
           <w:ilvl w:val="1"/>
           <w:numId w:val="3"/>
         </w:numPr>
-        <w:spacing w:after="245"/>
+        <w:spacing w:after="0" w:line="240" w:lineRule="auto"/>
         <w:ind w:hanging="730"/>
-      </w:pPr>
-      <w:r>
+        <w:rPr>
+          <w:rFonts w:asciiTheme="minorHAnsi" w:hAnsiTheme="minorHAnsi" w:cstheme="minorHAnsi"/>
+          <w:sz w:val="28"/>
+          <w:szCs w:val="24"/>
+        </w:rPr>
+      </w:pPr>
+      <w:r>
+        <w:rPr>
+          <w:rFonts w:asciiTheme="minorHAnsi" w:hAnsiTheme="minorHAnsi" w:cstheme="minorHAnsi"/>
+          <w:sz w:val="28"/>
+          <w:szCs w:val="24"/>
+        </w:rPr>
+        <w:t>Post-order traversal</w:t>
+      </w:r>
+    </w:p>
+    <w:p>
+      <w:pPr>
+        <w:spacing w:after="0" w:line="240" w:lineRule="auto"/>
+        <w:ind w:left="1666" w:firstLine="0"/>
+        <w:rPr>
+          <w:rFonts w:asciiTheme="minorHAnsi" w:hAnsiTheme="minorHAnsi" w:cstheme="minorHAnsi"/>
+          <w:b/>
+          <w:bCs/>
+          <w:i/>
+          <w:iCs/>
+          <w:color w:val="5B9BD5" w:themeColor="accent5"/>
+          <w:sz w:val="28"/>
+          <w:szCs w:val="24"/>
+        </w:rPr>
+      </w:pPr>
+      <w:r>
+        <w:rPr>
+          <w:rFonts w:asciiTheme="minorHAnsi" w:hAnsiTheme="minorHAnsi" w:cstheme="minorHAnsi"/>
+          <w:b/>
+          <w:bCs/>
+          <w:i/>
+          <w:iCs/>
+          <w:color w:val="5B9BD5" w:themeColor="accent5"/>
+          <w:sz w:val="28"/>
+          <w:szCs w:val="24"/>
+        </w:rPr>
+        <w:t>39  17  9  83  41  52  78  60  4  19  23  2  14</w:t>
+      </w:r>
+    </w:p>
+    <w:p>
+      <w:pPr>
+        <w:numPr>
+          <w:ilvl w:val="1"/>
+          <w:numId w:val="3"/>
+        </w:numPr>
+        <w:spacing w:after="0" w:line="240" w:lineRule="auto"/>
+        <w:ind w:hanging="730"/>
+        <w:rPr>
+          <w:rFonts w:asciiTheme="minorHAnsi" w:hAnsiTheme="minorHAnsi" w:cstheme="minorHAnsi"/>
+          <w:sz w:val="28"/>
+          <w:szCs w:val="24"/>
+        </w:rPr>
+      </w:pPr>
+      <w:r>
+        <w:rPr>
+          <w:rFonts w:asciiTheme="minorHAnsi" w:hAnsiTheme="minorHAnsi" w:cstheme="minorHAnsi"/>
+          <w:sz w:val="28"/>
+          <w:szCs w:val="24"/>
+        </w:rPr>
         <w:t>Breadth-first traversal</w:t>
+      </w:r>
+    </w:p>
+    <w:p>
+      <w:pPr>
+        <w:spacing w:after="0" w:line="240" w:lineRule="auto"/>
+        <w:ind w:left="1666" w:firstLine="0"/>
+        <w:rPr>
+          <w:rFonts w:asciiTheme="minorHAnsi" w:hAnsiTheme="minorHAnsi" w:cstheme="minorHAnsi"/>
+          <w:b/>
+          <w:bCs/>
+          <w:i/>
+          <w:iCs/>
+          <w:color w:val="5B9BD5" w:themeColor="accent5"/>
+          <w:sz w:val="28"/>
+          <w:szCs w:val="24"/>
+        </w:rPr>
+      </w:pPr>
+      <w:r>
+        <w:rPr>
+          <w:rFonts w:asciiTheme="minorHAnsi" w:hAnsiTheme="minorHAnsi" w:cstheme="minorHAnsi"/>
+          <w:b/>
+          <w:bCs/>
+          <w:i/>
+          <w:iCs/>
+          <w:color w:val="5B9BD5" w:themeColor="accent5"/>
+          <w:sz w:val="28"/>
+          <w:szCs w:val="24"/>
+        </w:rPr>
+        <w:t>14  78  2  39  52  60  23  83  41  4  19  17  9</w:t>
       </w:r>
     </w:p>
     <w:p>
@@ -502,20 +2280,67 @@
           <w:ilvl w:val="0"/>
           <w:numId w:val="3"/>
         </w:numPr>
-        <w:spacing w:after="141"/>
+        <w:spacing w:after="0" w:line="240" w:lineRule="auto"/>
         <w:ind w:hanging="375"/>
-      </w:pPr>
-      <w:r>
-        <w:t xml:space="preserve">Identify </w:t>
-      </w:r>
-      <w:proofErr w:type="gramStart"/>
-      <w:r>
-        <w:t>all of</w:t>
-      </w:r>
-      <w:proofErr w:type="gramEnd"/>
-      <w:r>
-        <w:t xml:space="preserve"> the leaf nodes.</w:t>
-      </w:r>
+        <w:rPr>
+          <w:rFonts w:asciiTheme="minorHAnsi" w:hAnsiTheme="minorHAnsi" w:cstheme="minorHAnsi"/>
+          <w:sz w:val="28"/>
+          <w:szCs w:val="24"/>
+        </w:rPr>
+      </w:pPr>
+      <w:r>
+        <w:rPr>
+          <w:rFonts w:asciiTheme="minorHAnsi" w:hAnsiTheme="minorHAnsi" w:cstheme="minorHAnsi"/>
+          <w:sz w:val="28"/>
+          <w:szCs w:val="24"/>
+        </w:rPr>
+        <w:t>Identify all of the leaf nodes.</w:t>
+      </w:r>
+    </w:p>
+    <w:p>
+      <w:pPr>
+        <w:spacing w:after="0" w:line="240" w:lineRule="auto"/>
+        <w:ind w:left="936" w:firstLine="0"/>
+        <w:rPr>
+          <w:rFonts w:asciiTheme="minorHAnsi" w:hAnsiTheme="minorHAnsi" w:cstheme="minorHAnsi"/>
+          <w:b/>
+          <w:bCs/>
+          <w:i/>
+          <w:iCs/>
+          <w:color w:val="5B9BD5" w:themeColor="accent5"/>
+          <w:sz w:val="28"/>
+          <w:szCs w:val="24"/>
+        </w:rPr>
+      </w:pPr>
+      <w:r>
+        <w:rPr>
+          <w:rFonts w:asciiTheme="minorHAnsi" w:hAnsiTheme="minorHAnsi" w:cstheme="minorHAnsi"/>
+          <w:b/>
+          <w:bCs/>
+          <w:i/>
+          <w:iCs/>
+          <w:color w:val="5B9BD5" w:themeColor="accent5"/>
+          <w:sz w:val="28"/>
+          <w:szCs w:val="24"/>
+        </w:rPr>
+        <w:t>39  17  9  41  60  4  19</w:t>
+      </w:r>
+    </w:p>
+    <w:p>
+      <w:pPr>
+        <w:spacing w:after="0" w:line="240" w:lineRule="auto"/>
+        <w:ind w:left="936" w:firstLine="0"/>
+        <w:rPr>
+          <w:rFonts w:asciiTheme="minorHAnsi" w:hAnsiTheme="minorHAnsi" w:cstheme="minorHAnsi"/>
+          <w:b/>
+          <w:bCs/>
+          <w:i/>
+          <w:iCs/>
+          <w:color w:val="5B9BD5" w:themeColor="accent5"/>
+          <w:sz w:val="28"/>
+          <w:szCs w:val="24"/>
+        </w:rPr>
+      </w:pPr>
     </w:p>
     <w:p>
       <w:pPr>
@@ -523,20 +2348,62 @@
           <w:ilvl w:val="0"/>
           <w:numId w:val="3"/>
         </w:numPr>
-        <w:spacing w:after="206"/>
+        <w:spacing w:after="0" w:line="240" w:lineRule="auto"/>
         <w:ind w:hanging="375"/>
-      </w:pPr>
-      <w:r>
-        <w:t xml:space="preserve">Identify </w:t>
-      </w:r>
-      <w:proofErr w:type="gramStart"/>
-      <w:r>
-        <w:t>all of</w:t>
-      </w:r>
-      <w:proofErr w:type="gramEnd"/>
-      <w:r>
-        <w:t xml:space="preserve"> the interior nodes.</w:t>
-      </w:r>
+        <w:rPr>
+          <w:rFonts w:asciiTheme="minorHAnsi" w:hAnsiTheme="minorHAnsi" w:cstheme="minorHAnsi"/>
+          <w:sz w:val="28"/>
+          <w:szCs w:val="24"/>
+        </w:rPr>
+      </w:pPr>
+      <w:r>
+        <w:rPr>
+          <w:rFonts w:asciiTheme="minorHAnsi" w:hAnsiTheme="minorHAnsi" w:cstheme="minorHAnsi"/>
+          <w:sz w:val="28"/>
+          <w:szCs w:val="24"/>
+        </w:rPr>
+        <w:t>Identify all of the interior nodes.</w:t>
+      </w:r>
+    </w:p>
+    <w:p>
+      <w:pPr>
+        <w:spacing w:after="0" w:line="240" w:lineRule="auto"/>
+        <w:ind w:left="936" w:firstLine="0"/>
+        <w:rPr>
+          <w:rFonts w:asciiTheme="minorHAnsi" w:hAnsiTheme="minorHAnsi" w:cstheme="minorHAnsi"/>
+          <w:b/>
+          <w:bCs/>
+          <w:i/>
+          <w:iCs/>
+          <w:color w:val="5B9BD5" w:themeColor="accent5"/>
+          <w:sz w:val="28"/>
+          <w:szCs w:val="24"/>
+        </w:rPr>
+      </w:pPr>
+      <w:r>
+        <w:rPr>
+          <w:rFonts w:asciiTheme="minorHAnsi" w:hAnsiTheme="minorHAnsi" w:cstheme="minorHAnsi"/>
+          <w:b/>
+          <w:bCs/>
+          <w:i/>
+          <w:iCs/>
+          <w:color w:val="5B9BD5" w:themeColor="accent5"/>
+          <w:sz w:val="28"/>
+          <w:szCs w:val="24"/>
+        </w:rPr>
+        <w:t>14  78  52  83  2  23</w:t>
+      </w:r>
+    </w:p>
+    <w:p>
+      <w:pPr>
+        <w:spacing w:after="0" w:line="240" w:lineRule="auto"/>
+        <w:ind w:left="936" w:firstLine="0"/>
+        <w:rPr>
+          <w:rFonts w:asciiTheme="minorHAnsi" w:hAnsiTheme="minorHAnsi" w:cstheme="minorHAnsi"/>
+          <w:sz w:val="28"/>
+          <w:szCs w:val="24"/>
+        </w:rPr>
+      </w:pPr>
     </w:p>
     <w:p>
       <w:pPr>
@@ -544,29 +2411,62 @@
           <w:ilvl w:val="0"/>
           <w:numId w:val="3"/>
         </w:numPr>
-        <w:spacing w:after="171" w:line="259" w:lineRule="auto"/>
+        <w:spacing w:after="0" w:line="240" w:lineRule="auto"/>
         <w:ind w:hanging="375"/>
-      </w:pPr>
-      <w:r>
-        <w:rPr>
-          <w:sz w:val="26"/>
-        </w:rPr>
-        <w:t xml:space="preserve">List </w:t>
-      </w:r>
-      <w:proofErr w:type="gramStart"/>
-      <w:r>
-        <w:rPr>
-          <w:sz w:val="26"/>
-        </w:rPr>
-        <w:t>all of</w:t>
-      </w:r>
-      <w:proofErr w:type="gramEnd"/>
-      <w:r>
-        <w:rPr>
-          <w:sz w:val="26"/>
-        </w:rPr>
-        <w:t xml:space="preserve"> the nodes on level 4.</w:t>
-      </w:r>
+        <w:rPr>
+          <w:rFonts w:asciiTheme="minorHAnsi" w:hAnsiTheme="minorHAnsi" w:cstheme="minorHAnsi"/>
+          <w:sz w:val="28"/>
+          <w:szCs w:val="24"/>
+        </w:rPr>
+      </w:pPr>
+      <w:r>
+        <w:rPr>
+          <w:rFonts w:asciiTheme="minorHAnsi" w:hAnsiTheme="minorHAnsi" w:cstheme="minorHAnsi"/>
+          <w:sz w:val="28"/>
+          <w:szCs w:val="24"/>
+        </w:rPr>
+        <w:t>List all of the nodes on level 4.</w:t>
+      </w:r>
+    </w:p>
+    <w:p>
+      <w:pPr>
+        <w:spacing w:after="0" w:line="240" w:lineRule="auto"/>
+        <w:ind w:left="936" w:firstLine="0"/>
+        <w:rPr>
+          <w:rFonts w:asciiTheme="minorHAnsi" w:hAnsiTheme="minorHAnsi" w:cstheme="minorHAnsi"/>
+          <w:b/>
+          <w:bCs/>
+          <w:i/>
+          <w:iCs/>
+          <w:color w:val="5B9BD5" w:themeColor="accent5"/>
+          <w:sz w:val="28"/>
+          <w:szCs w:val="24"/>
+        </w:rPr>
+      </w:pPr>
+      <w:r>
+        <w:rPr>
+          <w:rFonts w:asciiTheme="minorHAnsi" w:hAnsiTheme="minorHAnsi" w:cstheme="minorHAnsi"/>
+          <w:b/>
+          <w:bCs/>
+          <w:i/>
+          <w:iCs/>
+          <w:color w:val="5B9BD5" w:themeColor="accent5"/>
+          <w:sz w:val="28"/>
+          <w:szCs w:val="24"/>
+        </w:rPr>
+        <w:t xml:space="preserve">17  9  </w:t>
+      </w:r>
+    </w:p>
+    <w:p>
+      <w:pPr>
+        <w:spacing w:after="0" w:line="240" w:lineRule="auto"/>
+        <w:ind w:left="936" w:firstLine="0"/>
+        <w:rPr>
+          <w:rFonts w:asciiTheme="minorHAnsi" w:hAnsiTheme="minorHAnsi" w:cstheme="minorHAnsi"/>
+          <w:sz w:val="28"/>
+          <w:szCs w:val="24"/>
+        </w:rPr>
+      </w:pPr>
     </w:p>
     <w:p>
       <w:pPr>
@@ -574,18 +2474,21 @@
           <w:ilvl w:val="0"/>
           <w:numId w:val="3"/>
         </w:numPr>
+        <w:spacing w:after="0" w:line="240" w:lineRule="auto"/>
         <w:ind w:hanging="375"/>
-      </w:pPr>
-      <w:r>
-        <w:t xml:space="preserve">List </w:t>
-      </w:r>
-      <w:proofErr w:type="gramStart"/>
-      <w:r>
-        <w:t>all of</w:t>
-      </w:r>
-      <w:proofErr w:type="gramEnd"/>
-      <w:r>
-        <w:t xml:space="preserve"> the nodes in the path to each of the following nodes:</w:t>
+        <w:rPr>
+          <w:rFonts w:asciiTheme="minorHAnsi" w:hAnsiTheme="minorHAnsi" w:cstheme="minorHAnsi"/>
+          <w:sz w:val="28"/>
+          <w:szCs w:val="24"/>
+        </w:rPr>
+      </w:pPr>
+      <w:r>
+        <w:rPr>
+          <w:rFonts w:asciiTheme="minorHAnsi" w:hAnsiTheme="minorHAnsi" w:cstheme="minorHAnsi"/>
+          <w:sz w:val="28"/>
+          <w:szCs w:val="24"/>
+        </w:rPr>
+        <w:t>List all of the nodes in the path to each of the following nodes:</w:t>
       </w:r>
     </w:p>
     <w:p>
@@ -594,18 +2497,28 @@
           <w:tab w:val="center" w:pos="1062"/>
           <w:tab w:val="center" w:pos="1782"/>
         </w:tabs>
-        <w:spacing w:after="39" w:line="259" w:lineRule="auto"/>
+        <w:spacing w:after="0" w:line="240" w:lineRule="auto"/>
         <w:ind w:left="0" w:firstLine="0"/>
-      </w:pPr>
-      <w:r>
-        <w:rPr>
-          <w:sz w:val="26"/>
+        <w:rPr>
+          <w:rFonts w:asciiTheme="minorHAnsi" w:hAnsiTheme="minorHAnsi" w:cstheme="minorHAnsi"/>
+          <w:sz w:val="28"/>
+          <w:szCs w:val="24"/>
+        </w:rPr>
+      </w:pPr>
+      <w:r>
+        <w:rPr>
+          <w:rFonts w:asciiTheme="minorHAnsi" w:hAnsiTheme="minorHAnsi" w:cstheme="minorHAnsi"/>
+          <w:sz w:val="28"/>
+          <w:szCs w:val="24"/>
         </w:rPr>
         <w:tab/>
       </w:r>
       <w:r>
         <w:rPr>
+          <w:rFonts w:asciiTheme="minorHAnsi" w:hAnsiTheme="minorHAnsi" w:cstheme="minorHAnsi"/>
           <w:noProof/>
+          <w:sz w:val="28"/>
+          <w:szCs w:val="24"/>
         </w:rPr>
         <w:drawing>
           <wp:inline distT="0" distB="0" distL="0" distR="0" wp14:anchorId="1ED058AB" wp14:editId="39E654D0">
@@ -643,11 +2556,58 @@
       </w:r>
       <w:r>
         <w:rPr>
-          <w:sz w:val="26"/>
+          <w:rFonts w:asciiTheme="minorHAnsi" w:hAnsiTheme="minorHAnsi" w:cstheme="minorHAnsi"/>
+          <w:sz w:val="28"/>
+          <w:szCs w:val="24"/>
         </w:rPr>
         <w:tab/>
         <w:t>83</w:t>
       </w:r>
+    </w:p>
+    <w:p>
+      <w:pPr>
+        <w:spacing w:after="0" w:line="240" w:lineRule="auto"/>
+        <w:ind w:left="936" w:firstLine="0"/>
+        <w:rPr>
+          <w:rFonts w:asciiTheme="minorHAnsi" w:hAnsiTheme="minorHAnsi" w:cstheme="minorHAnsi"/>
+          <w:b/>
+          <w:bCs/>
+          <w:i/>
+          <w:iCs/>
+          <w:color w:val="5B9BD5" w:themeColor="accent5"/>
+          <w:sz w:val="28"/>
+          <w:szCs w:val="24"/>
+        </w:rPr>
+      </w:pPr>
+      <w:r>
+        <w:rPr>
+          <w:rFonts w:asciiTheme="minorHAnsi" w:hAnsiTheme="minorHAnsi" w:cstheme="minorHAnsi"/>
+          <w:b/>
+          <w:bCs/>
+          <w:i/>
+          <w:iCs/>
+          <w:color w:val="5B9BD5" w:themeColor="accent5"/>
+          <w:sz w:val="28"/>
+          <w:szCs w:val="24"/>
+        </w:rPr>
+        <w:t xml:space="preserve">14  78  52  83  </w:t>
+      </w:r>
+    </w:p>
+    <w:p>
+      <w:pPr>
+        <w:spacing w:after="0" w:line="240" w:lineRule="auto"/>
+        <w:ind w:left="936" w:firstLine="0"/>
+        <w:rPr>
+          <w:rFonts w:asciiTheme="minorHAnsi" w:hAnsiTheme="minorHAnsi" w:cstheme="minorHAnsi"/>
+          <w:b/>
+          <w:bCs/>
+          <w:i/>
+          <w:iCs/>
+          <w:color w:val="5B9BD5" w:themeColor="accent5"/>
+          <w:sz w:val="28"/>
+          <w:szCs w:val="24"/>
+        </w:rPr>
+      </w:pPr>
     </w:p>
     <w:p>
       <w:pPr>
@@ -655,41 +2615,233 @@
           <w:ilvl w:val="1"/>
           <w:numId w:val="3"/>
         </w:numPr>
-        <w:spacing w:after="25"/>
+        <w:spacing w:after="0" w:line="240" w:lineRule="auto"/>
         <w:ind w:hanging="730"/>
-      </w:pPr>
-      <w:r>
+        <w:rPr>
+          <w:rFonts w:asciiTheme="minorHAnsi" w:hAnsiTheme="minorHAnsi" w:cstheme="minorHAnsi"/>
+          <w:sz w:val="28"/>
+          <w:szCs w:val="24"/>
+        </w:rPr>
+      </w:pPr>
+      <w:r>
+        <w:rPr>
+          <w:rFonts w:asciiTheme="minorHAnsi" w:hAnsiTheme="minorHAnsi" w:cstheme="minorHAnsi"/>
+          <w:sz w:val="28"/>
+          <w:szCs w:val="24"/>
+        </w:rPr>
         <w:t>39</w:t>
       </w:r>
     </w:p>
     <w:p>
       <w:pPr>
+        <w:spacing w:after="0" w:line="240" w:lineRule="auto"/>
+        <w:ind w:left="936" w:firstLine="0"/>
+        <w:rPr>
+          <w:rFonts w:asciiTheme="minorHAnsi" w:hAnsiTheme="minorHAnsi" w:cstheme="minorHAnsi"/>
+          <w:b/>
+          <w:bCs/>
+          <w:i/>
+          <w:iCs/>
+          <w:color w:val="5B9BD5" w:themeColor="accent5"/>
+          <w:sz w:val="28"/>
+          <w:szCs w:val="24"/>
+        </w:rPr>
+      </w:pPr>
+      <w:r>
+        <w:rPr>
+          <w:rFonts w:asciiTheme="minorHAnsi" w:hAnsiTheme="minorHAnsi" w:cstheme="minorHAnsi"/>
+          <w:b/>
+          <w:bCs/>
+          <w:i/>
+          <w:iCs/>
+          <w:color w:val="5B9BD5" w:themeColor="accent5"/>
+          <w:sz w:val="28"/>
+          <w:szCs w:val="24"/>
+        </w:rPr>
+        <w:t xml:space="preserve">14  78  39  </w:t>
+      </w:r>
+    </w:p>
+    <w:p>
+      <w:pPr>
+        <w:spacing w:after="0" w:line="240" w:lineRule="auto"/>
+        <w:ind w:left="936" w:firstLine="0"/>
+        <w:rPr>
+          <w:rFonts w:asciiTheme="minorHAnsi" w:hAnsiTheme="minorHAnsi" w:cstheme="minorHAnsi"/>
+          <w:b/>
+          <w:bCs/>
+          <w:i/>
+          <w:iCs/>
+          <w:color w:val="5B9BD5" w:themeColor="accent5"/>
+          <w:sz w:val="28"/>
+          <w:szCs w:val="24"/>
+        </w:rPr>
+      </w:pPr>
+    </w:p>
+    <w:p>
+      <w:pPr>
         <w:pStyle w:val="Heading2"/>
-        <w:spacing w:after="264"/>
-        <w:ind w:left="927"/>
-      </w:pPr>
-      <w:r>
-        <w:t>(iii)</w:t>
-      </w:r>
-      <w:r>
-        <w:tab/>
-        <w:t>4 (iv)</w:t>
-      </w:r>
-      <w:r>
-        <w:tab/>
+        <w:numPr>
+          <w:ilvl w:val="1"/>
+          <w:numId w:val="3"/>
+        </w:numPr>
+        <w:spacing w:after="0" w:line="240" w:lineRule="auto"/>
+        <w:ind w:left="993" w:firstLine="0"/>
+        <w:rPr>
+          <w:rFonts w:asciiTheme="minorHAnsi" w:hAnsiTheme="minorHAnsi" w:cstheme="minorHAnsi"/>
+          <w:sz w:val="28"/>
+          <w:szCs w:val="24"/>
+        </w:rPr>
+      </w:pPr>
+      <w:r>
+        <w:rPr>
+          <w:rFonts w:asciiTheme="minorHAnsi" w:hAnsiTheme="minorHAnsi" w:cstheme="minorHAnsi"/>
+          <w:sz w:val="28"/>
+          <w:szCs w:val="24"/>
+        </w:rPr>
+        <w:t>4</w:t>
+      </w:r>
+    </w:p>
+    <w:p>
+      <w:pPr>
+        <w:spacing w:after="0" w:line="240" w:lineRule="auto"/>
+        <w:ind w:left="936" w:firstLine="0"/>
+        <w:rPr>
+          <w:rFonts w:asciiTheme="minorHAnsi" w:hAnsiTheme="minorHAnsi" w:cstheme="minorHAnsi"/>
+          <w:b/>
+          <w:bCs/>
+          <w:i/>
+          <w:iCs/>
+          <w:color w:val="5B9BD5" w:themeColor="accent5"/>
+          <w:sz w:val="28"/>
+          <w:szCs w:val="24"/>
+        </w:rPr>
+      </w:pPr>
+      <w:r>
+        <w:rPr>
+          <w:rFonts w:asciiTheme="minorHAnsi" w:hAnsiTheme="minorHAnsi" w:cstheme="minorHAnsi"/>
+          <w:b/>
+          <w:bCs/>
+          <w:i/>
+          <w:iCs/>
+          <w:color w:val="5B9BD5" w:themeColor="accent5"/>
+          <w:sz w:val="28"/>
+          <w:szCs w:val="24"/>
+        </w:rPr>
+        <w:t xml:space="preserve">14  2  23  4  </w:t>
+      </w:r>
+    </w:p>
+    <w:p>
+      <w:pPr>
+        <w:spacing w:after="0" w:line="240" w:lineRule="auto"/>
+        <w:ind w:left="936" w:firstLine="0"/>
+        <w:rPr>
+          <w:rFonts w:asciiTheme="minorHAnsi" w:hAnsiTheme="minorHAnsi" w:cstheme="minorHAnsi"/>
+          <w:b/>
+          <w:bCs/>
+          <w:i/>
+          <w:iCs/>
+          <w:color w:val="5B9BD5" w:themeColor="accent5"/>
+          <w:sz w:val="28"/>
+          <w:szCs w:val="24"/>
+        </w:rPr>
+      </w:pPr>
+    </w:p>
+    <w:p>
+      <w:pPr>
+        <w:pStyle w:val="Heading2"/>
+        <w:numPr>
+          <w:ilvl w:val="1"/>
+          <w:numId w:val="3"/>
+        </w:numPr>
+        <w:spacing w:after="0" w:line="240" w:lineRule="auto"/>
+        <w:ind w:left="993"/>
+        <w:rPr>
+          <w:rFonts w:asciiTheme="minorHAnsi" w:hAnsiTheme="minorHAnsi" w:cstheme="minorHAnsi"/>
+          <w:sz w:val="28"/>
+          <w:szCs w:val="24"/>
+        </w:rPr>
+      </w:pPr>
+      <w:r>
+        <w:rPr>
+          <w:rFonts w:asciiTheme="minorHAnsi" w:hAnsiTheme="minorHAnsi" w:cstheme="minorHAnsi"/>
+          <w:sz w:val="28"/>
+          <w:szCs w:val="24"/>
+        </w:rPr>
         <w:t>9</w:t>
       </w:r>
     </w:p>
     <w:p>
       <w:pPr>
-        <w:ind w:left="1003" w:right="3227" w:hanging="442"/>
-      </w:pPr>
-      <w:r>
-        <w:t>f.</w:t>
-      </w:r>
-      <w:r>
-        <w:tab/>
+        <w:spacing w:after="0" w:line="240" w:lineRule="auto"/>
+        <w:ind w:left="936" w:firstLine="0"/>
+        <w:rPr>
+          <w:rFonts w:asciiTheme="minorHAnsi" w:hAnsiTheme="minorHAnsi" w:cstheme="minorHAnsi"/>
+          <w:b/>
+          <w:bCs/>
+          <w:i/>
+          <w:iCs/>
+          <w:color w:val="5B9BD5" w:themeColor="accent5"/>
+          <w:sz w:val="28"/>
+          <w:szCs w:val="24"/>
+        </w:rPr>
+      </w:pPr>
+      <w:r>
+        <w:rPr>
+          <w:rFonts w:asciiTheme="minorHAnsi" w:hAnsiTheme="minorHAnsi" w:cstheme="minorHAnsi"/>
+          <w:b/>
+          <w:bCs/>
+          <w:i/>
+          <w:iCs/>
+          <w:color w:val="5B9BD5" w:themeColor="accent5"/>
+          <w:sz w:val="28"/>
+          <w:szCs w:val="24"/>
+        </w:rPr>
+        <w:t>14  78  52  83  9</w:t>
+      </w:r>
+    </w:p>
+    <w:p/>
+    <w:p>
+      <w:pPr>
+        <w:pStyle w:val="ListParagraph"/>
+        <w:numPr>
+          <w:ilvl w:val="0"/>
+          <w:numId w:val="3"/>
+        </w:numPr>
+        <w:spacing w:after="0" w:line="240" w:lineRule="auto"/>
+        <w:ind w:right="3227"/>
+        <w:rPr>
+          <w:rFonts w:asciiTheme="minorHAnsi" w:hAnsiTheme="minorHAnsi" w:cstheme="minorHAnsi"/>
+          <w:sz w:val="28"/>
+          <w:szCs w:val="24"/>
+        </w:rPr>
+      </w:pPr>
+      <w:r>
+        <w:rPr>
+          <w:rFonts w:asciiTheme="minorHAnsi" w:hAnsiTheme="minorHAnsi" w:cstheme="minorHAnsi"/>
+          <w:sz w:val="28"/>
+          <w:szCs w:val="24"/>
+        </w:rPr>
         <w:t xml:space="preserve">Consider node 52 and list the node's: </w:t>
+      </w:r>
+    </w:p>
+    <w:p>
+      <w:pPr>
+        <w:pStyle w:val="ListParagraph"/>
+        <w:spacing w:after="0" w:line="240" w:lineRule="auto"/>
+        <w:ind w:left="936" w:right="3227" w:firstLine="0"/>
+        <w:rPr>
+          <w:rFonts w:asciiTheme="minorHAnsi" w:hAnsiTheme="minorHAnsi" w:cstheme="minorHAnsi"/>
+          <w:sz w:val="28"/>
+          <w:szCs w:val="24"/>
+        </w:rPr>
+      </w:pPr>
+      <w:r>
+        <w:rPr>
+          <w:rFonts w:asciiTheme="minorHAnsi" w:hAnsiTheme="minorHAnsi" w:cstheme="minorHAnsi"/>
+          <w:sz w:val="28"/>
+          <w:szCs w:val="24"/>
+        </w:rPr>
+        <w:t>(</w:t>
       </w:r>
       <w:r>
         <w:rPr>
@@ -709,7 +2861,7 @@
                     <pic:cNvPicPr/>
                   </pic:nvPicPr>
                   <pic:blipFill>
-                    <a:blip r:embed="rId16"/>
+                    <a:blip r:embed="rId18"/>
                     <a:stretch>
                       <a:fillRect/>
                     </a:stretch>
@@ -730,8 +2882,62 @@
         </w:drawing>
       </w:r>
       <w:r>
+        <w:rPr>
+          <w:rFonts w:asciiTheme="minorHAnsi" w:hAnsiTheme="minorHAnsi" w:cstheme="minorHAnsi"/>
+          <w:sz w:val="28"/>
+          <w:szCs w:val="24"/>
+        </w:rPr>
+        <w:t xml:space="preserve">) </w:t>
+      </w:r>
+      <w:r>
+        <w:rPr>
+          <w:rFonts w:asciiTheme="minorHAnsi" w:hAnsiTheme="minorHAnsi" w:cstheme="minorHAnsi"/>
+          <w:sz w:val="28"/>
+          <w:szCs w:val="24"/>
+        </w:rPr>
         <w:t>descendants</w:t>
       </w:r>
+    </w:p>
+    <w:p>
+      <w:pPr>
+        <w:spacing w:after="0" w:line="240" w:lineRule="auto"/>
+        <w:ind w:left="936" w:firstLine="0"/>
+        <w:rPr>
+          <w:rFonts w:asciiTheme="minorHAnsi" w:hAnsiTheme="minorHAnsi" w:cstheme="minorHAnsi"/>
+          <w:b/>
+          <w:bCs/>
+          <w:i/>
+          <w:iCs/>
+          <w:color w:val="5B9BD5" w:themeColor="accent5"/>
+          <w:sz w:val="28"/>
+          <w:szCs w:val="24"/>
+        </w:rPr>
+      </w:pPr>
+      <w:r>
+        <w:rPr>
+          <w:rFonts w:asciiTheme="minorHAnsi" w:hAnsiTheme="minorHAnsi" w:cstheme="minorHAnsi"/>
+          <w:b/>
+          <w:bCs/>
+          <w:i/>
+          <w:iCs/>
+          <w:color w:val="5B9BD5" w:themeColor="accent5"/>
+          <w:sz w:val="28"/>
+          <w:szCs w:val="24"/>
+        </w:rPr>
+        <w:t xml:space="preserve">83  17  9  41 </w:t>
+      </w:r>
+    </w:p>
+    <w:p>
+      <w:pPr>
+        <w:pStyle w:val="ListParagraph"/>
+        <w:spacing w:after="0" w:line="240" w:lineRule="auto"/>
+        <w:ind w:left="936" w:right="3227" w:firstLine="0"/>
+        <w:rPr>
+          <w:rFonts w:asciiTheme="minorHAnsi" w:hAnsiTheme="minorHAnsi" w:cstheme="minorHAnsi"/>
+          <w:sz w:val="28"/>
+          <w:szCs w:val="24"/>
+        </w:rPr>
+      </w:pPr>
     </w:p>
     <w:p>
       <w:pPr>
@@ -739,16 +2945,76 @@
           <w:tab w:val="center" w:pos="1052"/>
           <w:tab w:val="center" w:pos="2122"/>
         </w:tabs>
+        <w:spacing w:after="0" w:line="240" w:lineRule="auto"/>
         <w:ind w:left="0" w:firstLine="0"/>
-      </w:pPr>
-      <w:r>
+        <w:rPr>
+          <w:rFonts w:asciiTheme="minorHAnsi" w:hAnsiTheme="minorHAnsi" w:cstheme="minorHAnsi"/>
+          <w:sz w:val="28"/>
+          <w:szCs w:val="24"/>
+        </w:rPr>
+      </w:pPr>
+      <w:r>
+        <w:rPr>
+          <w:rFonts w:asciiTheme="minorHAnsi" w:hAnsiTheme="minorHAnsi" w:cstheme="minorHAnsi"/>
+          <w:sz w:val="28"/>
+          <w:szCs w:val="24"/>
+        </w:rPr>
         <w:tab/>
         <w:t>(ii)</w:t>
       </w:r>
       <w:r>
+        <w:rPr>
+          <w:rFonts w:asciiTheme="minorHAnsi" w:hAnsiTheme="minorHAnsi" w:cstheme="minorHAnsi"/>
+          <w:sz w:val="28"/>
+          <w:szCs w:val="24"/>
+        </w:rPr>
         <w:tab/>
         <w:t>ancestors</w:t>
       </w:r>
+    </w:p>
+    <w:p>
+      <w:pPr>
+        <w:spacing w:after="0" w:line="240" w:lineRule="auto"/>
+        <w:ind w:left="936" w:firstLine="0"/>
+        <w:rPr>
+          <w:rFonts w:asciiTheme="minorHAnsi" w:hAnsiTheme="minorHAnsi" w:cstheme="minorHAnsi"/>
+          <w:b/>
+          <w:bCs/>
+          <w:i/>
+          <w:iCs/>
+          <w:color w:val="5B9BD5" w:themeColor="accent5"/>
+          <w:sz w:val="28"/>
+          <w:szCs w:val="24"/>
+        </w:rPr>
+      </w:pPr>
+      <w:r>
+        <w:rPr>
+          <w:rFonts w:asciiTheme="minorHAnsi" w:hAnsiTheme="minorHAnsi" w:cstheme="minorHAnsi"/>
+          <w:b/>
+          <w:bCs/>
+          <w:i/>
+          <w:iCs/>
+          <w:color w:val="5B9BD5" w:themeColor="accent5"/>
+          <w:sz w:val="28"/>
+          <w:szCs w:val="24"/>
+        </w:rPr>
+        <w:t xml:space="preserve">14  78  </w:t>
+      </w:r>
+    </w:p>
+    <w:p>
+      <w:pPr>
+        <w:tabs>
+          <w:tab w:val="center" w:pos="1052"/>
+          <w:tab w:val="center" w:pos="2122"/>
+        </w:tabs>
+        <w:spacing w:after="0" w:line="240" w:lineRule="auto"/>
+        <w:ind w:left="0" w:firstLine="0"/>
+        <w:rPr>
+          <w:rFonts w:asciiTheme="minorHAnsi" w:hAnsiTheme="minorHAnsi" w:cstheme="minorHAnsi"/>
+          <w:sz w:val="28"/>
+          <w:szCs w:val="24"/>
+        </w:rPr>
+      </w:pPr>
     </w:p>
     <w:p>
       <w:pPr>
@@ -757,22 +3023,79 @@
           <w:tab w:val="center" w:pos="1076"/>
           <w:tab w:val="center" w:pos="2012"/>
         </w:tabs>
+        <w:spacing w:after="0" w:line="240" w:lineRule="auto"/>
         <w:ind w:left="0" w:firstLine="0"/>
-      </w:pPr>
-      <w:r>
+        <w:rPr>
+          <w:rFonts w:asciiTheme="minorHAnsi" w:hAnsiTheme="minorHAnsi" w:cstheme="minorHAnsi"/>
+          <w:sz w:val="28"/>
+          <w:szCs w:val="24"/>
+        </w:rPr>
+      </w:pPr>
+      <w:r>
+        <w:rPr>
+          <w:rFonts w:asciiTheme="minorHAnsi" w:hAnsiTheme="minorHAnsi" w:cstheme="minorHAnsi"/>
+          <w:sz w:val="28"/>
+          <w:szCs w:val="24"/>
+        </w:rPr>
         <w:tab/>
         <w:t>(iii)</w:t>
       </w:r>
       <w:r>
+        <w:rPr>
+          <w:rFonts w:asciiTheme="minorHAnsi" w:hAnsiTheme="minorHAnsi" w:cstheme="minorHAnsi"/>
+          <w:sz w:val="28"/>
+          <w:szCs w:val="24"/>
+        </w:rPr>
         <w:tab/>
         <w:t>siblings</w:t>
       </w:r>
     </w:p>
     <w:p>
       <w:pPr>
+        <w:spacing w:after="0" w:line="240" w:lineRule="auto"/>
+        <w:ind w:left="936" w:firstLine="0"/>
+        <w:rPr>
+          <w:rFonts w:asciiTheme="minorHAnsi" w:hAnsiTheme="minorHAnsi" w:cstheme="minorHAnsi"/>
+          <w:b/>
+          <w:bCs/>
+          <w:i/>
+          <w:iCs/>
+          <w:color w:val="5B9BD5" w:themeColor="accent5"/>
+          <w:sz w:val="28"/>
+          <w:szCs w:val="24"/>
+        </w:rPr>
+      </w:pPr>
+      <w:r>
+        <w:rPr>
+          <w:rFonts w:asciiTheme="minorHAnsi" w:hAnsiTheme="minorHAnsi" w:cstheme="minorHAnsi"/>
+          <w:b/>
+          <w:bCs/>
+          <w:i/>
+          <w:iCs/>
+          <w:color w:val="5B9BD5" w:themeColor="accent5"/>
+          <w:sz w:val="28"/>
+          <w:szCs w:val="24"/>
+        </w:rPr>
+        <w:t xml:space="preserve">39 </w:t>
+      </w:r>
+    </w:p>
+    <w:p/>
+    <w:p>
+      <w:pPr>
+        <w:spacing w:after="0" w:line="240" w:lineRule="auto"/>
         <w:ind w:left="571"/>
-      </w:pPr>
-      <w:r>
+        <w:rPr>
+          <w:rFonts w:asciiTheme="minorHAnsi" w:hAnsiTheme="minorHAnsi" w:cstheme="minorHAnsi"/>
+          <w:sz w:val="28"/>
+          <w:szCs w:val="24"/>
+        </w:rPr>
+      </w:pPr>
+      <w:r>
+        <w:rPr>
+          <w:rFonts w:asciiTheme="minorHAnsi" w:hAnsiTheme="minorHAnsi" w:cstheme="minorHAnsi"/>
+          <w:sz w:val="28"/>
+          <w:szCs w:val="24"/>
+        </w:rPr>
         <w:t>g. Identify the depth of each of the following nodes:</w:t>
       </w:r>
     </w:p>
@@ -782,18 +3105,28 @@
           <w:tab w:val="center" w:pos="1062"/>
           <w:tab w:val="center" w:pos="1777"/>
         </w:tabs>
-        <w:spacing w:after="0" w:line="259" w:lineRule="auto"/>
+        <w:spacing w:after="0" w:line="240" w:lineRule="auto"/>
         <w:ind w:left="0" w:firstLine="0"/>
-      </w:pPr>
-      <w:r>
-        <w:rPr>
-          <w:sz w:val="26"/>
+        <w:rPr>
+          <w:rFonts w:asciiTheme="minorHAnsi" w:hAnsiTheme="minorHAnsi" w:cstheme="minorHAnsi"/>
+          <w:sz w:val="28"/>
+          <w:szCs w:val="24"/>
+        </w:rPr>
+      </w:pPr>
+      <w:r>
+        <w:rPr>
+          <w:rFonts w:asciiTheme="minorHAnsi" w:hAnsiTheme="minorHAnsi" w:cstheme="minorHAnsi"/>
+          <w:sz w:val="28"/>
+          <w:szCs w:val="24"/>
         </w:rPr>
         <w:tab/>
       </w:r>
       <w:r>
         <w:rPr>
+          <w:rFonts w:asciiTheme="minorHAnsi" w:hAnsiTheme="minorHAnsi" w:cstheme="minorHAnsi"/>
           <w:noProof/>
+          <w:sz w:val="28"/>
+          <w:szCs w:val="24"/>
         </w:rPr>
         <w:drawing>
           <wp:inline distT="0" distB="0" distL="0" distR="0" wp14:anchorId="7381C687" wp14:editId="54AA0FFE">
@@ -831,7 +3164,9 @@
       </w:r>
       <w:r>
         <w:rPr>
-          <w:sz w:val="26"/>
+          <w:rFonts w:asciiTheme="minorHAnsi" w:hAnsiTheme="minorHAnsi" w:cstheme="minorHAnsi"/>
+          <w:sz w:val="28"/>
+          <w:szCs w:val="24"/>
         </w:rPr>
         <w:tab/>
         <w:t>78</w:t>
@@ -839,31 +3174,389 @@
     </w:p>
     <w:p>
       <w:pPr>
+        <w:spacing w:after="0" w:line="240" w:lineRule="auto"/>
+        <w:ind w:left="936" w:firstLine="0"/>
+        <w:rPr>
+          <w:rFonts w:asciiTheme="minorHAnsi" w:hAnsiTheme="minorHAnsi" w:cstheme="minorHAnsi"/>
+          <w:b/>
+          <w:bCs/>
+          <w:i/>
+          <w:iCs/>
+          <w:color w:val="5B9BD5" w:themeColor="accent5"/>
+          <w:sz w:val="28"/>
+          <w:szCs w:val="24"/>
+        </w:rPr>
+      </w:pPr>
+      <w:r>
+        <w:rPr>
+          <w:rFonts w:asciiTheme="minorHAnsi" w:hAnsiTheme="minorHAnsi" w:cstheme="minorHAnsi"/>
+          <w:b/>
+          <w:bCs/>
+          <w:i/>
+          <w:iCs/>
+          <w:color w:val="5B9BD5" w:themeColor="accent5"/>
+          <w:sz w:val="28"/>
+          <w:szCs w:val="24"/>
+        </w:rPr>
+        <w:t>Depth = 1</w:t>
+      </w:r>
+    </w:p>
+    <w:p>
+      <w:pPr>
+        <w:spacing w:after="0" w:line="240" w:lineRule="auto"/>
+        <w:ind w:left="936" w:firstLine="0"/>
+        <w:rPr>
+          <w:rFonts w:asciiTheme="minorHAnsi" w:hAnsiTheme="minorHAnsi" w:cstheme="minorHAnsi"/>
+          <w:b/>
+          <w:bCs/>
+          <w:i/>
+          <w:iCs/>
+          <w:color w:val="5B9BD5" w:themeColor="accent5"/>
+          <w:sz w:val="28"/>
+          <w:szCs w:val="24"/>
+        </w:rPr>
+      </w:pPr>
+    </w:p>
+    <w:p>
+      <w:pPr>
+        <w:spacing w:after="0" w:line="240" w:lineRule="auto"/>
         <w:ind w:left="951"/>
-      </w:pPr>
-      <w:r>
+        <w:rPr>
+          <w:rFonts w:asciiTheme="minorHAnsi" w:hAnsiTheme="minorHAnsi" w:cstheme="minorHAnsi"/>
+          <w:noProof/>
+          <w:sz w:val="28"/>
+          <w:szCs w:val="24"/>
+        </w:rPr>
+      </w:pPr>
+      <w:r>
+        <w:rPr>
+          <w:rFonts w:asciiTheme="minorHAnsi" w:hAnsiTheme="minorHAnsi" w:cstheme="minorHAnsi"/>
+          <w:sz w:val="28"/>
+          <w:szCs w:val="24"/>
+        </w:rPr>
+        <w:t>(ii)</w:t>
+      </w:r>
+      <w:r>
+        <w:rPr>
+          <w:rFonts w:asciiTheme="minorHAnsi" w:hAnsiTheme="minorHAnsi" w:cstheme="minorHAnsi"/>
+          <w:noProof/>
+          <w:sz w:val="28"/>
+          <w:szCs w:val="24"/>
+        </w:rPr>
+        <w:tab/>
+        <w:t xml:space="preserve">    41</w:t>
+      </w:r>
+    </w:p>
+    <w:p>
+      <w:pPr>
+        <w:spacing w:after="0" w:line="240" w:lineRule="auto"/>
+        <w:ind w:left="936" w:firstLine="0"/>
+        <w:rPr>
+          <w:rFonts w:asciiTheme="minorHAnsi" w:hAnsiTheme="minorHAnsi" w:cstheme="minorHAnsi"/>
+          <w:b/>
+          <w:bCs/>
+          <w:i/>
+          <w:iCs/>
+          <w:color w:val="5B9BD5" w:themeColor="accent5"/>
+          <w:sz w:val="28"/>
+          <w:szCs w:val="24"/>
+        </w:rPr>
+      </w:pPr>
+      <w:r>
+        <w:rPr>
+          <w:rFonts w:asciiTheme="minorHAnsi" w:hAnsiTheme="minorHAnsi" w:cstheme="minorHAnsi"/>
+          <w:b/>
+          <w:bCs/>
+          <w:i/>
+          <w:iCs/>
+          <w:color w:val="5B9BD5" w:themeColor="accent5"/>
+          <w:sz w:val="28"/>
+          <w:szCs w:val="24"/>
+        </w:rPr>
+        <w:t>Depth = 3</w:t>
+      </w:r>
+    </w:p>
+    <w:p>
+      <w:pPr>
+        <w:spacing w:after="0" w:line="240" w:lineRule="auto"/>
+        <w:ind w:left="951"/>
+        <w:rPr>
+          <w:rFonts w:asciiTheme="minorHAnsi" w:hAnsiTheme="minorHAnsi" w:cstheme="minorHAnsi"/>
+          <w:sz w:val="28"/>
+          <w:szCs w:val="24"/>
+        </w:rPr>
+      </w:pPr>
+    </w:p>
+    <w:p>
+      <w:pPr>
+        <w:tabs>
+          <w:tab w:val="center" w:pos="1076"/>
+          <w:tab w:val="center" w:pos="1782"/>
+        </w:tabs>
+        <w:spacing w:after="0" w:line="240" w:lineRule="auto"/>
+        <w:ind w:left="0" w:firstLine="0"/>
+        <w:rPr>
+          <w:rFonts w:asciiTheme="minorHAnsi" w:hAnsiTheme="minorHAnsi" w:cstheme="minorHAnsi"/>
+          <w:sz w:val="28"/>
+          <w:szCs w:val="24"/>
+        </w:rPr>
+      </w:pPr>
+      <w:r>
+        <w:rPr>
+          <w:rFonts w:asciiTheme="minorHAnsi" w:hAnsiTheme="minorHAnsi" w:cstheme="minorHAnsi"/>
+          <w:sz w:val="28"/>
+          <w:szCs w:val="24"/>
+        </w:rPr>
+        <w:tab/>
+        <w:t>(iii)</w:t>
+      </w:r>
+      <w:r>
+        <w:rPr>
+          <w:rFonts w:asciiTheme="minorHAnsi" w:hAnsiTheme="minorHAnsi" w:cstheme="minorHAnsi"/>
+          <w:sz w:val="28"/>
+          <w:szCs w:val="24"/>
+        </w:rPr>
+        <w:tab/>
+        <w:t>60</w:t>
+      </w:r>
+    </w:p>
+    <w:p>
+      <w:pPr>
+        <w:spacing w:after="0" w:line="240" w:lineRule="auto"/>
+        <w:ind w:left="936" w:firstLine="0"/>
+        <w:rPr>
+          <w:rFonts w:asciiTheme="minorHAnsi" w:hAnsiTheme="minorHAnsi" w:cstheme="minorHAnsi"/>
+          <w:b/>
+          <w:bCs/>
+          <w:i/>
+          <w:iCs/>
+          <w:color w:val="5B9BD5" w:themeColor="accent5"/>
+          <w:sz w:val="28"/>
+          <w:szCs w:val="24"/>
+        </w:rPr>
+      </w:pPr>
+      <w:r>
+        <w:rPr>
+          <w:rFonts w:asciiTheme="minorHAnsi" w:hAnsiTheme="minorHAnsi" w:cstheme="minorHAnsi"/>
+          <w:b/>
+          <w:bCs/>
+          <w:i/>
+          <w:iCs/>
+          <w:color w:val="5B9BD5" w:themeColor="accent5"/>
+          <w:sz w:val="28"/>
+          <w:szCs w:val="24"/>
+        </w:rPr>
         <w:lastRenderedPageBreak/>
-        <w:t>(ii)</w:t>
-      </w:r>
-      <w:r>
-        <w:rPr>
-          <w:noProof/>
+        <w:t>Depth = 2</w:t>
+      </w:r>
+    </w:p>
+    <w:p>
+      <w:pPr>
+        <w:spacing w:after="0" w:line="240" w:lineRule="auto"/>
+        <w:ind w:left="936" w:firstLine="0"/>
+        <w:rPr>
+          <w:rFonts w:asciiTheme="minorHAnsi" w:hAnsiTheme="minorHAnsi" w:cstheme="minorHAnsi"/>
+          <w:b/>
+          <w:bCs/>
+          <w:i/>
+          <w:iCs/>
+          <w:color w:val="5B9BD5" w:themeColor="accent5"/>
+          <w:sz w:val="28"/>
+          <w:szCs w:val="24"/>
+        </w:rPr>
+      </w:pPr>
+    </w:p>
+    <w:p>
+      <w:pPr>
+        <w:pStyle w:val="Heading2"/>
+        <w:tabs>
+          <w:tab w:val="center" w:pos="1080"/>
+          <w:tab w:val="center" w:pos="1786"/>
+        </w:tabs>
+        <w:spacing w:after="0" w:line="240" w:lineRule="auto"/>
+        <w:ind w:left="0" w:firstLine="0"/>
+        <w:rPr>
+          <w:rFonts w:asciiTheme="minorHAnsi" w:hAnsiTheme="minorHAnsi" w:cstheme="minorHAnsi"/>
+          <w:sz w:val="28"/>
+          <w:szCs w:val="24"/>
+        </w:rPr>
+      </w:pPr>
+      <w:r>
+        <w:rPr>
+          <w:rFonts w:asciiTheme="minorHAnsi" w:hAnsiTheme="minorHAnsi" w:cstheme="minorHAnsi"/>
+          <w:sz w:val="28"/>
+          <w:szCs w:val="24"/>
+        </w:rPr>
+        <w:tab/>
+        <w:t>(iv)</w:t>
+      </w:r>
+      <w:r>
+        <w:rPr>
+          <w:rFonts w:asciiTheme="minorHAnsi" w:hAnsiTheme="minorHAnsi" w:cstheme="minorHAnsi"/>
+          <w:sz w:val="28"/>
+          <w:szCs w:val="24"/>
+        </w:rPr>
+        <w:tab/>
+        <w:t>19</w:t>
+      </w:r>
+    </w:p>
+    <w:p>
+      <w:pPr>
+        <w:spacing w:after="0" w:line="240" w:lineRule="auto"/>
+        <w:ind w:left="936" w:firstLine="0"/>
+        <w:rPr>
+          <w:rFonts w:asciiTheme="minorHAnsi" w:hAnsiTheme="minorHAnsi" w:cstheme="minorHAnsi"/>
+          <w:b/>
+          <w:bCs/>
+          <w:i/>
+          <w:iCs/>
+          <w:color w:val="5B9BD5" w:themeColor="accent5"/>
+          <w:sz w:val="28"/>
+          <w:szCs w:val="24"/>
+        </w:rPr>
+      </w:pPr>
+      <w:r>
+        <w:rPr>
+          <w:rFonts w:asciiTheme="minorHAnsi" w:hAnsiTheme="minorHAnsi" w:cstheme="minorHAnsi"/>
+          <w:b/>
+          <w:bCs/>
+          <w:i/>
+          <w:iCs/>
+          <w:color w:val="5B9BD5" w:themeColor="accent5"/>
+          <w:sz w:val="28"/>
+          <w:szCs w:val="24"/>
+        </w:rPr>
+        <w:t>Depth = 3</w:t>
+      </w:r>
+    </w:p>
+    <w:p>
+      <w:pPr>
+        <w:spacing w:after="0" w:line="240" w:lineRule="auto"/>
+        <w:ind w:left="936" w:firstLine="0"/>
+        <w:rPr>
+          <w:rFonts w:asciiTheme="minorHAnsi" w:hAnsiTheme="minorHAnsi" w:cstheme="minorHAnsi"/>
+          <w:b/>
+          <w:bCs/>
+          <w:i/>
+          <w:iCs/>
+          <w:color w:val="5B9BD5" w:themeColor="accent5"/>
+          <w:sz w:val="28"/>
+          <w:szCs w:val="24"/>
+        </w:rPr>
+      </w:pPr>
+    </w:p>
+    <w:p>
+      <w:pPr>
+        <w:spacing w:after="0" w:line="240" w:lineRule="auto"/>
+        <w:ind w:left="20"/>
+        <w:rPr>
+          <w:rFonts w:asciiTheme="minorHAnsi" w:hAnsiTheme="minorHAnsi" w:cstheme="minorHAnsi"/>
+          <w:sz w:val="28"/>
+          <w:szCs w:val="24"/>
+        </w:rPr>
+      </w:pPr>
+      <w:r>
+        <w:rPr>
+          <w:rFonts w:asciiTheme="minorHAnsi" w:hAnsiTheme="minorHAnsi" w:cstheme="minorHAnsi"/>
+          <w:sz w:val="28"/>
+          <w:szCs w:val="24"/>
+        </w:rPr>
+        <w:t>5. A binary search tree is created when the numbers are inserted in the following order:</w:t>
+      </w:r>
+    </w:p>
+    <w:p>
+      <w:pPr>
+        <w:spacing w:after="0" w:line="240" w:lineRule="auto"/>
+        <w:ind w:left="1719" w:firstLine="0"/>
+        <w:rPr>
+          <w:rFonts w:asciiTheme="minorHAnsi" w:hAnsiTheme="minorHAnsi" w:cstheme="minorHAnsi"/>
+          <w:sz w:val="28"/>
+          <w:szCs w:val="24"/>
+        </w:rPr>
+      </w:pPr>
+      <w:r>
+        <w:rPr>
+          <w:rFonts w:asciiTheme="minorHAnsi" w:hAnsiTheme="minorHAnsi" w:cstheme="minorHAnsi"/>
+          <w:sz w:val="32"/>
+          <w:szCs w:val="24"/>
+        </w:rPr>
+        <w:t>30, 63, 2, 89, 16, 24, 19, 52, 27, 9, 4, 45</w:t>
+      </w:r>
+    </w:p>
+    <w:p>
+      <w:pPr>
+        <w:spacing w:after="0" w:line="240" w:lineRule="auto"/>
+        <w:ind w:left="385"/>
+        <w:rPr>
+          <w:rFonts w:asciiTheme="minorHAnsi" w:hAnsiTheme="minorHAnsi" w:cstheme="minorHAnsi"/>
+          <w:sz w:val="28"/>
+          <w:szCs w:val="24"/>
+        </w:rPr>
+      </w:pPr>
+      <w:r>
+        <w:rPr>
+          <w:rFonts w:asciiTheme="minorHAnsi" w:hAnsiTheme="minorHAnsi" w:cstheme="minorHAnsi"/>
+          <w:sz w:val="28"/>
+          <w:szCs w:val="24"/>
+        </w:rPr>
+        <w:t>Draw the binary search tree.</w:t>
+      </w:r>
+    </w:p>
+    <w:p>
+      <w:pPr>
+        <w:spacing w:after="0" w:line="240" w:lineRule="auto"/>
+        <w:ind w:left="0" w:firstLine="0"/>
+        <w:rPr>
+          <w:rFonts w:asciiTheme="minorHAnsi" w:hAnsiTheme="minorHAnsi" w:cstheme="minorHAnsi"/>
+          <w:sz w:val="28"/>
+          <w:szCs w:val="24"/>
+        </w:rPr>
+      </w:pPr>
+    </w:p>
+    <w:p>
+      <w:pPr>
+        <w:spacing w:after="0" w:line="240" w:lineRule="auto"/>
+        <w:ind w:left="385"/>
+        <w:rPr>
+          <w:rFonts w:asciiTheme="minorHAnsi" w:hAnsiTheme="minorHAnsi" w:cstheme="minorHAnsi"/>
+          <w:sz w:val="28"/>
+          <w:szCs w:val="24"/>
+        </w:rPr>
+      </w:pPr>
+    </w:p>
+    <w:p>
+      <w:pPr>
+        <w:spacing w:after="0" w:line="240" w:lineRule="auto"/>
+        <w:ind w:left="385"/>
+        <w:rPr>
+          <w:rFonts w:asciiTheme="minorHAnsi" w:hAnsiTheme="minorHAnsi" w:cstheme="minorHAnsi"/>
+          <w:sz w:val="28"/>
+          <w:szCs w:val="24"/>
+        </w:rPr>
+      </w:pPr>
+      <w:r>
+        <w:rPr>
+          <w:rFonts w:asciiTheme="minorHAnsi" w:hAnsiTheme="minorHAnsi" w:cstheme="minorHAnsi"/>
+          <w:sz w:val="28"/>
+          <w:szCs w:val="24"/>
         </w:rPr>
         <w:drawing>
-          <wp:inline distT="0" distB="0" distL="0" distR="0" wp14:anchorId="1B34734B" wp14:editId="4637CCED">
-            <wp:extent cx="140265" cy="85344"/>
+          <wp:inline distT="0" distB="0" distL="0" distR="0" wp14:anchorId="639CE538" wp14:editId="15128178">
+            <wp:extent cx="4099915" cy="3772227"/>
             <wp:effectExtent l="0" t="0" r="0" b="0"/>
-            <wp:docPr id="6278" name="Picture 6278"/>
-            <wp:cNvGraphicFramePr/>
+            <wp:docPr id="10" name="Picture 10"/>
+            <wp:cNvGraphicFramePr>
+              <a:graphicFrameLocks xmlns:a="http://schemas.openxmlformats.org/drawingml/2006/main" noChangeAspect="1"/>
+            </wp:cNvGraphicFramePr>
             <a:graphic xmlns:a="http://schemas.openxmlformats.org/drawingml/2006/main">
               <a:graphicData uri="http://schemas.openxmlformats.org/drawingml/2006/picture">
                 <pic:pic xmlns:pic="http://schemas.openxmlformats.org/drawingml/2006/picture">
                   <pic:nvPicPr>
-                    <pic:cNvPr id="6278" name="Picture 6278"/>
+                    <pic:cNvPr id="1" name=""/>
                     <pic:cNvPicPr/>
                   </pic:nvPicPr>
                   <pic:blipFill>
-                    <a:blip r:embed="rId18"/>
+                    <a:blip r:embed="rId19"/>
                     <a:stretch>
                       <a:fillRect/>
                     </a:stretch>
@@ -871,7 +3564,7 @@
                   <pic:spPr>
                     <a:xfrm>
                       <a:off x="0" y="0"/>
-                      <a:ext cx="140265" cy="85344"/>
+                      <a:ext cx="4099915" cy="3772227"/>
                     </a:xfrm>
                     <a:prstGeom prst="rect">
                       <a:avLst/>
@@ -886,78 +3579,54 @@
     </w:p>
     <w:p>
       <w:pPr>
-        <w:tabs>
-          <w:tab w:val="center" w:pos="1076"/>
-          <w:tab w:val="center" w:pos="1782"/>
-        </w:tabs>
-        <w:ind w:left="0" w:firstLine="0"/>
-      </w:pPr>
-      <w:r>
-        <w:tab/>
-        <w:t>(iii)</w:t>
-      </w:r>
-      <w:r>
-        <w:tab/>
-        <w:t>60</w:t>
-      </w:r>
-    </w:p>
-    <w:p>
-      <w:pPr>
-        <w:pStyle w:val="Heading2"/>
-        <w:tabs>
-          <w:tab w:val="center" w:pos="1080"/>
-          <w:tab w:val="center" w:pos="1786"/>
-        </w:tabs>
-        <w:ind w:left="0" w:firstLine="0"/>
-      </w:pPr>
-      <w:r>
-        <w:tab/>
-        <w:t>(iv)</w:t>
-      </w:r>
-      <w:r>
-        <w:tab/>
-        <w:t>19</w:t>
-      </w:r>
-    </w:p>
-    <w:p>
-      <w:pPr>
-        <w:spacing w:after="115"/>
-        <w:ind w:left="20"/>
-      </w:pPr>
-      <w:r>
-        <w:t>5. A binary search tree is created when the numbers are inserted in the following order:</w:t>
-      </w:r>
-    </w:p>
-    <w:p>
-      <w:pPr>
-        <w:spacing w:after="154" w:line="259" w:lineRule="auto"/>
-        <w:ind w:left="1719" w:firstLine="0"/>
-      </w:pPr>
-      <w:r>
-        <w:rPr>
-          <w:sz w:val="28"/>
-        </w:rPr>
-        <w:t>30, 63, 2, 89, 16, 24, 19, 52, 27, 9, 4, 45</w:t>
-      </w:r>
-    </w:p>
-    <w:p>
-      <w:pPr>
-        <w:spacing w:after="990"/>
+        <w:spacing w:after="0" w:line="240" w:lineRule="auto"/>
         <w:ind w:left="385"/>
-      </w:pPr>
-      <w:r>
-        <w:t>Draw the binary search tree.</w:t>
-      </w:r>
-    </w:p>
-    <w:p>
-      <w:pPr>
-        <w:spacing w:after="0" w:line="259" w:lineRule="auto"/>
+        <w:rPr>
+          <w:rFonts w:asciiTheme="minorHAnsi" w:hAnsiTheme="minorHAnsi" w:cstheme="minorHAnsi"/>
+          <w:sz w:val="28"/>
+          <w:szCs w:val="24"/>
+        </w:rPr>
+      </w:pPr>
+    </w:p>
+    <w:p>
+      <w:pPr>
+        <w:spacing w:after="0" w:line="240" w:lineRule="auto"/>
+        <w:ind w:left="385"/>
+        <w:rPr>
+          <w:rFonts w:asciiTheme="minorHAnsi" w:hAnsiTheme="minorHAnsi" w:cstheme="minorHAnsi"/>
+          <w:sz w:val="28"/>
+          <w:szCs w:val="24"/>
+        </w:rPr>
+      </w:pPr>
+    </w:p>
+    <w:p>
+      <w:pPr>
+        <w:spacing w:after="0" w:line="240" w:lineRule="auto"/>
+        <w:ind w:left="385"/>
+        <w:rPr>
+          <w:rFonts w:asciiTheme="minorHAnsi" w:hAnsiTheme="minorHAnsi" w:cstheme="minorHAnsi"/>
+          <w:sz w:val="28"/>
+          <w:szCs w:val="24"/>
+        </w:rPr>
+      </w:pPr>
+    </w:p>
+    <w:p>
+      <w:pPr>
+        <w:spacing w:after="0" w:line="240" w:lineRule="auto"/>
         <w:ind w:left="10" w:firstLine="0"/>
         <w:jc w:val="center"/>
-      </w:pPr>
-      <w:r>
-        <w:rPr>
+        <w:rPr>
+          <w:rFonts w:asciiTheme="minorHAnsi" w:hAnsiTheme="minorHAnsi" w:cstheme="minorHAnsi"/>
+          <w:sz w:val="28"/>
+          <w:szCs w:val="24"/>
+        </w:rPr>
+      </w:pPr>
+      <w:r>
+        <w:rPr>
+          <w:rFonts w:asciiTheme="minorHAnsi" w:hAnsiTheme="minorHAnsi" w:cstheme="minorHAnsi"/>
           <w:noProof/>
+          <w:sz w:val="28"/>
+          <w:szCs w:val="24"/>
         </w:rPr>
         <w:drawing>
           <wp:inline distT="0" distB="0" distL="0" distR="0" wp14:anchorId="65BD8147" wp14:editId="32157130">
@@ -973,7 +3642,7 @@
                     <pic:cNvPicPr/>
                   </pic:nvPicPr>
                   <pic:blipFill>
-                    <a:blip r:embed="rId19"/>
+                    <a:blip r:embed="rId20"/>
                     <a:stretch>
                       <a:fillRect/>
                     </a:stretch>
@@ -995,13 +3664,18 @@
       </w:r>
       <w:r>
         <w:rPr>
-          <w:sz w:val="26"/>
+          <w:rFonts w:asciiTheme="minorHAnsi" w:hAnsiTheme="minorHAnsi" w:cstheme="minorHAnsi"/>
+          <w:sz w:val="28"/>
+          <w:szCs w:val="24"/>
         </w:rPr>
         <w:t xml:space="preserve"> End of Tutorial</w:t>
       </w:r>
       <w:r>
         <w:rPr>
+          <w:rFonts w:asciiTheme="minorHAnsi" w:hAnsiTheme="minorHAnsi" w:cstheme="minorHAnsi"/>
           <w:noProof/>
+          <w:sz w:val="28"/>
+          <w:szCs w:val="24"/>
         </w:rPr>
         <w:drawing>
           <wp:inline distT="0" distB="0" distL="0" distR="0" wp14:anchorId="7BA40398" wp14:editId="5E2AD128">
@@ -1017,7 +3691,7 @@
                     <pic:cNvPicPr/>
                   </pic:nvPicPr>
                   <pic:blipFill>
-                    <a:blip r:embed="rId19"/>
+                    <a:blip r:embed="rId20"/>
                     <a:stretch>
                       <a:fillRect/>
                     </a:stretch>
@@ -1135,14 +3809,12 @@
       </w:rPr>
       <w:t xml:space="preserve">AY2020/20 </w:t>
     </w:r>
-    <w:proofErr w:type="spellStart"/>
     <w:r>
       <w:rPr>
         <w:sz w:val="32"/>
       </w:rPr>
       <w:t>Sl</w:t>
     </w:r>
-    <w:proofErr w:type="spellEnd"/>
     <w:r>
       <w:rPr>
         <w:sz w:val="32"/>
@@ -1242,14 +3914,12 @@
       </w:rPr>
       <w:t xml:space="preserve">AY2020/20 </w:t>
     </w:r>
-    <w:proofErr w:type="spellStart"/>
     <w:r>
       <w:rPr>
         <w:sz w:val="32"/>
       </w:rPr>
       <w:t>Sl</w:t>
     </w:r>
-    <w:proofErr w:type="spellEnd"/>
     <w:r>
       <w:rPr>
         <w:sz w:val="32"/>
@@ -1349,14 +4019,12 @@
       </w:rPr>
       <w:t xml:space="preserve">AY2020/20 </w:t>
     </w:r>
-    <w:proofErr w:type="spellStart"/>
     <w:r>
       <w:rPr>
         <w:sz w:val="32"/>
       </w:rPr>
       <w:t>Sl</w:t>
     </w:r>
-    <w:proofErr w:type="spellEnd"/>
     <w:r>
       <w:rPr>
         <w:sz w:val="32"/>
@@ -1696,36 +4364,55 @@
             </wp:anchor>
           </w:drawing>
         </mc:Choice>
-        <mc:Fallback xmlns:a="http://schemas.openxmlformats.org/drawingml/2006/main">
+        <mc:Fallback>
           <w:pict>
-            <v:group id="Group 6235" style="width:472.511pt;height:28.32pt;position:absolute;mso-position-horizontal-relative:page;mso-position-horizontal:absolute;margin-left:72.0291pt;mso-position-vertical-relative:page;margin-top:36.48pt;" coordsize="60008,3596">
-              <v:shape id="Picture 6236" style="position:absolute;width:60008;height:3596;left:0;top:0;" filled="f">
-                <v:imagedata r:id="rId14"/>
+            <v:group w14:anchorId="2C8789FA" id="Group 6235" o:spid="_x0000_s1026" style="position:absolute;left:0;text-align:left;margin-left:72.05pt;margin-top:36.5pt;width:472.5pt;height:28.3pt;z-index:251658240;mso-position-horizontal-relative:page;mso-position-vertical-relative:page" coordsize="60008,3596" o:gfxdata="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">
+              <v:shapetype id="_x0000_t75" coordsize="21600,21600" o:spt="75" o:preferrelative="t" path="m@4@5l@4@11@9@11@9@5xe" filled="f" stroked="f">
+                <v:stroke joinstyle="miter"/>
+                <v:formulas>
+                  <v:f eqn="if lineDrawn pixelLineWidth 0"/>
+                  <v:f eqn="sum @0 1 0"/>
+                  <v:f eqn="sum 0 0 @1"/>
+                  <v:f eqn="prod @2 1 2"/>
+                  <v:f eqn="prod @3 21600 pixelWidth"/>
+                  <v:f eqn="prod @3 21600 pixelHeight"/>
+                  <v:f eqn="sum @0 0 1"/>
+                  <v:f eqn="prod @6 1 2"/>
+                  <v:f eqn="prod @7 21600 pixelWidth"/>
+                  <v:f eqn="sum @8 21600 0"/>
+                  <v:f eqn="prod @7 21600 pixelHeight"/>
+                  <v:f eqn="sum @10 21600 0"/>
+                </v:formulas>
+                <v:path o:extrusionok="f" gradientshapeok="t" o:connecttype="rect"/>
+                <o:lock v:ext="edit" aspectratio="t"/>
+              </v:shapetype>
+              <v:shape id="Picture 6236" o:spid="_x0000_s1027" type="#_x0000_t75" style="position:absolute;width:60008;height:3596;visibility:visible;mso-wrap-style:square" o:gfxdata="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">
+                <v:imagedata r:id="rId2" o:title=""/>
               </v:shape>
-              <v:rect id="Rectangle 6237" style="position:absolute;width:25792;height:1540;left:37932;top:243;" filled="f" stroked="f">
+              <v:rect id="Rectangle 6237" o:spid="_x0000_s1028" style="position:absolute;left:37932;top:243;width:25793;height:1541;visibility:visible;mso-wrap-style:square;v-text-anchor:top" o:gfxdata="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" filled="f" stroked="f">
                 <v:textbox inset="0,0,0,0">
                   <w:txbxContent>
                     <w:p>
                       <w:pPr>
-                        <w:spacing w:before="0" w:after="160" w:line="259" w:lineRule="auto"/>
+                        <w:spacing w:after="160" w:line="259" w:lineRule="auto"/>
                         <w:ind w:left="0" w:firstLine="0"/>
                       </w:pPr>
                       <w:r>
                         <w:rPr>
                           <w:sz w:val="20"/>
                         </w:rPr>
-                        <w:t xml:space="preserve">IT2153/lT2352/lT2553/lT2653/lT2852</w:t>
+                        <w:t>IT2153/lT2352/lT2553/lT2653/lT2852</w:t>
                       </w:r>
                     </w:p>
                   </w:txbxContent>
                 </v:textbox>
               </v:rect>
-              <v:rect id="Rectangle 6238" style="position:absolute;width:3487;height:1540;left:42384;top:1767;" filled="f" stroked="f">
+              <v:rect id="Rectangle 6238" o:spid="_x0000_s1029" style="position:absolute;left:42384;top:1767;width:3488;height:1541;visibility:visible;mso-wrap-style:square;v-text-anchor:top" o:gfxdata="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" filled="f" stroked="f">
                 <v:textbox inset="0,0,0,0">
                   <w:txbxContent>
                     <w:p>
                       <w:pPr>
-                        <w:spacing w:before="0" w:after="160" w:line="259" w:lineRule="auto"/>
+                        <w:spacing w:after="160" w:line="259" w:lineRule="auto"/>
                         <w:ind w:left="0" w:firstLine="0"/>
                       </w:pPr>
                       <w:r>
@@ -1738,12 +4425,12 @@
                   </w:txbxContent>
                 </v:textbox>
               </v:rect>
-              <v:rect id="Rectangle 6239" style="position:absolute;width:7462;height:1540;left:45006;top:1767;" filled="f" stroked="f">
+              <v:rect id="Rectangle 6239" o:spid="_x0000_s1030" style="position:absolute;left:45006;top:1767;width:7462;height:1541;visibility:visible;mso-wrap-style:square;v-text-anchor:top" o:gfxdata="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" filled="f" stroked="f">
                 <v:textbox inset="0,0,0,0">
                   <w:txbxContent>
                     <w:p>
                       <w:pPr>
-                        <w:spacing w:before="0" w:after="160" w:line="259" w:lineRule="auto"/>
+                        <w:spacing w:after="160" w:line="259" w:lineRule="auto"/>
                         <w:ind w:left="0" w:firstLine="0"/>
                       </w:pPr>
                       <w:r>
@@ -1756,12 +4443,12 @@
                   </w:txbxContent>
                 </v:textbox>
               </v:rect>
-              <v:rect id="Rectangle 6240" style="position:absolute;width:1459;height:1621;left:50617;top:1767;" filled="f" stroked="f">
+              <v:rect id="Rectangle 6240" o:spid="_x0000_s1031" style="position:absolute;left:50617;top:1767;width:1460;height:1622;visibility:visible;mso-wrap-style:square;v-text-anchor:top" o:gfxdata="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" filled="f" stroked="f">
                 <v:textbox inset="0,0,0,0">
                   <w:txbxContent>
                     <w:p>
                       <w:pPr>
-                        <w:spacing w:before="0" w:after="160" w:line="259" w:lineRule="auto"/>
+                        <w:spacing w:after="160" w:line="259" w:lineRule="auto"/>
                         <w:ind w:left="0" w:firstLine="0"/>
                       </w:pPr>
                       <w:r>
@@ -1774,43 +4461,43 @@
                   </w:txbxContent>
                 </v:textbox>
               </v:rect>
-              <v:rect id="Rectangle 6241" style="position:absolute;width:7462;height:1540;left:51714;top:1767;" filled="f" stroked="f">
+              <v:rect id="Rectangle 6241" o:spid="_x0000_s1032" style="position:absolute;left:51714;top:1767;width:7463;height:1541;visibility:visible;mso-wrap-style:square;v-text-anchor:top" o:gfxdata="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" filled="f" stroked="f">
                 <v:textbox inset="0,0,0,0">
                   <w:txbxContent>
                     <w:p>
                       <w:pPr>
-                        <w:spacing w:before="0" w:after="160" w:line="259" w:lineRule="auto"/>
+                        <w:spacing w:after="160" w:line="259" w:lineRule="auto"/>
                         <w:ind w:left="0" w:firstLine="0"/>
                       </w:pPr>
                       <w:r>
                         <w:rPr>
                           <w:sz w:val="20"/>
                         </w:rPr>
-                        <w:t xml:space="preserve">Algorithms</w:t>
+                        <w:t>Algorithms</w:t>
                       </w:r>
                     </w:p>
                   </w:txbxContent>
                 </v:textbox>
               </v:rect>
-              <v:rect id="Rectangle 6242" style="position:absolute;width:12247;height:2270;left:6281;top:0;" filled="f" stroked="f">
+              <v:rect id="Rectangle 6242" o:spid="_x0000_s1033" style="position:absolute;left:6281;width:12247;height:2270;visibility:visible;mso-wrap-style:square;v-text-anchor:top" o:gfxdata="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" filled="f" stroked="f">
                 <v:textbox inset="0,0,0,0">
                   <w:txbxContent>
                     <w:p>
                       <w:pPr>
-                        <w:spacing w:before="0" w:after="160" w:line="259" w:lineRule="auto"/>
+                        <w:spacing w:after="160" w:line="259" w:lineRule="auto"/>
                         <w:ind w:left="0" w:firstLine="0"/>
                       </w:pPr>
                       <w:r>
                         <w:rPr>
                           <w:sz w:val="36"/>
                         </w:rPr>
-                        <w:t xml:space="preserve">NANYANG</w:t>
+                        <w:t>NANYANG</w:t>
                       </w:r>
                     </w:p>
                   </w:txbxContent>
                 </v:textbox>
               </v:rect>
-              <w10:wrap type="square"/>
+              <w10:wrap type="square" anchorx="page" anchory="page"/>
             </v:group>
           </w:pict>
         </mc:Fallback>
@@ -2097,36 +4784,55 @@
             </wp:anchor>
           </w:drawing>
         </mc:Choice>
-        <mc:Fallback xmlns:a="http://schemas.openxmlformats.org/drawingml/2006/main">
+        <mc:Fallback>
           <w:pict>
-            <v:group id="Group 6211" style="width:472.511pt;height:28.32pt;position:absolute;mso-position-horizontal-relative:page;mso-position-horizontal:absolute;margin-left:72.0291pt;mso-position-vertical-relative:page;margin-top:36.48pt;" coordsize="60008,3596">
-              <v:shape id="Picture 6212" style="position:absolute;width:60008;height:3596;left:0;top:0;" filled="f">
-                <v:imagedata r:id="rId14"/>
+            <v:group w14:anchorId="31BA479F" id="Group 6211" o:spid="_x0000_s1034" style="position:absolute;left:0;text-align:left;margin-left:72.05pt;margin-top:36.5pt;width:472.5pt;height:28.3pt;z-index:251659264;mso-position-horizontal-relative:page;mso-position-vertical-relative:page" coordsize="60008,3596" o:gfxdata="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">
+              <v:shapetype id="_x0000_t75" coordsize="21600,21600" o:spt="75" o:preferrelative="t" path="m@4@5l@4@11@9@11@9@5xe" filled="f" stroked="f">
+                <v:stroke joinstyle="miter"/>
+                <v:formulas>
+                  <v:f eqn="if lineDrawn pixelLineWidth 0"/>
+                  <v:f eqn="sum @0 1 0"/>
+                  <v:f eqn="sum 0 0 @1"/>
+                  <v:f eqn="prod @2 1 2"/>
+                  <v:f eqn="prod @3 21600 pixelWidth"/>
+                  <v:f eqn="prod @3 21600 pixelHeight"/>
+                  <v:f eqn="sum @0 0 1"/>
+                  <v:f eqn="prod @6 1 2"/>
+                  <v:f eqn="prod @7 21600 pixelWidth"/>
+                  <v:f eqn="sum @8 21600 0"/>
+                  <v:f eqn="prod @7 21600 pixelHeight"/>
+                  <v:f eqn="sum @10 21600 0"/>
+                </v:formulas>
+                <v:path o:extrusionok="f" gradientshapeok="t" o:connecttype="rect"/>
+                <o:lock v:ext="edit" aspectratio="t"/>
+              </v:shapetype>
+              <v:shape id="Picture 6212" o:spid="_x0000_s1035" type="#_x0000_t75" style="position:absolute;width:60008;height:3596;visibility:visible;mso-wrap-style:square" o:gfxdata="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">
+                <v:imagedata r:id="rId2" o:title=""/>
               </v:shape>
-              <v:rect id="Rectangle 6213" style="position:absolute;width:25792;height:1540;left:37932;top:243;" filled="f" stroked="f">
+              <v:rect id="Rectangle 6213" o:spid="_x0000_s1036" style="position:absolute;left:37932;top:243;width:25793;height:1541;visibility:visible;mso-wrap-style:square;v-text-anchor:top" o:gfxdata="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" filled="f" stroked="f">
                 <v:textbox inset="0,0,0,0">
                   <w:txbxContent>
                     <w:p>
                       <w:pPr>
-                        <w:spacing w:before="0" w:after="160" w:line="259" w:lineRule="auto"/>
+                        <w:spacing w:after="160" w:line="259" w:lineRule="auto"/>
                         <w:ind w:left="0" w:firstLine="0"/>
                       </w:pPr>
                       <w:r>
                         <w:rPr>
                           <w:sz w:val="20"/>
                         </w:rPr>
-                        <w:t xml:space="preserve">IT2153/lT2352/lT2553/lT2653/lT2852</w:t>
+                        <w:t>IT2153/lT2352/lT2553/lT2653/lT2852</w:t>
                       </w:r>
                     </w:p>
                   </w:txbxContent>
                 </v:textbox>
               </v:rect>
-              <v:rect id="Rectangle 6214" style="position:absolute;width:3487;height:1540;left:42384;top:1767;" filled="f" stroked="f">
+              <v:rect id="Rectangle 6214" o:spid="_x0000_s1037" style="position:absolute;left:42384;top:1767;width:3488;height:1541;visibility:visible;mso-wrap-style:square;v-text-anchor:top" o:gfxdata="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" filled="f" stroked="f">
                 <v:textbox inset="0,0,0,0">
                   <w:txbxContent>
                     <w:p>
                       <w:pPr>
-                        <w:spacing w:before="0" w:after="160" w:line="259" w:lineRule="auto"/>
+                        <w:spacing w:after="160" w:line="259" w:lineRule="auto"/>
                         <w:ind w:left="0" w:firstLine="0"/>
                       </w:pPr>
                       <w:r>
@@ -2139,12 +4845,12 @@
                   </w:txbxContent>
                 </v:textbox>
               </v:rect>
-              <v:rect id="Rectangle 6215" style="position:absolute;width:7462;height:1540;left:45006;top:1767;" filled="f" stroked="f">
+              <v:rect id="Rectangle 6215" o:spid="_x0000_s1038" style="position:absolute;left:45006;top:1767;width:7462;height:1541;visibility:visible;mso-wrap-style:square;v-text-anchor:top" o:gfxdata="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" filled="f" stroked="f">
                 <v:textbox inset="0,0,0,0">
                   <w:txbxContent>
                     <w:p>
                       <w:pPr>
-                        <w:spacing w:before="0" w:after="160" w:line="259" w:lineRule="auto"/>
+                        <w:spacing w:after="160" w:line="259" w:lineRule="auto"/>
                         <w:ind w:left="0" w:firstLine="0"/>
                       </w:pPr>
                       <w:r>
@@ -2157,12 +4863,12 @@
                   </w:txbxContent>
                 </v:textbox>
               </v:rect>
-              <v:rect id="Rectangle 6216" style="position:absolute;width:1459;height:1621;left:50617;top:1767;" filled="f" stroked="f">
+              <v:rect id="Rectangle 6216" o:spid="_x0000_s1039" style="position:absolute;left:50617;top:1767;width:1460;height:1622;visibility:visible;mso-wrap-style:square;v-text-anchor:top" o:gfxdata="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" filled="f" stroked="f">
                 <v:textbox inset="0,0,0,0">
                   <w:txbxContent>
                     <w:p>
                       <w:pPr>
-                        <w:spacing w:before="0" w:after="160" w:line="259" w:lineRule="auto"/>
+                        <w:spacing w:after="160" w:line="259" w:lineRule="auto"/>
                         <w:ind w:left="0" w:firstLine="0"/>
                       </w:pPr>
                       <w:r>
@@ -2175,43 +4881,43 @@
                   </w:txbxContent>
                 </v:textbox>
               </v:rect>
-              <v:rect id="Rectangle 6217" style="position:absolute;width:7462;height:1540;left:51714;top:1767;" filled="f" stroked="f">
+              <v:rect id="Rectangle 6217" o:spid="_x0000_s1040" style="position:absolute;left:51714;top:1767;width:7463;height:1541;visibility:visible;mso-wrap-style:square;v-text-anchor:top" o:gfxdata="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" filled="f" stroked="f">
                 <v:textbox inset="0,0,0,0">
                   <w:txbxContent>
                     <w:p>
                       <w:pPr>
-                        <w:spacing w:before="0" w:after="160" w:line="259" w:lineRule="auto"/>
+                        <w:spacing w:after="160" w:line="259" w:lineRule="auto"/>
                         <w:ind w:left="0" w:firstLine="0"/>
                       </w:pPr>
                       <w:r>
                         <w:rPr>
                           <w:sz w:val="20"/>
                         </w:rPr>
-                        <w:t xml:space="preserve">Algorithms</w:t>
+                        <w:t>Algorithms</w:t>
                       </w:r>
                     </w:p>
                   </w:txbxContent>
                 </v:textbox>
               </v:rect>
-              <v:rect id="Rectangle 6218" style="position:absolute;width:12247;height:2270;left:6281;top:0;" filled="f" stroked="f">
+              <v:rect id="Rectangle 6218" o:spid="_x0000_s1041" style="position:absolute;left:6281;width:12247;height:2270;visibility:visible;mso-wrap-style:square;v-text-anchor:top" o:gfxdata="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" filled="f" stroked="f">
                 <v:textbox inset="0,0,0,0">
                   <w:txbxContent>
                     <w:p>
                       <w:pPr>
-                        <w:spacing w:before="0" w:after="160" w:line="259" w:lineRule="auto"/>
+                        <w:spacing w:after="160" w:line="259" w:lineRule="auto"/>
                         <w:ind w:left="0" w:firstLine="0"/>
                       </w:pPr>
                       <w:r>
                         <w:rPr>
                           <w:sz w:val="36"/>
                         </w:rPr>
-                        <w:t xml:space="preserve">NANYANG</w:t>
+                        <w:t>NANYANG</w:t>
                       </w:r>
                     </w:p>
                   </w:txbxContent>
                 </v:textbox>
               </v:rect>
-              <w10:wrap type="square"/>
+              <w10:wrap type="square" anchorx="page" anchory="page"/>
             </v:group>
           </w:pict>
         </mc:Fallback>
@@ -2498,36 +5204,55 @@
             </wp:anchor>
           </w:drawing>
         </mc:Choice>
-        <mc:Fallback xmlns:a="http://schemas.openxmlformats.org/drawingml/2006/main">
+        <mc:Fallback>
           <w:pict>
-            <v:group id="Group 6187" style="width:472.511pt;height:28.32pt;position:absolute;mso-position-horizontal-relative:page;mso-position-horizontal:absolute;margin-left:72.0291pt;mso-position-vertical-relative:page;margin-top:36.48pt;" coordsize="60008,3596">
-              <v:shape id="Picture 6188" style="position:absolute;width:60008;height:3596;left:0;top:0;" filled="f">
-                <v:imagedata r:id="rId14"/>
+            <v:group w14:anchorId="68D46A3B" id="Group 6187" o:spid="_x0000_s1042" style="position:absolute;left:0;text-align:left;margin-left:72.05pt;margin-top:36.5pt;width:472.5pt;height:28.3pt;z-index:251660288;mso-position-horizontal-relative:page;mso-position-vertical-relative:page" coordsize="60008,3596" o:gfxdata="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">
+              <v:shapetype id="_x0000_t75" coordsize="21600,21600" o:spt="75" o:preferrelative="t" path="m@4@5l@4@11@9@11@9@5xe" filled="f" stroked="f">
+                <v:stroke joinstyle="miter"/>
+                <v:formulas>
+                  <v:f eqn="if lineDrawn pixelLineWidth 0"/>
+                  <v:f eqn="sum @0 1 0"/>
+                  <v:f eqn="sum 0 0 @1"/>
+                  <v:f eqn="prod @2 1 2"/>
+                  <v:f eqn="prod @3 21600 pixelWidth"/>
+                  <v:f eqn="prod @3 21600 pixelHeight"/>
+                  <v:f eqn="sum @0 0 1"/>
+                  <v:f eqn="prod @6 1 2"/>
+                  <v:f eqn="prod @7 21600 pixelWidth"/>
+                  <v:f eqn="sum @8 21600 0"/>
+                  <v:f eqn="prod @7 21600 pixelHeight"/>
+                  <v:f eqn="sum @10 21600 0"/>
+                </v:formulas>
+                <v:path o:extrusionok="f" gradientshapeok="t" o:connecttype="rect"/>
+                <o:lock v:ext="edit" aspectratio="t"/>
+              </v:shapetype>
+              <v:shape id="Picture 6188" o:spid="_x0000_s1043" type="#_x0000_t75" style="position:absolute;width:60008;height:3596;visibility:visible;mso-wrap-style:square" o:gfxdata="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">
+                <v:imagedata r:id="rId2" o:title=""/>
               </v:shape>
-              <v:rect id="Rectangle 6189" style="position:absolute;width:25792;height:1540;left:37932;top:243;" filled="f" stroked="f">
+              <v:rect id="Rectangle 6189" o:spid="_x0000_s1044" style="position:absolute;left:37932;top:243;width:25793;height:1541;visibility:visible;mso-wrap-style:square;v-text-anchor:top" o:gfxdata="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" filled="f" stroked="f">
                 <v:textbox inset="0,0,0,0">
                   <w:txbxContent>
                     <w:p>
                       <w:pPr>
-                        <w:spacing w:before="0" w:after="160" w:line="259" w:lineRule="auto"/>
+                        <w:spacing w:after="160" w:line="259" w:lineRule="auto"/>
                         <w:ind w:left="0" w:firstLine="0"/>
                       </w:pPr>
                       <w:r>
                         <w:rPr>
                           <w:sz w:val="20"/>
                         </w:rPr>
-                        <w:t xml:space="preserve">IT2153/lT2352/lT2553/lT2653/lT2852</w:t>
+                        <w:t>IT2153/lT2352/lT2553/lT2653/lT2852</w:t>
                       </w:r>
                     </w:p>
                   </w:txbxContent>
                 </v:textbox>
               </v:rect>
-              <v:rect id="Rectangle 6190" style="position:absolute;width:3487;height:1540;left:42384;top:1767;" filled="f" stroked="f">
+              <v:rect id="Rectangle 6190" o:spid="_x0000_s1045" style="position:absolute;left:42384;top:1767;width:3488;height:1541;visibility:visible;mso-wrap-style:square;v-text-anchor:top" o:gfxdata="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" filled="f" stroked="f">
                 <v:textbox inset="0,0,0,0">
                   <w:txbxContent>
                     <w:p>
                       <w:pPr>
-                        <w:spacing w:before="0" w:after="160" w:line="259" w:lineRule="auto"/>
+                        <w:spacing w:after="160" w:line="259" w:lineRule="auto"/>
                         <w:ind w:left="0" w:firstLine="0"/>
                       </w:pPr>
                       <w:r>
@@ -2540,12 +5265,12 @@
                   </w:txbxContent>
                 </v:textbox>
               </v:rect>
-              <v:rect id="Rectangle 6191" style="position:absolute;width:7462;height:1540;left:45006;top:1767;" filled="f" stroked="f">
+              <v:rect id="Rectangle 6191" o:spid="_x0000_s1046" style="position:absolute;left:45006;top:1767;width:7462;height:1541;visibility:visible;mso-wrap-style:square;v-text-anchor:top" o:gfxdata="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" filled="f" stroked="f">
                 <v:textbox inset="0,0,0,0">
                   <w:txbxContent>
                     <w:p>
                       <w:pPr>
-                        <w:spacing w:before="0" w:after="160" w:line="259" w:lineRule="auto"/>
+                        <w:spacing w:after="160" w:line="259" w:lineRule="auto"/>
                         <w:ind w:left="0" w:firstLine="0"/>
                       </w:pPr>
                       <w:r>
@@ -2558,12 +5283,12 @@
                   </w:txbxContent>
                 </v:textbox>
               </v:rect>
-              <v:rect id="Rectangle 6192" style="position:absolute;width:1459;height:1621;left:50617;top:1767;" filled="f" stroked="f">
+              <v:rect id="Rectangle 6192" o:spid="_x0000_s1047" style="position:absolute;left:50617;top:1767;width:1460;height:1622;visibility:visible;mso-wrap-style:square;v-text-anchor:top" o:gfxdata="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" filled="f" stroked="f">
                 <v:textbox inset="0,0,0,0">
                   <w:txbxContent>
                     <w:p>
                       <w:pPr>
-                        <w:spacing w:before="0" w:after="160" w:line="259" w:lineRule="auto"/>
+                        <w:spacing w:after="160" w:line="259" w:lineRule="auto"/>
                         <w:ind w:left="0" w:firstLine="0"/>
                       </w:pPr>
                       <w:r>
@@ -2576,43 +5301,43 @@
                   </w:txbxContent>
                 </v:textbox>
               </v:rect>
-              <v:rect id="Rectangle 6193" style="position:absolute;width:7462;height:1540;left:51714;top:1767;" filled="f" stroked="f">
+              <v:rect id="Rectangle 6193" o:spid="_x0000_s1048" style="position:absolute;left:51714;top:1767;width:7463;height:1541;visibility:visible;mso-wrap-style:square;v-text-anchor:top" o:gfxdata="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" filled="f" stroked="f">
                 <v:textbox inset="0,0,0,0">
                   <w:txbxContent>
                     <w:p>
                       <w:pPr>
-                        <w:spacing w:before="0" w:after="160" w:line="259" w:lineRule="auto"/>
+                        <w:spacing w:after="160" w:line="259" w:lineRule="auto"/>
                         <w:ind w:left="0" w:firstLine="0"/>
                       </w:pPr>
                       <w:r>
                         <w:rPr>
                           <w:sz w:val="20"/>
                         </w:rPr>
-                        <w:t xml:space="preserve">Algorithms</w:t>
+                        <w:t>Algorithms</w:t>
                       </w:r>
                     </w:p>
                   </w:txbxContent>
                 </v:textbox>
               </v:rect>
-              <v:rect id="Rectangle 6194" style="position:absolute;width:12247;height:2270;left:6281;top:0;" filled="f" stroked="f">
+              <v:rect id="Rectangle 6194" o:spid="_x0000_s1049" style="position:absolute;left:6281;width:12247;height:2270;visibility:visible;mso-wrap-style:square;v-text-anchor:top" o:gfxdata="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" filled="f" stroked="f">
                 <v:textbox inset="0,0,0,0">
                   <w:txbxContent>
                     <w:p>
                       <w:pPr>
-                        <w:spacing w:before="0" w:after="160" w:line="259" w:lineRule="auto"/>
+                        <w:spacing w:after="160" w:line="259" w:lineRule="auto"/>
                         <w:ind w:left="0" w:firstLine="0"/>
                       </w:pPr>
                       <w:r>
                         <w:rPr>
                           <w:sz w:val="36"/>
                         </w:rPr>
-                        <w:t xml:space="preserve">NANYANG</w:t>
+                        <w:t>NANYANG</w:t>
                       </w:r>
                     </w:p>
                   </w:txbxContent>
                 </v:textbox>
               </v:rect>
-              <w10:wrap type="square"/>
+              <w10:wrap type="square" anchorx="page" anchory="page"/>
             </v:group>
           </w:pict>
         </mc:Fallback>
@@ -2624,6 +5349,32 @@
 
 <file path=word/numbering.xml><?xml version="1.0" encoding="utf-8"?>
 <w:numbering xmlns:wpc="http://schemas.microsoft.com/office/word/2010/wordprocessingCanvas" xmlns:cx="http://schemas.microsoft.com/office/drawing/2014/chartex" xmlns:cx1="http://schemas.microsoft.com/office/drawing/2015/9/8/chartex" xmlns:cx2="http://schemas.microsoft.com/office/drawing/2015/10/21/chartex" xmlns:cx3="http://schemas.microsoft.com/office/drawing/2016/5/9/chartex" xmlns:cx4="http://schemas.microsoft.com/office/drawing/2016/5/10/chartex" xmlns:cx5="http://schemas.microsoft.com/office/drawing/2016/5/11/chartex" xmlns:cx6="http://schemas.microsoft.com/office/drawing/2016/5/12/chartex" xmlns:cx7="http://schemas.microsoft.com/office/drawing/2016/5/13/chartex" xmlns:cx8="http://schemas.microsoft.com/office/drawing/2016/5/14/chartex" xmlns:mc="http://schemas.openxmlformats.org/markup-compatibility/2006" xmlns:aink="http://schemas.microsoft.com/office/drawing/2016/ink" xmlns:am3d="http://schemas.microsoft.com/office/drawing/2017/model3d" xmlns:o="urn:schemas-microsoft-com:office:office" xmlns:oel="http://schemas.microsoft.com/office/2019/extlst" xmlns:r="http://schemas.openxmlformats.org/officeDocument/2006/relationships" xmlns:m="http://schemas.openxmlformats.org/officeDocument/2006/math" xmlns:v="urn:schemas-microsoft-com:vml" xmlns:wp14="http://schemas.microsoft.com/office/word/2010/wordprocessingDrawing" xmlns:wp="http://schemas.openxmlformats.org/drawingml/2006/wordprocessingDrawing" xmlns:w10="urn:schemas-microsoft-com:office:word" xmlns:w="http://schemas.openxmlformats.org/wordprocessingml/2006/main" xmlns:w14="http://schemas.microsoft.com/office/word/2010/wordml" xmlns:w15="http://schemas.microsoft.com/office/word/2012/wordml" xmlns:w16cex="http://schemas.microsoft.com/office/word/2018/wordml/cex" xmlns:w16cid="http://schemas.microsoft.com/office/word/2016/wordml/cid" xmlns:w16="http://schemas.microsoft.com/office/word/2018/wordml" xmlns:w16sdtdh="http://schemas.microsoft.com/office/word/2020/wordml/sdtdatahash" xmlns:w16se="http://schemas.microsoft.com/office/word/2015/wordml/symex" xmlns:wpg="http://schemas.microsoft.com/office/word/2010/wordprocessingGroup" xmlns:wpi="http://schemas.microsoft.com/office/word/2010/wordprocessingInk" xmlns:wne="http://schemas.microsoft.com/office/word/2006/wordml" xmlns:wps="http://schemas.microsoft.com/office/word/2010/wordprocessingShape" mc:Ignorable="w14 w15 w16se w16cid w16 w16cex w16sdtdh wp14">
+  <w:numPicBullet w:numPicBulletId="0">
+    <w:pict>
+      <v:shapetype id="_x0000_t75" coordsize="21600,21600" o:spt="75" o:preferrelative="t" path="m@4@5l@4@11@9@11@9@5xe" filled="f" stroked="f">
+        <v:stroke joinstyle="miter"/>
+        <v:formulas>
+          <v:f eqn="if lineDrawn pixelLineWidth 0"/>
+          <v:f eqn="sum @0 1 0"/>
+          <v:f eqn="sum 0 0 @1"/>
+          <v:f eqn="prod @2 1 2"/>
+          <v:f eqn="prod @3 21600 pixelWidth"/>
+          <v:f eqn="prod @3 21600 pixelHeight"/>
+          <v:f eqn="sum @0 0 1"/>
+          <v:f eqn="prod @6 1 2"/>
+          <v:f eqn="prod @7 21600 pixelWidth"/>
+          <v:f eqn="sum @8 21600 0"/>
+          <v:f eqn="prod @7 21600 pixelHeight"/>
+          <v:f eqn="sum @10 21600 0"/>
+        </v:formulas>
+        <v:path o:extrusionok="f" gradientshapeok="t" o:connecttype="rect"/>
+        <o:lock v:ext="edit" aspectratio="t"/>
+      </v:shapetype>
+      <v:shape id="_x0000_i1105" type="#_x0000_t75" style="width:4pt;height:16.65pt;visibility:visible;mso-wrap-style:square" o:bullet="t">
+        <v:imagedata r:id="rId1" o:title=""/>
+      </v:shape>
+    </w:pict>
+  </w:numPicBullet>
   <w:abstractNum w:abstractNumId="0" w15:restartNumberingAfterBreak="0">
     <w:nsid w:val="66FE7561"/>
     <w:multiLevelType w:val="hybridMultilevel"/>
@@ -2837,6 +5588,146 @@
     </w:lvl>
   </w:abstractNum>
   <w:abstractNum w:abstractNumId="1" w15:restartNumberingAfterBreak="0">
+    <w:nsid w:val="6F891D7B"/>
+    <w:multiLevelType w:val="hybridMultilevel"/>
+    <w:tmpl w:val="EA58D61E"/>
+    <w:lvl w:ilvl="0" w:tplc="48090001">
+      <w:start w:val="1"/>
+      <w:numFmt w:val="bullet"/>
+      <w:lvlText w:val=""/>
+      <w:lvlJc w:val="left"/>
+      <w:pPr>
+        <w:tabs>
+          <w:tab w:val="num" w:pos="720"/>
+        </w:tabs>
+        <w:ind w:left="720" w:hanging="360"/>
+      </w:pPr>
+      <w:rPr>
+        <w:rFonts w:ascii="Symbol" w:hAnsi="Symbol" w:hint="default"/>
+      </w:rPr>
+    </w:lvl>
+    <w:lvl w:ilvl="1" w:tplc="A31E38CC" w:tentative="1">
+      <w:start w:val="1"/>
+      <w:numFmt w:val="bullet"/>
+      <w:lvlText w:val=""/>
+      <w:lvlJc w:val="left"/>
+      <w:pPr>
+        <w:tabs>
+          <w:tab w:val="num" w:pos="1440"/>
+        </w:tabs>
+        <w:ind w:left="1440" w:hanging="360"/>
+      </w:pPr>
+      <w:rPr>
+        <w:rFonts w:ascii="Symbol" w:hAnsi="Symbol" w:hint="default"/>
+      </w:rPr>
+    </w:lvl>
+    <w:lvl w:ilvl="2" w:tplc="709A6518" w:tentative="1">
+      <w:start w:val="1"/>
+      <w:numFmt w:val="bullet"/>
+      <w:lvlText w:val=""/>
+      <w:lvlJc w:val="left"/>
+      <w:pPr>
+        <w:tabs>
+          <w:tab w:val="num" w:pos="2160"/>
+        </w:tabs>
+        <w:ind w:left="2160" w:hanging="360"/>
+      </w:pPr>
+      <w:rPr>
+        <w:rFonts w:ascii="Symbol" w:hAnsi="Symbol" w:hint="default"/>
+      </w:rPr>
+    </w:lvl>
+    <w:lvl w:ilvl="3" w:tplc="C9B0FA08" w:tentative="1">
+      <w:start w:val="1"/>
+      <w:numFmt w:val="bullet"/>
+      <w:lvlText w:val=""/>
+      <w:lvlJc w:val="left"/>
+      <w:pPr>
+        <w:tabs>
+          <w:tab w:val="num" w:pos="2880"/>
+        </w:tabs>
+        <w:ind w:left="2880" w:hanging="360"/>
+      </w:pPr>
+      <w:rPr>
+        <w:rFonts w:ascii="Symbol" w:hAnsi="Symbol" w:hint="default"/>
+      </w:rPr>
+    </w:lvl>
+    <w:lvl w:ilvl="4" w:tplc="9650EF0E" w:tentative="1">
+      <w:start w:val="1"/>
+      <w:numFmt w:val="bullet"/>
+      <w:lvlText w:val=""/>
+      <w:lvlJc w:val="left"/>
+      <w:pPr>
+        <w:tabs>
+          <w:tab w:val="num" w:pos="3600"/>
+        </w:tabs>
+        <w:ind w:left="3600" w:hanging="360"/>
+      </w:pPr>
+      <w:rPr>
+        <w:rFonts w:ascii="Symbol" w:hAnsi="Symbol" w:hint="default"/>
+      </w:rPr>
+    </w:lvl>
+    <w:lvl w:ilvl="5" w:tplc="831EB35E" w:tentative="1">
+      <w:start w:val="1"/>
+      <w:numFmt w:val="bullet"/>
+      <w:lvlText w:val=""/>
+      <w:lvlJc w:val="left"/>
+      <w:pPr>
+        <w:tabs>
+          <w:tab w:val="num" w:pos="4320"/>
+        </w:tabs>
+        <w:ind w:left="4320" w:hanging="360"/>
+      </w:pPr>
+      <w:rPr>
+        <w:rFonts w:ascii="Symbol" w:hAnsi="Symbol" w:hint="default"/>
+      </w:rPr>
+    </w:lvl>
+    <w:lvl w:ilvl="6" w:tplc="8BEAFB5A" w:tentative="1">
+      <w:start w:val="1"/>
+      <w:numFmt w:val="bullet"/>
+      <w:lvlText w:val=""/>
+      <w:lvlJc w:val="left"/>
+      <w:pPr>
+        <w:tabs>
+          <w:tab w:val="num" w:pos="5040"/>
+        </w:tabs>
+        <w:ind w:left="5040" w:hanging="360"/>
+      </w:pPr>
+      <w:rPr>
+        <w:rFonts w:ascii="Symbol" w:hAnsi="Symbol" w:hint="default"/>
+      </w:rPr>
+    </w:lvl>
+    <w:lvl w:ilvl="7" w:tplc="4CE46052" w:tentative="1">
+      <w:start w:val="1"/>
+      <w:numFmt w:val="bullet"/>
+      <w:lvlText w:val=""/>
+      <w:lvlJc w:val="left"/>
+      <w:pPr>
+        <w:tabs>
+          <w:tab w:val="num" w:pos="5760"/>
+        </w:tabs>
+        <w:ind w:left="5760" w:hanging="360"/>
+      </w:pPr>
+      <w:rPr>
+        <w:rFonts w:ascii="Symbol" w:hAnsi="Symbol" w:hint="default"/>
+      </w:rPr>
+    </w:lvl>
+    <w:lvl w:ilvl="8" w:tplc="9DE29864" w:tentative="1">
+      <w:start w:val="1"/>
+      <w:numFmt w:val="bullet"/>
+      <w:lvlText w:val=""/>
+      <w:lvlJc w:val="left"/>
+      <w:pPr>
+        <w:tabs>
+          <w:tab w:val="num" w:pos="6480"/>
+        </w:tabs>
+        <w:ind w:left="6480" w:hanging="360"/>
+      </w:pPr>
+      <w:rPr>
+        <w:rFonts w:ascii="Symbol" w:hAnsi="Symbol" w:hint="default"/>
+      </w:rPr>
+    </w:lvl>
+  </w:abstractNum>
+  <w:abstractNum w:abstractNumId="2" w15:restartNumberingAfterBreak="0">
     <w:nsid w:val="72A74DDC"/>
     <w:multiLevelType w:val="hybridMultilevel"/>
     <w:tmpl w:val="4AE82280"/>
@@ -3048,10 +5939,10 @@
       </w:rPr>
     </w:lvl>
   </w:abstractNum>
-  <w:abstractNum w:abstractNumId="2" w15:restartNumberingAfterBreak="0">
+  <w:abstractNum w:abstractNumId="3" w15:restartNumberingAfterBreak="0">
     <w:nsid w:val="73C76945"/>
     <w:multiLevelType w:val="hybridMultilevel"/>
-    <w:tmpl w:val="831A17B6"/>
+    <w:tmpl w:val="693EDDFE"/>
     <w:lvl w:ilvl="0" w:tplc="186C5F22">
       <w:start w:val="1"/>
       <w:numFmt w:val="lowerLetter"/>
@@ -3264,10 +6155,13 @@
     <w:abstractNumId w:val="0"/>
   </w:num>
   <w:num w:numId="2" w16cid:durableId="879627621">
-    <w:abstractNumId w:val="1"/>
+    <w:abstractNumId w:val="2"/>
   </w:num>
   <w:num w:numId="3" w16cid:durableId="694159841">
-    <w:abstractNumId w:val="2"/>
+    <w:abstractNumId w:val="3"/>
+  </w:num>
+  <w:num w:numId="4" w16cid:durableId="1661037211">
+    <w:abstractNumId w:val="1"/>
   </w:num>
 </w:numbering>
 </file>
@@ -3765,6 +6659,36 @@
       <w:sz w:val="30"/>
     </w:rPr>
   </w:style>
+  <w:style w:type="paragraph" w:styleId="ListParagraph">
+    <w:name w:val="List Paragraph"/>
+    <w:basedOn w:val="Normal"/>
+    <w:uiPriority w:val="34"/>
+    <w:qFormat/>
+    <w:rsid w:val="0028362C"/>
+    <w:pPr>
+      <w:ind w:left="720"/>
+      <w:contextualSpacing/>
+    </w:pPr>
+  </w:style>
+  <w:style w:type="table" w:styleId="TableGrid">
+    <w:name w:val="Table Grid"/>
+    <w:basedOn w:val="TableNormal"/>
+    <w:uiPriority w:val="39"/>
+    <w:rsid w:val="00C87D6E"/>
+    <w:pPr>
+      <w:spacing w:after="0" w:line="240" w:lineRule="auto"/>
+    </w:pPr>
+    <w:tblPr>
+      <w:tblBorders>
+        <w:top w:val="single" w:sz="4" w:space="0" w:color="auto"/>
+        <w:left w:val="single" w:sz="4" w:space="0" w:color="auto"/>
+        <w:bottom w:val="single" w:sz="4" w:space="0" w:color="auto"/>
+        <w:right w:val="single" w:sz="4" w:space="0" w:color="auto"/>
+        <w:insideH w:val="single" w:sz="4" w:space="0" w:color="auto"/>
+        <w:insideV w:val="single" w:sz="4" w:space="0" w:color="auto"/>
+      </w:tblBorders>
+    </w:tblPr>
+  </w:style>
 </w:styles>
 </file>
 

</xml_diff>